<commit_message>
Clear cache section added
</commit_message>
<xml_diff>
--- a/etls/presupuestos_locales/doc/[AOD]_Manual de ejecución_v1.0.0.docx
+++ b/etls/presupuestos_locales/doc/[AOD]_Manual de ejecución_v1.0.0.docx
@@ -1,6 +1,6 @@
 
 <file path=word/document.xml><?xml version="1.0" encoding="utf-8"?>
-<w:document xmlns:wpc="http://schemas.microsoft.com/office/word/2010/wordprocessingCanvas" xmlns:mc="http://schemas.openxmlformats.org/markup-compatibility/2006" xmlns:o="urn:schemas-microsoft-com:office:office" xmlns:r="http://schemas.openxmlformats.org/officeDocument/2006/relationships" xmlns:m="http://schemas.openxmlformats.org/officeDocument/2006/math" xmlns:v="urn:schemas-microsoft-com:vml" xmlns:wp14="http://schemas.microsoft.com/office/word/2010/wordprocessingDrawing" xmlns:wp="http://schemas.openxmlformats.org/drawingml/2006/wordprocessingDrawing" xmlns:w10="urn:schemas-microsoft-com:office:word" xmlns:w="http://schemas.openxmlformats.org/wordprocessingml/2006/main" xmlns:w14="http://schemas.microsoft.com/office/word/2010/wordml" xmlns:w15="http://schemas.microsoft.com/office/word/2012/wordml" xmlns:wpg="http://schemas.microsoft.com/office/word/2010/wordprocessingGroup" xmlns:wpi="http://schemas.microsoft.com/office/word/2010/wordprocessingInk" xmlns:wne="http://schemas.microsoft.com/office/word/2006/wordml" xmlns:wps="http://schemas.microsoft.com/office/word/2010/wordprocessingShape" mc:Ignorable="w14 w15 wp14">
+<w:document xmlns:wpc="http://schemas.microsoft.com/office/word/2010/wordprocessingCanvas" xmlns:cx="http://schemas.microsoft.com/office/drawing/2014/chartex" xmlns:cx1="http://schemas.microsoft.com/office/drawing/2015/9/8/chartex" xmlns:cx2="http://schemas.microsoft.com/office/drawing/2015/10/21/chartex" xmlns:cx3="http://schemas.microsoft.com/office/drawing/2016/5/9/chartex" xmlns:cx4="http://schemas.microsoft.com/office/drawing/2016/5/10/chartex" xmlns:cx5="http://schemas.microsoft.com/office/drawing/2016/5/11/chartex" xmlns:cx6="http://schemas.microsoft.com/office/drawing/2016/5/12/chartex" xmlns:cx7="http://schemas.microsoft.com/office/drawing/2016/5/13/chartex" xmlns:cx8="http://schemas.microsoft.com/office/drawing/2016/5/14/chartex" xmlns:mc="http://schemas.openxmlformats.org/markup-compatibility/2006" xmlns:aink="http://schemas.microsoft.com/office/drawing/2016/ink" xmlns:am3d="http://schemas.microsoft.com/office/drawing/2017/model3d" xmlns:o="urn:schemas-microsoft-com:office:office" xmlns:r="http://schemas.openxmlformats.org/officeDocument/2006/relationships" xmlns:m="http://schemas.openxmlformats.org/officeDocument/2006/math" xmlns:v="urn:schemas-microsoft-com:vml" xmlns:wp14="http://schemas.microsoft.com/office/word/2010/wordprocessingDrawing" xmlns:wp="http://schemas.openxmlformats.org/drawingml/2006/wordprocessingDrawing" xmlns:w10="urn:schemas-microsoft-com:office:word" xmlns:w="http://schemas.openxmlformats.org/wordprocessingml/2006/main" xmlns:w14="http://schemas.microsoft.com/office/word/2010/wordml" xmlns:w15="http://schemas.microsoft.com/office/word/2012/wordml" xmlns:w16cex="http://schemas.microsoft.com/office/word/2018/wordml/cex" xmlns:w16cid="http://schemas.microsoft.com/office/word/2016/wordml/cid" xmlns:w16="http://schemas.microsoft.com/office/word/2018/wordml" xmlns:w16sdtdh="http://schemas.microsoft.com/office/word/2020/wordml/sdtdatahash" xmlns:w16se="http://schemas.microsoft.com/office/word/2015/wordml/symex" xmlns:wpg="http://schemas.microsoft.com/office/word/2010/wordprocessingGroup" xmlns:wpi="http://schemas.microsoft.com/office/word/2010/wordprocessingInk" xmlns:wne="http://schemas.microsoft.com/office/word/2006/wordml" xmlns:wps="http://schemas.microsoft.com/office/word/2010/wordprocessingShape" mc:Ignorable="w14 w15 w16se w16cid w16 w16cex w16sdtdh wp14">
   <w:body>
     <w:p>
       <w:pPr>
@@ -1605,7 +1605,7 @@
     </w:p>
     <w:p>
       <w:pPr>
-        <w:pStyle w:val="TOC1"/>
+        <w:pStyle w:val="TDC1"/>
         <w:rPr>
           <w:rFonts w:asciiTheme="minorHAnsi" w:eastAsiaTheme="minorEastAsia" w:hAnsiTheme="minorHAnsi" w:cstheme="minorBidi"/>
           <w:b w:val="0"/>
@@ -1638,7 +1638,7 @@
       <w:hyperlink w:anchor="_Toc483223152" w:history="1">
         <w:r>
           <w:rPr>
-            <w:rStyle w:val="Hyperlink"/>
+            <w:rStyle w:val="Hipervnculo"/>
             <w:noProof/>
           </w:rPr>
           <w:t>1</w:t>
@@ -1656,7 +1656,7 @@
         </w:r>
         <w:r>
           <w:rPr>
-            <w:rStyle w:val="Hyperlink"/>
+            <w:rStyle w:val="Hipervnculo"/>
             <w:noProof/>
           </w:rPr>
           <w:t>Alcance</w:t>
@@ -1713,7 +1713,7 @@
     </w:p>
     <w:p>
       <w:pPr>
-        <w:pStyle w:val="TOC1"/>
+        <w:pStyle w:val="TDC1"/>
         <w:rPr>
           <w:rFonts w:asciiTheme="minorHAnsi" w:eastAsiaTheme="minorEastAsia" w:hAnsiTheme="minorHAnsi" w:cstheme="minorBidi"/>
           <w:b w:val="0"/>
@@ -1726,7 +1726,7 @@
       <w:hyperlink w:anchor="_Toc483223153" w:history="1">
         <w:r>
           <w:rPr>
-            <w:rStyle w:val="Hyperlink"/>
+            <w:rStyle w:val="Hipervnculo"/>
             <w:noProof/>
             <w:lang w:val="es-ES"/>
           </w:rPr>
@@ -1745,7 +1745,7 @@
         </w:r>
         <w:r>
           <w:rPr>
-            <w:rStyle w:val="Hyperlink"/>
+            <w:rStyle w:val="Hipervnculo"/>
             <w:noProof/>
             <w:lang w:val="es-ES"/>
           </w:rPr>
@@ -1803,7 +1803,7 @@
     </w:p>
     <w:p>
       <w:pPr>
-        <w:pStyle w:val="TOC2"/>
+        <w:pStyle w:val="TDC2"/>
         <w:rPr>
           <w:rFonts w:asciiTheme="minorHAnsi" w:eastAsiaTheme="minorEastAsia" w:hAnsiTheme="minorHAnsi" w:cstheme="minorBidi"/>
           <w:sz w:val="22"/>
@@ -1814,7 +1814,7 @@
       <w:hyperlink w:anchor="_Toc483223154" w:history="1">
         <w:r>
           <w:rPr>
-            <w:rStyle w:val="Hyperlink"/>
+            <w:rStyle w:val="Hipervnculo"/>
           </w:rPr>
           <w:t>2.1</w:t>
         </w:r>
@@ -1829,7 +1829,7 @@
         </w:r>
         <w:r>
           <w:rPr>
-            <w:rStyle w:val="Hyperlink"/>
+            <w:rStyle w:val="Hipervnculo"/>
           </w:rPr>
           <w:t>Ubicación</w:t>
         </w:r>
@@ -1878,7 +1878,7 @@
     </w:p>
     <w:p>
       <w:pPr>
-        <w:pStyle w:val="TOC3"/>
+        <w:pStyle w:val="TDC3"/>
         <w:rPr>
           <w:rFonts w:asciiTheme="minorHAnsi" w:eastAsiaTheme="minorEastAsia" w:hAnsiTheme="minorHAnsi" w:cstheme="minorBidi"/>
           <w:noProof/>
@@ -1890,7 +1890,7 @@
       <w:hyperlink w:anchor="_Toc483223155" w:history="1">
         <w:r>
           <w:rPr>
-            <w:rStyle w:val="Hyperlink"/>
+            <w:rStyle w:val="Hipervnculo"/>
             <w:noProof/>
           </w:rPr>
           <w:t>2.1.1</w:t>
@@ -1907,7 +1907,7 @@
         </w:r>
         <w:r>
           <w:rPr>
-            <w:rStyle w:val="Hyperlink"/>
+            <w:rStyle w:val="Hipervnculo"/>
             <w:noProof/>
           </w:rPr>
           <w:t>Repositorio</w:t>
@@ -1964,7 +1964,7 @@
     </w:p>
     <w:p>
       <w:pPr>
-        <w:pStyle w:val="TOC3"/>
+        <w:pStyle w:val="TDC3"/>
         <w:rPr>
           <w:rFonts w:asciiTheme="minorHAnsi" w:eastAsiaTheme="minorEastAsia" w:hAnsiTheme="minorHAnsi" w:cstheme="minorBidi"/>
           <w:noProof/>
@@ -1976,7 +1976,7 @@
       <w:hyperlink w:anchor="_Toc483223156" w:history="1">
         <w:r>
           <w:rPr>
-            <w:rStyle w:val="Hyperlink"/>
+            <w:rStyle w:val="Hipervnculo"/>
             <w:noProof/>
           </w:rPr>
           <w:t>2.1.2</w:t>
@@ -1993,7 +1993,7 @@
         </w:r>
         <w:r>
           <w:rPr>
-            <w:rStyle w:val="Hyperlink"/>
+            <w:rStyle w:val="Hipervnculo"/>
             <w:noProof/>
           </w:rPr>
           <w:t>Instalación</w:t>
@@ -2050,7 +2050,7 @@
     </w:p>
     <w:p>
       <w:pPr>
-        <w:pStyle w:val="TOC3"/>
+        <w:pStyle w:val="TDC3"/>
         <w:rPr>
           <w:rFonts w:asciiTheme="minorHAnsi" w:eastAsiaTheme="minorEastAsia" w:hAnsiTheme="minorHAnsi" w:cstheme="minorBidi"/>
           <w:noProof/>
@@ -2062,7 +2062,7 @@
       <w:hyperlink w:anchor="_Toc483223157" w:history="1">
         <w:r>
           <w:rPr>
-            <w:rStyle w:val="Hyperlink"/>
+            <w:rStyle w:val="Hipervnculo"/>
             <w:noProof/>
           </w:rPr>
           <w:t>2.1.3</w:t>
@@ -2079,7 +2079,7 @@
         </w:r>
         <w:r>
           <w:rPr>
-            <w:rStyle w:val="Hyperlink"/>
+            <w:rStyle w:val="Hipervnculo"/>
             <w:noProof/>
           </w:rPr>
           <w:t>Estructura</w:t>
@@ -2136,7 +2136,7 @@
     </w:p>
     <w:p>
       <w:pPr>
-        <w:pStyle w:val="TOC1"/>
+        <w:pStyle w:val="TDC1"/>
         <w:rPr>
           <w:rFonts w:asciiTheme="minorHAnsi" w:eastAsiaTheme="minorEastAsia" w:hAnsiTheme="minorHAnsi" w:cstheme="minorBidi"/>
           <w:b w:val="0"/>
@@ -2149,7 +2149,7 @@
       <w:hyperlink w:anchor="_Toc483223158" w:history="1">
         <w:r>
           <w:rPr>
-            <w:rStyle w:val="Hyperlink"/>
+            <w:rStyle w:val="Hipervnculo"/>
             <w:noProof/>
             <w:lang w:val="es-ES"/>
           </w:rPr>
@@ -2168,7 +2168,7 @@
         </w:r>
         <w:r>
           <w:rPr>
-            <w:rStyle w:val="Hyperlink"/>
+            <w:rStyle w:val="Hipervnculo"/>
             <w:noProof/>
             <w:lang w:val="es-ES"/>
           </w:rPr>
@@ -2226,7 +2226,7 @@
     </w:p>
     <w:p>
       <w:pPr>
-        <w:pStyle w:val="TOC2"/>
+        <w:pStyle w:val="TDC2"/>
         <w:rPr>
           <w:rFonts w:asciiTheme="minorHAnsi" w:eastAsiaTheme="minorEastAsia" w:hAnsiTheme="minorHAnsi" w:cstheme="minorBidi"/>
           <w:sz w:val="22"/>
@@ -2237,7 +2237,7 @@
       <w:hyperlink w:anchor="_Toc483223159" w:history="1">
         <w:r>
           <w:rPr>
-            <w:rStyle w:val="Hyperlink"/>
+            <w:rStyle w:val="Hipervnculo"/>
             <w:lang w:val="es-ES"/>
           </w:rPr>
           <w:t>3.1</w:t>
@@ -2253,7 +2253,7 @@
         </w:r>
         <w:r>
           <w:rPr>
-            <w:rStyle w:val="Hyperlink"/>
+            <w:rStyle w:val="Hipervnculo"/>
             <w:lang w:val="es-ES"/>
           </w:rPr>
           <w:t>Diagrama de Subproceso</w:t>
@@ -2303,7 +2303,7 @@
     </w:p>
     <w:p>
       <w:pPr>
-        <w:pStyle w:val="TOC2"/>
+        <w:pStyle w:val="TDC2"/>
         <w:rPr>
           <w:rFonts w:asciiTheme="minorHAnsi" w:eastAsiaTheme="minorEastAsia" w:hAnsiTheme="minorHAnsi" w:cstheme="minorBidi"/>
           <w:sz w:val="22"/>
@@ -2314,7 +2314,7 @@
       <w:hyperlink w:anchor="_Toc483223160" w:history="1">
         <w:r>
           <w:rPr>
-            <w:rStyle w:val="Hyperlink"/>
+            <w:rStyle w:val="Hipervnculo"/>
             <w:lang w:val="es-ES"/>
           </w:rPr>
           <w:t>3.2</w:t>
@@ -2330,7 +2330,7 @@
         </w:r>
         <w:r>
           <w:rPr>
-            <w:rStyle w:val="Hyperlink"/>
+            <w:rStyle w:val="Hipervnculo"/>
             <w:lang w:val="es-ES"/>
           </w:rPr>
           <w:t>Ejecución del Job</w:t>
@@ -2380,7 +2380,7 @@
     </w:p>
     <w:p>
       <w:pPr>
-        <w:pStyle w:val="TOC3"/>
+        <w:pStyle w:val="TDC3"/>
         <w:rPr>
           <w:rFonts w:asciiTheme="minorHAnsi" w:eastAsiaTheme="minorEastAsia" w:hAnsiTheme="minorHAnsi" w:cstheme="minorBidi"/>
           <w:noProof/>
@@ -2392,7 +2392,7 @@
       <w:hyperlink w:anchor="_Toc483223161" w:history="1">
         <w:r>
           <w:rPr>
-            <w:rStyle w:val="Hyperlink"/>
+            <w:rStyle w:val="Hipervnculo"/>
             <w:noProof/>
           </w:rPr>
           <w:t>3.2.1</w:t>
@@ -2409,7 +2409,7 @@
         </w:r>
         <w:r>
           <w:rPr>
-            <w:rStyle w:val="Hyperlink"/>
+            <w:rStyle w:val="Hipervnculo"/>
             <w:noProof/>
           </w:rPr>
           <w:t>Logs</w:t>
@@ -2466,7 +2466,7 @@
     </w:p>
     <w:p>
       <w:pPr>
-        <w:pStyle w:val="TOC2"/>
+        <w:pStyle w:val="TDC2"/>
         <w:rPr>
           <w:rFonts w:asciiTheme="minorHAnsi" w:eastAsiaTheme="minorEastAsia" w:hAnsiTheme="minorHAnsi" w:cstheme="minorBidi"/>
           <w:sz w:val="22"/>
@@ -2477,7 +2477,7 @@
       <w:hyperlink w:anchor="_Toc483223162" w:history="1">
         <w:r>
           <w:rPr>
-            <w:rStyle w:val="Hyperlink"/>
+            <w:rStyle w:val="Hipervnculo"/>
           </w:rPr>
           <w:t>3.3</w:t>
         </w:r>
@@ -2492,7 +2492,7 @@
         </w:r>
         <w:r>
           <w:rPr>
-            <w:rStyle w:val="Hyperlink"/>
+            <w:rStyle w:val="Hipervnculo"/>
           </w:rPr>
           <w:t>Comprobación de ficheros</w:t>
         </w:r>
@@ -2541,7 +2541,7 @@
     </w:p>
     <w:p>
       <w:pPr>
-        <w:pStyle w:val="TOC3"/>
+        <w:pStyle w:val="TDC3"/>
         <w:rPr>
           <w:rFonts w:asciiTheme="minorHAnsi" w:eastAsiaTheme="minorEastAsia" w:hAnsiTheme="minorHAnsi" w:cstheme="minorBidi"/>
           <w:noProof/>
@@ -2553,7 +2553,7 @@
       <w:hyperlink w:anchor="_Toc483223163" w:history="1">
         <w:r>
           <w:rPr>
-            <w:rStyle w:val="Hyperlink"/>
+            <w:rStyle w:val="Hipervnculo"/>
             <w:noProof/>
           </w:rPr>
           <w:t>3.3.1</w:t>
@@ -2570,7 +2570,7 @@
         </w:r>
         <w:r>
           <w:rPr>
-            <w:rStyle w:val="Hyperlink"/>
+            <w:rStyle w:val="Hipervnculo"/>
             <w:noProof/>
           </w:rPr>
           <w:t>clasificacion_economica.csv</w:t>
@@ -2627,7 +2627,7 @@
     </w:p>
     <w:p>
       <w:pPr>
-        <w:pStyle w:val="TOC3"/>
+        <w:pStyle w:val="TDC3"/>
         <w:rPr>
           <w:rFonts w:asciiTheme="minorHAnsi" w:eastAsiaTheme="minorEastAsia" w:hAnsiTheme="minorHAnsi" w:cstheme="minorBidi"/>
           <w:noProof/>
@@ -2639,7 +2639,7 @@
       <w:hyperlink w:anchor="_Toc483223164" w:history="1">
         <w:r>
           <w:rPr>
-            <w:rStyle w:val="Hyperlink"/>
+            <w:rStyle w:val="Hipervnculo"/>
             <w:noProof/>
           </w:rPr>
           <w:t>3.3.2</w:t>
@@ -2656,7 +2656,7 @@
         </w:r>
         <w:r>
           <w:rPr>
-            <w:rStyle w:val="Hyperlink"/>
+            <w:rStyle w:val="Hipervnculo"/>
             <w:noProof/>
           </w:rPr>
           <w:t>clasificacion_funcional.csv</w:t>
@@ -2713,7 +2713,7 @@
     </w:p>
     <w:p>
       <w:pPr>
-        <w:pStyle w:val="TOC3"/>
+        <w:pStyle w:val="TDC3"/>
         <w:rPr>
           <w:rFonts w:asciiTheme="minorHAnsi" w:eastAsiaTheme="minorEastAsia" w:hAnsiTheme="minorHAnsi" w:cstheme="minorBidi"/>
           <w:noProof/>
@@ -2725,7 +2725,7 @@
       <w:hyperlink w:anchor="_Toc483223165" w:history="1">
         <w:r>
           <w:rPr>
-            <w:rStyle w:val="Hyperlink"/>
+            <w:rStyle w:val="Hipervnculo"/>
             <w:noProof/>
           </w:rPr>
           <w:t>3.3.3</w:t>
@@ -2742,7 +2742,7 @@
         </w:r>
         <w:r>
           <w:rPr>
-            <w:rStyle w:val="Hyperlink"/>
+            <w:rStyle w:val="Hipervnculo"/>
             <w:noProof/>
           </w:rPr>
           <w:t>no_xbrl.csv</w:t>
@@ -2799,7 +2799,7 @@
     </w:p>
     <w:p>
       <w:pPr>
-        <w:pStyle w:val="TOC1"/>
+        <w:pStyle w:val="TDC1"/>
         <w:rPr>
           <w:rFonts w:asciiTheme="minorHAnsi" w:eastAsiaTheme="minorEastAsia" w:hAnsiTheme="minorHAnsi" w:cstheme="minorBidi"/>
           <w:b w:val="0"/>
@@ -2812,7 +2812,7 @@
       <w:hyperlink w:anchor="_Toc483223166" w:history="1">
         <w:r>
           <w:rPr>
-            <w:rStyle w:val="Hyperlink"/>
+            <w:rStyle w:val="Hipervnculo"/>
             <w:noProof/>
           </w:rPr>
           <w:t>4</w:t>
@@ -2830,7 +2830,7 @@
         </w:r>
         <w:r>
           <w:rPr>
-            <w:rStyle w:val="Hyperlink"/>
+            <w:rStyle w:val="Hipervnculo"/>
             <w:noProof/>
           </w:rPr>
           <w:t>Extracción de comarcas</w:t>
@@ -2887,7 +2887,7 @@
     </w:p>
     <w:p>
       <w:pPr>
-        <w:pStyle w:val="TOC2"/>
+        <w:pStyle w:val="TDC2"/>
         <w:rPr>
           <w:rFonts w:asciiTheme="minorHAnsi" w:eastAsiaTheme="minorEastAsia" w:hAnsiTheme="minorHAnsi" w:cstheme="minorBidi"/>
           <w:sz w:val="22"/>
@@ -2898,7 +2898,7 @@
       <w:hyperlink w:anchor="_Toc483223167" w:history="1">
         <w:r>
           <w:rPr>
-            <w:rStyle w:val="Hyperlink"/>
+            <w:rStyle w:val="Hipervnculo"/>
             <w:lang w:val="es-ES"/>
           </w:rPr>
           <w:t>4.1</w:t>
@@ -2914,7 +2914,7 @@
         </w:r>
         <w:r>
           <w:rPr>
-            <w:rStyle w:val="Hyperlink"/>
+            <w:rStyle w:val="Hipervnculo"/>
             <w:lang w:val="es-ES"/>
           </w:rPr>
           <w:t>Diagrama de Subproceso</w:t>
@@ -2964,7 +2964,7 @@
     </w:p>
     <w:p>
       <w:pPr>
-        <w:pStyle w:val="TOC2"/>
+        <w:pStyle w:val="TDC2"/>
         <w:rPr>
           <w:rFonts w:asciiTheme="minorHAnsi" w:eastAsiaTheme="minorEastAsia" w:hAnsiTheme="minorHAnsi" w:cstheme="minorBidi"/>
           <w:sz w:val="22"/>
@@ -2975,7 +2975,7 @@
       <w:hyperlink w:anchor="_Toc483223168" w:history="1">
         <w:r>
           <w:rPr>
-            <w:rStyle w:val="Hyperlink"/>
+            <w:rStyle w:val="Hipervnculo"/>
           </w:rPr>
           <w:t>4.2</w:t>
         </w:r>
@@ -2990,7 +2990,7 @@
         </w:r>
         <w:r>
           <w:rPr>
-            <w:rStyle w:val="Hyperlink"/>
+            <w:rStyle w:val="Hipervnculo"/>
           </w:rPr>
           <w:t>Ejecución del Job</w:t>
         </w:r>
@@ -3039,7 +3039,7 @@
     </w:p>
     <w:p>
       <w:pPr>
-        <w:pStyle w:val="TOC3"/>
+        <w:pStyle w:val="TDC3"/>
         <w:rPr>
           <w:rFonts w:asciiTheme="minorHAnsi" w:eastAsiaTheme="minorEastAsia" w:hAnsiTheme="minorHAnsi" w:cstheme="minorBidi"/>
           <w:noProof/>
@@ -3051,7 +3051,7 @@
       <w:hyperlink w:anchor="_Toc483223169" w:history="1">
         <w:r>
           <w:rPr>
-            <w:rStyle w:val="Hyperlink"/>
+            <w:rStyle w:val="Hipervnculo"/>
             <w:noProof/>
             <w:lang w:val="es-ES"/>
           </w:rPr>
@@ -3069,7 +3069,7 @@
         </w:r>
         <w:r>
           <w:rPr>
-            <w:rStyle w:val="Hyperlink"/>
+            <w:rStyle w:val="Hipervnculo"/>
             <w:noProof/>
             <w:lang w:val="es-ES"/>
           </w:rPr>
@@ -3127,7 +3127,7 @@
     </w:p>
     <w:p>
       <w:pPr>
-        <w:pStyle w:val="TOC2"/>
+        <w:pStyle w:val="TDC2"/>
         <w:rPr>
           <w:rFonts w:asciiTheme="minorHAnsi" w:eastAsiaTheme="minorEastAsia" w:hAnsiTheme="minorHAnsi" w:cstheme="minorBidi"/>
           <w:sz w:val="22"/>
@@ -3138,7 +3138,7 @@
       <w:hyperlink w:anchor="_Toc483223170" w:history="1">
         <w:r>
           <w:rPr>
-            <w:rStyle w:val="Hyperlink"/>
+            <w:rStyle w:val="Hipervnculo"/>
           </w:rPr>
           <w:t>4.3</w:t>
         </w:r>
@@ -3153,7 +3153,7 @@
         </w:r>
         <w:r>
           <w:rPr>
-            <w:rStyle w:val="Hyperlink"/>
+            <w:rStyle w:val="Hipervnculo"/>
           </w:rPr>
           <w:t>Comprobación de ficheros</w:t>
         </w:r>
@@ -3202,7 +3202,7 @@
     </w:p>
     <w:p>
       <w:pPr>
-        <w:pStyle w:val="TOC3"/>
+        <w:pStyle w:val="TDC3"/>
         <w:rPr>
           <w:rFonts w:asciiTheme="minorHAnsi" w:eastAsiaTheme="minorEastAsia" w:hAnsiTheme="minorHAnsi" w:cstheme="minorBidi"/>
           <w:noProof/>
@@ -3214,7 +3214,7 @@
       <w:hyperlink w:anchor="_Toc483223171" w:history="1">
         <w:r>
           <w:rPr>
-            <w:rStyle w:val="Hyperlink"/>
+            <w:rStyle w:val="Hipervnculo"/>
             <w:noProof/>
           </w:rPr>
           <w:t>4.3.1</w:t>
@@ -3231,7 +3231,7 @@
         </w:r>
         <w:r>
           <w:rPr>
-            <w:rStyle w:val="Hyperlink"/>
+            <w:rStyle w:val="Hipervnculo"/>
             <w:noProof/>
           </w:rPr>
           <w:t>clasificacion_economica.csv</w:t>
@@ -3288,7 +3288,7 @@
     </w:p>
     <w:p>
       <w:pPr>
-        <w:pStyle w:val="TOC3"/>
+        <w:pStyle w:val="TDC3"/>
         <w:rPr>
           <w:rFonts w:asciiTheme="minorHAnsi" w:eastAsiaTheme="minorEastAsia" w:hAnsiTheme="minorHAnsi" w:cstheme="minorBidi"/>
           <w:noProof/>
@@ -3300,7 +3300,7 @@
       <w:hyperlink w:anchor="_Toc483223172" w:history="1">
         <w:r>
           <w:rPr>
-            <w:rStyle w:val="Hyperlink"/>
+            <w:rStyle w:val="Hipervnculo"/>
             <w:noProof/>
           </w:rPr>
           <w:t>4.3.2</w:t>
@@ -3317,7 +3317,7 @@
         </w:r>
         <w:r>
           <w:rPr>
-            <w:rStyle w:val="Hyperlink"/>
+            <w:rStyle w:val="Hipervnculo"/>
             <w:noProof/>
           </w:rPr>
           <w:t>clasificacion_funcional.csv</w:t>
@@ -3374,7 +3374,7 @@
     </w:p>
     <w:p>
       <w:pPr>
-        <w:pStyle w:val="TOC3"/>
+        <w:pStyle w:val="TDC3"/>
         <w:rPr>
           <w:rFonts w:asciiTheme="minorHAnsi" w:eastAsiaTheme="minorEastAsia" w:hAnsiTheme="minorHAnsi" w:cstheme="minorBidi"/>
           <w:noProof/>
@@ -3386,7 +3386,7 @@
       <w:hyperlink w:anchor="_Toc483223173" w:history="1">
         <w:r>
           <w:rPr>
-            <w:rStyle w:val="Hyperlink"/>
+            <w:rStyle w:val="Hipervnculo"/>
             <w:noProof/>
           </w:rPr>
           <w:t>4.3.3</w:t>
@@ -3403,7 +3403,7 @@
         </w:r>
         <w:r>
           <w:rPr>
-            <w:rStyle w:val="Hyperlink"/>
+            <w:rStyle w:val="Hipervnculo"/>
             <w:noProof/>
           </w:rPr>
           <w:t>no_xbrl.csv</w:t>
@@ -3460,7 +3460,7 @@
     </w:p>
     <w:p>
       <w:pPr>
-        <w:pStyle w:val="TOC1"/>
+        <w:pStyle w:val="TDC1"/>
         <w:rPr>
           <w:rFonts w:asciiTheme="minorHAnsi" w:eastAsiaTheme="minorEastAsia" w:hAnsiTheme="minorHAnsi" w:cstheme="minorBidi"/>
           <w:b w:val="0"/>
@@ -3473,7 +3473,7 @@
       <w:hyperlink w:anchor="_Toc483223174" w:history="1">
         <w:r>
           <w:rPr>
-            <w:rStyle w:val="Hyperlink"/>
+            <w:rStyle w:val="Hipervnculo"/>
             <w:noProof/>
           </w:rPr>
           <w:t>5</w:t>
@@ -3491,7 +3491,7 @@
         </w:r>
         <w:r>
           <w:rPr>
-            <w:rStyle w:val="Hyperlink"/>
+            <w:rStyle w:val="Hipervnculo"/>
             <w:noProof/>
           </w:rPr>
           <w:t>Scripts de carga</w:t>
@@ -3548,7 +3548,7 @@
     </w:p>
     <w:p>
       <w:pPr>
-        <w:pStyle w:val="TOC2"/>
+        <w:pStyle w:val="TDC2"/>
         <w:rPr>
           <w:rFonts w:asciiTheme="minorHAnsi" w:eastAsiaTheme="minorEastAsia" w:hAnsiTheme="minorHAnsi" w:cstheme="minorBidi"/>
           <w:sz w:val="22"/>
@@ -3559,7 +3559,7 @@
       <w:hyperlink w:anchor="_Toc483223175" w:history="1">
         <w:r>
           <w:rPr>
-            <w:rStyle w:val="Hyperlink"/>
+            <w:rStyle w:val="Hipervnculo"/>
           </w:rPr>
           <w:t>5.1</w:t>
         </w:r>
@@ -3574,7 +3574,7 @@
         </w:r>
         <w:r>
           <w:rPr>
-            <w:rStyle w:val="Hyperlink"/>
+            <w:rStyle w:val="Hipervnculo"/>
           </w:rPr>
           <w:t>Diagrama de Subproceso</w:t>
         </w:r>
@@ -3623,7 +3623,7 @@
     </w:p>
     <w:p>
       <w:pPr>
-        <w:pStyle w:val="TOC2"/>
+        <w:pStyle w:val="TDC2"/>
         <w:rPr>
           <w:rFonts w:asciiTheme="minorHAnsi" w:eastAsiaTheme="minorEastAsia" w:hAnsiTheme="minorHAnsi" w:cstheme="minorBidi"/>
           <w:sz w:val="22"/>
@@ -3634,7 +3634,7 @@
       <w:hyperlink w:anchor="_Toc483223176" w:history="1">
         <w:r>
           <w:rPr>
-            <w:rStyle w:val="Hyperlink"/>
+            <w:rStyle w:val="Hipervnculo"/>
           </w:rPr>
           <w:t>5.2</w:t>
         </w:r>
@@ -3649,7 +3649,7 @@
         </w:r>
         <w:r>
           <w:rPr>
-            <w:rStyle w:val="Hyperlink"/>
+            <w:rStyle w:val="Hipervnculo"/>
           </w:rPr>
           <w:t>Atributos</w:t>
         </w:r>
@@ -3698,7 +3698,7 @@
     </w:p>
     <w:p>
       <w:pPr>
-        <w:pStyle w:val="TOC3"/>
+        <w:pStyle w:val="TDC3"/>
         <w:rPr>
           <w:rFonts w:asciiTheme="minorHAnsi" w:eastAsiaTheme="minorEastAsia" w:hAnsiTheme="minorHAnsi" w:cstheme="minorBidi"/>
           <w:noProof/>
@@ -3710,7 +3710,7 @@
       <w:hyperlink w:anchor="_Toc483223177" w:history="1">
         <w:r>
           <w:rPr>
-            <w:rStyle w:val="Hyperlink"/>
+            <w:rStyle w:val="Hipervnculo"/>
             <w:noProof/>
           </w:rPr>
           <w:t>5.2.1</w:t>
@@ -3727,7 +3727,7 @@
         </w:r>
         <w:r>
           <w:rPr>
-            <w:rStyle w:val="Hyperlink"/>
+            <w:rStyle w:val="Hipervnculo"/>
             <w:noProof/>
           </w:rPr>
           <w:t>Nombre Completo</w:t>
@@ -3784,7 +3784,7 @@
     </w:p>
     <w:p>
       <w:pPr>
-        <w:pStyle w:val="TOC3"/>
+        <w:pStyle w:val="TDC3"/>
         <w:rPr>
           <w:rFonts w:asciiTheme="minorHAnsi" w:eastAsiaTheme="minorEastAsia" w:hAnsiTheme="minorHAnsi" w:cstheme="minorBidi"/>
           <w:noProof/>
@@ -3796,7 +3796,7 @@
       <w:hyperlink w:anchor="_Toc483223178" w:history="1">
         <w:r>
           <w:rPr>
-            <w:rStyle w:val="Hyperlink"/>
+            <w:rStyle w:val="Hipervnculo"/>
             <w:noProof/>
           </w:rPr>
           <w:t>5.2.2</w:t>
@@ -3813,7 +3813,7 @@
         </w:r>
         <w:r>
           <w:rPr>
-            <w:rStyle w:val="Hyperlink"/>
+            <w:rStyle w:val="Hipervnculo"/>
             <w:noProof/>
           </w:rPr>
           <w:t>Descripción</w:t>
@@ -3870,7 +3870,7 @@
     </w:p>
     <w:p>
       <w:pPr>
-        <w:pStyle w:val="TOC3"/>
+        <w:pStyle w:val="TDC3"/>
         <w:rPr>
           <w:rFonts w:asciiTheme="minorHAnsi" w:eastAsiaTheme="minorEastAsia" w:hAnsiTheme="minorHAnsi" w:cstheme="minorBidi"/>
           <w:noProof/>
@@ -3882,7 +3882,7 @@
       <w:hyperlink w:anchor="_Toc483223179" w:history="1">
         <w:r>
           <w:rPr>
-            <w:rStyle w:val="Hyperlink"/>
+            <w:rStyle w:val="Hipervnculo"/>
             <w:noProof/>
           </w:rPr>
           <w:t>5.2.3</w:t>
@@ -3899,7 +3899,7 @@
         </w:r>
         <w:r>
           <w:rPr>
-            <w:rStyle w:val="Hyperlink"/>
+            <w:rStyle w:val="Hipervnculo"/>
             <w:noProof/>
           </w:rPr>
           <w:t>Tareas</w:t>
@@ -4013,9 +4013,9 @@
     </w:p>
     <w:p>
       <w:pPr>
-        <w:pStyle w:val="Heading1"/>
-        <w:rPr>
-          <w:rStyle w:val="Heading1Char"/>
+        <w:pStyle w:val="Ttulo1"/>
+        <w:rPr>
+          <w:rStyle w:val="Ttulo1Car"/>
           <w:b/>
         </w:rPr>
       </w:pPr>
@@ -4025,7 +4025,7 @@
       <w:proofErr w:type="spellStart"/>
       <w:r>
         <w:rPr>
-          <w:rStyle w:val="Heading1Char"/>
+          <w:rStyle w:val="Ttulo1Car"/>
           <w:b/>
         </w:rPr>
         <w:lastRenderedPageBreak/>
@@ -4077,7 +4077,7 @@
     </w:p>
     <w:p>
       <w:pPr>
-        <w:pStyle w:val="Heading1"/>
+        <w:pStyle w:val="Ttulo1"/>
         <w:rPr>
           <w:lang w:val="es-ES"/>
         </w:rPr>
@@ -4094,21 +4094,13 @@
         <w:rPr>
           <w:lang w:val="es-ES"/>
         </w:rPr>
-        <w:t xml:space="preserve"> </w:t>
-      </w:r>
-      <w:proofErr w:type="spellStart"/>
-      <w:r>
-        <w:rPr>
-          <w:lang w:val="es-ES"/>
-        </w:rPr>
-        <w:t>Talend</w:t>
+        <w:t xml:space="preserve"> Talend</w:t>
       </w:r>
       <w:bookmarkEnd w:id="9"/>
-      <w:proofErr w:type="spellEnd"/>
     </w:p>
     <w:p>
       <w:pPr>
-        <w:pStyle w:val="Heading2"/>
+        <w:pStyle w:val="Ttulo2"/>
       </w:pPr>
       <w:bookmarkStart w:id="10" w:name="_Toc483223154"/>
       <w:proofErr w:type="spellStart"/>
@@ -4120,7 +4112,7 @@
     </w:p>
     <w:p>
       <w:pPr>
-        <w:pStyle w:val="Heading3"/>
+        <w:pStyle w:val="Ttulo3"/>
       </w:pPr>
       <w:bookmarkStart w:id="11" w:name="_Toc483223155"/>
       <w:proofErr w:type="spellStart"/>
@@ -4135,48 +4127,34 @@
         <w:pStyle w:val="Bodycopy"/>
         <w:ind w:left="450"/>
         <w:rPr>
-          <w:rStyle w:val="Hyperlink"/>
-          <w:lang w:val="es-ES"/>
-        </w:rPr>
-      </w:pPr>
-      <w:r>
-        <w:rPr>
-          <w:lang w:val="es-ES"/>
-        </w:rPr>
-        <w:t xml:space="preserve">Para descargar el proyecto </w:t>
+          <w:rStyle w:val="Hipervnculo"/>
+          <w:lang w:val="es-ES"/>
+        </w:rPr>
+      </w:pPr>
+      <w:r>
+        <w:rPr>
+          <w:lang w:val="es-ES"/>
+        </w:rPr>
+        <w:t xml:space="preserve">Para descargar el proyecto talend será necesario acudir al repositorio de código de </w:t>
       </w:r>
       <w:proofErr w:type="spellStart"/>
       <w:r>
         <w:rPr>
           <w:lang w:val="es-ES"/>
         </w:rPr>
-        <w:t>talend</w:t>
+        <w:t>Aragon</w:t>
       </w:r>
       <w:proofErr w:type="spellEnd"/>
       <w:r>
         <w:rPr>
           <w:lang w:val="es-ES"/>
         </w:rPr>
-        <w:t xml:space="preserve"> será necesario acudir al repositorio de código de </w:t>
-      </w:r>
-      <w:proofErr w:type="spellStart"/>
-      <w:r>
-        <w:rPr>
-          <w:lang w:val="es-ES"/>
-        </w:rPr>
-        <w:t>Aragon</w:t>
-      </w:r>
-      <w:proofErr w:type="spellEnd"/>
-      <w:r>
-        <w:rPr>
-          <w:lang w:val="es-ES"/>
-        </w:rPr>
         <w:t xml:space="preserve"> Open Data, desde el siguiente enlace: </w:t>
       </w:r>
       <w:hyperlink r:id="rId16" w:history="1">
         <w:r>
           <w:rPr>
-            <w:rStyle w:val="Hyperlink"/>
+            <w:rStyle w:val="Hipervnculo"/>
             <w:lang w:val="es-ES"/>
           </w:rPr>
           <w:t>https://github.com/aragonopendata/presupuesto/tree/master/etls/presupuestos_locales/project</w:t>
@@ -4185,7 +4163,7 @@
     </w:p>
     <w:p>
       <w:pPr>
-        <w:pStyle w:val="Heading3"/>
+        <w:pStyle w:val="Ttulo3"/>
       </w:pPr>
       <w:bookmarkStart w:id="12" w:name="_Toc483223156"/>
       <w:proofErr w:type="spellStart"/>
@@ -4215,7 +4193,7 @@
         <w:pStyle w:val="Bodycopy"/>
         <w:ind w:left="450"/>
         <w:rPr>
-          <w:rStyle w:val="Hyperlink"/>
+          <w:rStyle w:val="Hipervnculo"/>
           <w:lang w:val="es-ES"/>
         </w:rPr>
       </w:pPr>
@@ -4276,13 +4254,20 @@
         </w:rPr>
         <w:t xml:space="preserve">El siguiente paso será abrir </w:t>
       </w:r>
+      <w:r>
+        <w:rPr>
+          <w:b/>
+          <w:lang w:val="es-ES"/>
+        </w:rPr>
+        <w:t xml:space="preserve">Talend Open Studio </w:t>
+      </w:r>
       <w:proofErr w:type="spellStart"/>
       <w:r>
         <w:rPr>
           <w:b/>
           <w:lang w:val="es-ES"/>
         </w:rPr>
-        <w:t>Talend</w:t>
+        <w:t>for</w:t>
       </w:r>
       <w:proofErr w:type="spellEnd"/>
       <w:r>
@@ -4290,7 +4275,7 @@
           <w:b/>
           <w:lang w:val="es-ES"/>
         </w:rPr>
-        <w:t xml:space="preserve"> Open Studio </w:t>
+        <w:t xml:space="preserve"> Data </w:t>
       </w:r>
       <w:proofErr w:type="spellStart"/>
       <w:r>
@@ -4298,44 +4283,14 @@
           <w:b/>
           <w:lang w:val="es-ES"/>
         </w:rPr>
-        <w:t>for</w:t>
+        <w:t>Integration</w:t>
       </w:r>
       <w:proofErr w:type="spellEnd"/>
       <w:r>
         <w:rPr>
-          <w:b/>
-          <w:lang w:val="es-ES"/>
-        </w:rPr>
-        <w:t xml:space="preserve"> Data </w:t>
-      </w:r>
-      <w:proofErr w:type="spellStart"/>
-      <w:r>
-        <w:rPr>
-          <w:b/>
-          <w:lang w:val="es-ES"/>
-        </w:rPr>
-        <w:t>Integration</w:t>
-      </w:r>
-      <w:proofErr w:type="spellEnd"/>
-      <w:r>
-        <w:rPr>
-          <w:lang w:val="es-ES"/>
-        </w:rPr>
-        <w:t xml:space="preserve">. Para una mayor compatibilidad en la ejecución de los procesos se recomienda usar la misma versión de </w:t>
-      </w:r>
-      <w:proofErr w:type="spellStart"/>
-      <w:r>
-        <w:rPr>
-          <w:lang w:val="es-ES"/>
-        </w:rPr>
-        <w:t>Talend</w:t>
-      </w:r>
-      <w:proofErr w:type="spellEnd"/>
-      <w:r>
-        <w:rPr>
-          <w:lang w:val="es-ES"/>
-        </w:rPr>
-        <w:t xml:space="preserve"> con la que se desarrollaron: </w:t>
+          <w:lang w:val="es-ES"/>
+        </w:rPr>
+        <w:t xml:space="preserve">. Para una mayor compatibilidad en la ejecución de los procesos se recomienda usar la misma versión de Talend con la que se desarrollaron: </w:t>
       </w:r>
       <w:r>
         <w:rPr>
@@ -4487,7 +4442,7 @@
         <w:pStyle w:val="Bodycopy"/>
         <w:ind w:left="450"/>
         <w:rPr>
-          <w:rStyle w:val="Hyperlink"/>
+          <w:rStyle w:val="Hipervnculo"/>
           <w:lang w:val="es-ES"/>
         </w:rPr>
       </w:pPr>
@@ -4538,7 +4493,7 @@
         <w:pStyle w:val="Bodycopy"/>
         <w:ind w:left="450"/>
         <w:rPr>
-          <w:rStyle w:val="Hyperlink"/>
+          <w:rStyle w:val="Hipervnculo"/>
           <w:b w:val="0"/>
           <w:lang w:val="es-ES"/>
         </w:rPr>
@@ -4678,7 +4633,7 @@
     </w:p>
     <w:p>
       <w:pPr>
-        <w:pStyle w:val="Heading3"/>
+        <w:pStyle w:val="Ttulo3"/>
       </w:pPr>
       <w:bookmarkStart w:id="13" w:name="_Toc483223157"/>
       <w:proofErr w:type="spellStart"/>
@@ -4789,7 +4744,7 @@
     </w:p>
     <w:p>
       <w:pPr>
-        <w:pStyle w:val="Heading1"/>
+        <w:pStyle w:val="Ttulo1"/>
         <w:rPr>
           <w:lang w:val="es-ES"/>
         </w:rPr>
@@ -4824,7 +4779,7 @@
     </w:p>
     <w:p>
       <w:pPr>
-        <w:pStyle w:val="Heading2"/>
+        <w:pStyle w:val="Ttulo2"/>
         <w:rPr>
           <w:lang w:val="es-ES"/>
         </w:rPr>
@@ -5343,7 +5298,7 @@
     </w:p>
     <w:p>
       <w:pPr>
-        <w:pStyle w:val="Heading2"/>
+        <w:pStyle w:val="Ttulo2"/>
         <w:rPr>
           <w:lang w:val="es-ES"/>
         </w:rPr>
@@ -5634,14 +5589,12 @@
           <w:lang w:val="es-ES"/>
         </w:rPr>
       </w:pPr>
-      <w:proofErr w:type="gramStart"/>
       <w:r>
         <w:rPr>
           <w:lang w:val="es-ES"/>
         </w:rPr>
         <w:t>por</w:t>
       </w:r>
-      <w:proofErr w:type="gramEnd"/>
     </w:p>
     <w:p>
       <w:pPr>
@@ -5798,7 +5751,7 @@
     </w:p>
     <w:p>
       <w:pPr>
-        <w:pStyle w:val="Heading3"/>
+        <w:pStyle w:val="Ttulo3"/>
       </w:pPr>
       <w:bookmarkStart w:id="17" w:name="_Toc483223161"/>
       <w:r>
@@ -5888,7 +5841,7 @@
     </w:p>
     <w:p>
       <w:pPr>
-        <w:pStyle w:val="Heading2"/>
+        <w:pStyle w:val="Ttulo2"/>
       </w:pPr>
       <w:bookmarkStart w:id="18" w:name="_Toc483223162"/>
       <w:proofErr w:type="spellStart"/>
@@ -6000,7 +5953,7 @@
     </w:p>
     <w:p>
       <w:pPr>
-        <w:pStyle w:val="Heading3"/>
+        <w:pStyle w:val="Ttulo3"/>
       </w:pPr>
       <w:bookmarkStart w:id="19" w:name="_Toc483223163"/>
       <w:r>
@@ -6060,7 +6013,7 @@
     </w:p>
     <w:p>
       <w:pPr>
-        <w:pStyle w:val="Heading3"/>
+        <w:pStyle w:val="Ttulo3"/>
       </w:pPr>
       <w:bookmarkStart w:id="20" w:name="_Toc483223164"/>
       <w:r>
@@ -6119,7 +6072,7 @@
     </w:p>
     <w:p>
       <w:pPr>
-        <w:pStyle w:val="Heading3"/>
+        <w:pStyle w:val="Ttulo3"/>
       </w:pPr>
       <w:bookmarkStart w:id="21" w:name="_Toc483223165"/>
       <w:r>
@@ -6178,7 +6131,7 @@
     </w:p>
     <w:p>
       <w:pPr>
-        <w:pStyle w:val="Heading1"/>
+        <w:pStyle w:val="Ttulo1"/>
       </w:pPr>
       <w:bookmarkStart w:id="22" w:name="_Toc483223166"/>
       <w:bookmarkEnd w:id="6"/>
@@ -6190,18 +6143,13 @@
       </w:r>
       <w:proofErr w:type="spellEnd"/>
       <w:r>
-        <w:t xml:space="preserve"> de </w:t>
-      </w:r>
-      <w:proofErr w:type="spellStart"/>
-      <w:r>
-        <w:t>comarcas</w:t>
+        <w:t xml:space="preserve"> de comarcas</w:t>
       </w:r>
       <w:bookmarkEnd w:id="22"/>
-      <w:proofErr w:type="spellEnd"/>
     </w:p>
     <w:p>
       <w:pPr>
-        <w:pStyle w:val="Heading2"/>
+        <w:pStyle w:val="Ttulo2"/>
         <w:rPr>
           <w:lang w:val="es-ES"/>
         </w:rPr>
@@ -6685,19 +6633,11 @@
     </w:p>
     <w:p>
       <w:pPr>
-        <w:pStyle w:val="Heading2"/>
+        <w:pStyle w:val="Ttulo2"/>
       </w:pPr>
       <w:bookmarkStart w:id="24" w:name="_Toc483223168"/>
       <w:r>
-        <w:t xml:space="preserve">Ejecución </w:t>
-      </w:r>
-      <w:proofErr w:type="gramStart"/>
-      <w:r>
-        <w:t>del</w:t>
-      </w:r>
-      <w:proofErr w:type="gramEnd"/>
-      <w:r>
-        <w:t xml:space="preserve"> Job</w:t>
+        <w:t>Ejecución del Job</w:t>
       </w:r>
       <w:bookmarkEnd w:id="24"/>
     </w:p>
@@ -7002,14 +6942,12 @@
           <w:lang w:val="es-ES"/>
         </w:rPr>
       </w:pPr>
-      <w:proofErr w:type="gramStart"/>
       <w:r>
         <w:rPr>
           <w:lang w:val="es-ES"/>
         </w:rPr>
         <w:t>por</w:t>
       </w:r>
-      <w:proofErr w:type="gramEnd"/>
     </w:p>
     <w:p>
       <w:pPr>
@@ -7177,13 +7115,12 @@
     </w:p>
     <w:p>
       <w:pPr>
-        <w:pStyle w:val="Heading3"/>
+        <w:pStyle w:val="Ttulo3"/>
         <w:rPr>
           <w:lang w:val="es-ES"/>
         </w:rPr>
       </w:pPr>
       <w:bookmarkStart w:id="25" w:name="_Toc483223169"/>
-      <w:proofErr w:type="spellStart"/>
       <w:r>
         <w:rPr>
           <w:lang w:val="es-ES"/>
@@ -7191,7 +7128,6 @@
         <w:t>Logs</w:t>
       </w:r>
       <w:bookmarkEnd w:id="25"/>
-      <w:proofErr w:type="spellEnd"/>
     </w:p>
     <w:p>
       <w:pPr>
@@ -7275,7 +7211,7 @@
     </w:p>
     <w:p>
       <w:pPr>
-        <w:pStyle w:val="Heading2"/>
+        <w:pStyle w:val="Ttulo2"/>
       </w:pPr>
       <w:bookmarkStart w:id="26" w:name="_Toc483223170"/>
       <w:proofErr w:type="spellStart"/>
@@ -7387,7 +7323,7 @@
     </w:p>
     <w:p>
       <w:pPr>
-        <w:pStyle w:val="Heading3"/>
+        <w:pStyle w:val="Ttulo3"/>
       </w:pPr>
       <w:bookmarkStart w:id="27" w:name="_Toc483223171"/>
       <w:r>
@@ -7447,7 +7383,7 @@
     </w:p>
     <w:p>
       <w:pPr>
-        <w:pStyle w:val="Heading3"/>
+        <w:pStyle w:val="Ttulo3"/>
       </w:pPr>
       <w:bookmarkStart w:id="28" w:name="_Toc483223172"/>
       <w:r>
@@ -7506,7 +7442,7 @@
     </w:p>
     <w:p>
       <w:pPr>
-        <w:pStyle w:val="Heading3"/>
+        <w:pStyle w:val="Ttulo3"/>
       </w:pPr>
       <w:bookmarkStart w:id="29" w:name="_Toc483223173"/>
       <w:r>
@@ -7562,23 +7498,18 @@
     </w:p>
     <w:p>
       <w:pPr>
-        <w:pStyle w:val="Heading1"/>
+        <w:pStyle w:val="Ttulo1"/>
       </w:pPr>
       <w:bookmarkStart w:id="30" w:name="_Toc483223174"/>
       <w:r>
         <w:lastRenderedPageBreak/>
-        <w:t xml:space="preserve">Scripts de </w:t>
-      </w:r>
-      <w:proofErr w:type="spellStart"/>
-      <w:r>
-        <w:t>carga</w:t>
+        <w:t>Scripts de carga</w:t>
       </w:r>
       <w:bookmarkEnd w:id="30"/>
-      <w:proofErr w:type="spellEnd"/>
     </w:p>
     <w:p>
       <w:pPr>
-        <w:pStyle w:val="Heading2"/>
+        <w:pStyle w:val="Ttulo2"/>
       </w:pPr>
       <w:bookmarkStart w:id="31" w:name="_Toc483223175"/>
       <w:r>
@@ -8065,7 +7996,7 @@
     </w:p>
     <w:p>
       <w:pPr>
-        <w:pStyle w:val="Heading2"/>
+        <w:pStyle w:val="Ttulo2"/>
       </w:pPr>
       <w:bookmarkStart w:id="32" w:name="_Toc483223176"/>
       <w:proofErr w:type="spellStart"/>
@@ -8077,7 +8008,7 @@
     </w:p>
     <w:p>
       <w:pPr>
-        <w:pStyle w:val="Heading3"/>
+        <w:pStyle w:val="Ttulo3"/>
       </w:pPr>
       <w:bookmarkStart w:id="33" w:name="_Toc483223177"/>
       <w:proofErr w:type="spellStart"/>
@@ -8116,173 +8047,171 @@
         </w:rPr>
         <w:t>carga</w:t>
       </w:r>
-      <w:bookmarkStart w:id="34" w:name="_GoBack"/>
+      <w:proofErr w:type="spellEnd"/>
+    </w:p>
+    <w:p>
+      <w:pPr>
+        <w:pStyle w:val="Ttulo3"/>
+      </w:pPr>
+      <w:bookmarkStart w:id="34" w:name="_Toc483223178"/>
+      <w:proofErr w:type="spellStart"/>
+      <w:r>
+        <w:t>Descripción</w:t>
+      </w:r>
       <w:bookmarkEnd w:id="34"/>
       <w:proofErr w:type="spellEnd"/>
     </w:p>
     <w:p>
       <w:pPr>
-        <w:pStyle w:val="Heading3"/>
-      </w:pPr>
-      <w:bookmarkStart w:id="35" w:name="_Toc483223178"/>
+        <w:pStyle w:val="Bodycopy"/>
+        <w:ind w:left="426"/>
+        <w:rPr>
+          <w:lang w:val="es-ES"/>
+        </w:rPr>
+      </w:pPr>
+      <w:r>
+        <w:rPr>
+          <w:lang w:val="es-ES"/>
+        </w:rPr>
+        <w:t>La aplicaci</w:t>
+      </w:r>
+      <w:r>
+        <w:rPr>
+          <w:lang w:val="es-ES"/>
+        </w:rPr>
+        <w:t>ón</w:t>
+      </w:r>
+      <w:r>
+        <w:rPr>
+          <w:lang w:val="es-ES"/>
+        </w:rPr>
+        <w:t xml:space="preserve"> de presupuestos de Aragón</w:t>
+      </w:r>
+      <w:r>
+        <w:rPr>
+          <w:lang w:val="es-ES"/>
+        </w:rPr>
+        <w:t xml:space="preserve"> utiliza unos scripts llamados </w:t>
+      </w:r>
+      <w:r>
+        <w:rPr>
+          <w:lang w:val="es-ES"/>
+        </w:rPr>
+        <w:t>“</w:t>
+      </w:r>
       <w:proofErr w:type="spellStart"/>
       <w:r>
-        <w:t>Descripción</w:t>
+        <w:rPr>
+          <w:lang w:val="es-ES"/>
+        </w:rPr>
+        <w:t>loaders</w:t>
+      </w:r>
+      <w:proofErr w:type="spellEnd"/>
+      <w:r>
+        <w:rPr>
+          <w:lang w:val="es-ES"/>
+        </w:rPr>
+        <w:t>”</w:t>
+      </w:r>
+      <w:r>
+        <w:rPr>
+          <w:lang w:val="es-ES"/>
+        </w:rPr>
+        <w:t xml:space="preserve"> para cargar los datos de presup</w:t>
+      </w:r>
+      <w:r>
+        <w:rPr>
+          <w:lang w:val="es-ES"/>
+        </w:rPr>
+        <w:t>uestos en la base de datos</w:t>
+      </w:r>
+      <w:r>
+        <w:rPr>
+          <w:lang w:val="es-ES"/>
+        </w:rPr>
+        <w:t xml:space="preserve">. Estos </w:t>
+      </w:r>
+      <w:proofErr w:type="spellStart"/>
+      <w:r>
+        <w:rPr>
+          <w:lang w:val="es-ES"/>
+        </w:rPr>
+        <w:t>loaders</w:t>
+      </w:r>
+      <w:proofErr w:type="spellEnd"/>
+      <w:r>
+        <w:rPr>
+          <w:lang w:val="es-ES"/>
+        </w:rPr>
+        <w:t xml:space="preserve"> son ejecutados mediante comandos desde consola</w:t>
+      </w:r>
+      <w:r>
+        <w:rPr>
+          <w:lang w:val="es-ES"/>
+        </w:rPr>
+        <w:t>, por lo que</w:t>
+      </w:r>
+      <w:r>
+        <w:rPr>
+          <w:lang w:val="es-ES"/>
+        </w:rPr>
+        <w:t xml:space="preserve"> primero</w:t>
+      </w:r>
+      <w:r>
+        <w:rPr>
+          <w:lang w:val="es-ES"/>
+        </w:rPr>
+        <w:t xml:space="preserve"> será necesario </w:t>
+      </w:r>
+      <w:r>
+        <w:rPr>
+          <w:lang w:val="es-ES"/>
+        </w:rPr>
+        <w:t>colocar los ficheros en sus directorios correspondientes.</w:t>
+      </w:r>
+    </w:p>
+    <w:p>
+      <w:pPr>
+        <w:pStyle w:val="Ttulo3"/>
+      </w:pPr>
+      <w:bookmarkStart w:id="35" w:name="_Toc483223179"/>
+      <w:proofErr w:type="spellStart"/>
+      <w:r>
+        <w:t>Tareas</w:t>
       </w:r>
       <w:bookmarkEnd w:id="35"/>
       <w:proofErr w:type="spellEnd"/>
     </w:p>
     <w:p>
       <w:pPr>
-        <w:pStyle w:val="Bodycopy"/>
-        <w:ind w:left="426"/>
-        <w:rPr>
-          <w:lang w:val="es-ES"/>
-        </w:rPr>
-      </w:pPr>
-      <w:r>
-        <w:rPr>
-          <w:lang w:val="es-ES"/>
-        </w:rPr>
-        <w:t>La aplicaci</w:t>
-      </w:r>
-      <w:r>
-        <w:rPr>
-          <w:lang w:val="es-ES"/>
-        </w:rPr>
-        <w:t>ón</w:t>
-      </w:r>
-      <w:r>
-        <w:rPr>
-          <w:lang w:val="es-ES"/>
-        </w:rPr>
-        <w:t xml:space="preserve"> de presupuestos de Aragón</w:t>
-      </w:r>
-      <w:r>
-        <w:rPr>
-          <w:lang w:val="es-ES"/>
-        </w:rPr>
-        <w:t xml:space="preserve"> utiliza unos scripts llamados </w:t>
-      </w:r>
-      <w:r>
-        <w:rPr>
-          <w:lang w:val="es-ES"/>
-        </w:rPr>
-        <w:t>“</w:t>
-      </w:r>
-      <w:proofErr w:type="spellStart"/>
-      <w:r>
-        <w:rPr>
-          <w:lang w:val="es-ES"/>
-        </w:rPr>
-        <w:t>loaders</w:t>
-      </w:r>
-      <w:proofErr w:type="spellEnd"/>
-      <w:r>
-        <w:rPr>
-          <w:lang w:val="es-ES"/>
-        </w:rPr>
-        <w:t>”</w:t>
-      </w:r>
-      <w:r>
-        <w:rPr>
-          <w:lang w:val="es-ES"/>
-        </w:rPr>
-        <w:t xml:space="preserve"> para cargar los datos de presup</w:t>
-      </w:r>
-      <w:r>
-        <w:rPr>
-          <w:lang w:val="es-ES"/>
-        </w:rPr>
-        <w:t>uestos en la base de datos</w:t>
-      </w:r>
-      <w:r>
-        <w:rPr>
-          <w:lang w:val="es-ES"/>
-        </w:rPr>
-        <w:t xml:space="preserve">. Estos </w:t>
-      </w:r>
-      <w:proofErr w:type="spellStart"/>
-      <w:r>
-        <w:rPr>
-          <w:lang w:val="es-ES"/>
-        </w:rPr>
-        <w:t>loaders</w:t>
-      </w:r>
-      <w:proofErr w:type="spellEnd"/>
-      <w:r>
-        <w:rPr>
-          <w:lang w:val="es-ES"/>
-        </w:rPr>
-        <w:t xml:space="preserve"> son ejecutados mediante comandos desde consola</w:t>
-      </w:r>
-      <w:r>
-        <w:rPr>
-          <w:lang w:val="es-ES"/>
-        </w:rPr>
-        <w:t>, por lo que</w:t>
-      </w:r>
-      <w:r>
-        <w:rPr>
-          <w:lang w:val="es-ES"/>
-        </w:rPr>
-        <w:t xml:space="preserve"> primero</w:t>
-      </w:r>
-      <w:r>
-        <w:rPr>
-          <w:lang w:val="es-ES"/>
-        </w:rPr>
-        <w:t xml:space="preserve"> será necesario </w:t>
-      </w:r>
-      <w:r>
-        <w:rPr>
-          <w:lang w:val="es-ES"/>
-        </w:rPr>
-        <w:t>colocar los ficheros en sus directorios correspondientes.</w:t>
+        <w:pStyle w:val="Listaconnmeros"/>
+        <w:ind w:left="851"/>
+        <w:rPr>
+          <w:lang w:val="es-ES"/>
+        </w:rPr>
+      </w:pPr>
+      <w:r>
+        <w:rPr>
+          <w:lang w:val="es-ES"/>
+        </w:rPr>
+        <w:t>Creación de</w:t>
+      </w:r>
+      <w:r>
+        <w:rPr>
+          <w:lang w:val="es-ES"/>
+        </w:rPr>
+        <w:t xml:space="preserve"> los</w:t>
+      </w:r>
+      <w:r>
+        <w:rPr>
+          <w:lang w:val="es-ES"/>
+        </w:rPr>
+        <w:t xml:space="preserve"> directorios</w:t>
       </w:r>
     </w:p>
     <w:p>
       <w:pPr>
-        <w:pStyle w:val="Heading3"/>
-      </w:pPr>
-      <w:bookmarkStart w:id="36" w:name="_Toc483223179"/>
-      <w:proofErr w:type="spellStart"/>
-      <w:r>
-        <w:t>Tareas</w:t>
-      </w:r>
-      <w:bookmarkEnd w:id="36"/>
-      <w:proofErr w:type="spellEnd"/>
-    </w:p>
-    <w:p>
-      <w:pPr>
-        <w:pStyle w:val="ListNumber"/>
-        <w:ind w:left="851"/>
-        <w:rPr>
-          <w:lang w:val="es-ES"/>
-        </w:rPr>
-      </w:pPr>
-      <w:r>
-        <w:rPr>
-          <w:lang w:val="es-ES"/>
-        </w:rPr>
-        <w:t>Creación de</w:t>
-      </w:r>
-      <w:r>
-        <w:rPr>
-          <w:lang w:val="es-ES"/>
-        </w:rPr>
-        <w:t xml:space="preserve"> los</w:t>
-      </w:r>
-      <w:r>
-        <w:rPr>
-          <w:lang w:val="es-ES"/>
-        </w:rPr>
-        <w:t xml:space="preserve"> directorios</w:t>
-      </w:r>
-    </w:p>
-    <w:p>
-      <w:pPr>
-        <w:pStyle w:val="ListNumber"/>
+        <w:pStyle w:val="Listaconnmeros"/>
         <w:numPr>
           <w:ilvl w:val="1"/>
           <w:numId w:val="24"/>
@@ -8300,7 +8229,7 @@
     </w:p>
     <w:p>
       <w:pPr>
-        <w:pStyle w:val="ListNumber"/>
+        <w:pStyle w:val="Listaconnmeros"/>
         <w:numPr>
           <w:ilvl w:val="0"/>
           <w:numId w:val="0"/>
@@ -8347,7 +8276,7 @@
     </w:p>
     <w:p>
       <w:pPr>
-        <w:pStyle w:val="ListNumber"/>
+        <w:pStyle w:val="Listaconnmeros"/>
         <w:numPr>
           <w:ilvl w:val="1"/>
           <w:numId w:val="24"/>
@@ -8365,7 +8294,7 @@
     </w:p>
     <w:p>
       <w:pPr>
-        <w:pStyle w:val="ListNumber"/>
+        <w:pStyle w:val="Listaconnmeros"/>
         <w:numPr>
           <w:ilvl w:val="0"/>
           <w:numId w:val="0"/>
@@ -8412,7 +8341,7 @@
     </w:p>
     <w:p>
       <w:pPr>
-        <w:pStyle w:val="ListNumber"/>
+        <w:pStyle w:val="Listaconnmeros"/>
         <w:ind w:left="851"/>
         <w:rPr>
           <w:lang w:val="es-ES"/>
@@ -8427,7 +8356,7 @@
     </w:p>
     <w:p>
       <w:pPr>
-        <w:pStyle w:val="ListNumber"/>
+        <w:pStyle w:val="Listaconnmeros"/>
         <w:numPr>
           <w:ilvl w:val="1"/>
           <w:numId w:val="24"/>
@@ -8445,7 +8374,7 @@
     </w:p>
     <w:p>
       <w:pPr>
-        <w:pStyle w:val="ListNumber"/>
+        <w:pStyle w:val="Listaconnmeros"/>
         <w:numPr>
           <w:ilvl w:val="2"/>
           <w:numId w:val="24"/>
@@ -8463,7 +8392,7 @@
     </w:p>
     <w:p>
       <w:pPr>
-        <w:pStyle w:val="ListNumber"/>
+        <w:pStyle w:val="Listaconnmeros"/>
         <w:numPr>
           <w:ilvl w:val="2"/>
           <w:numId w:val="24"/>
@@ -8481,7 +8410,7 @@
     </w:p>
     <w:p>
       <w:pPr>
-        <w:pStyle w:val="ListNumber"/>
+        <w:pStyle w:val="Listaconnmeros"/>
         <w:numPr>
           <w:ilvl w:val="2"/>
           <w:numId w:val="24"/>
@@ -8499,7 +8428,7 @@
     </w:p>
     <w:p>
       <w:pPr>
-        <w:pStyle w:val="ListNumber"/>
+        <w:pStyle w:val="Listaconnmeros"/>
         <w:ind w:left="851"/>
         <w:rPr>
           <w:lang w:val="es-ES"/>
@@ -8520,7 +8449,7 @@
     </w:p>
     <w:p>
       <w:pPr>
-        <w:pStyle w:val="ListNumber"/>
+        <w:pStyle w:val="Listaconnmeros"/>
         <w:numPr>
           <w:ilvl w:val="1"/>
           <w:numId w:val="24"/>
@@ -8538,7 +8467,7 @@
     </w:p>
     <w:p>
       <w:pPr>
-        <w:pStyle w:val="ListNumber"/>
+        <w:pStyle w:val="Listaconnmeros"/>
         <w:numPr>
           <w:ilvl w:val="0"/>
           <w:numId w:val="0"/>
@@ -8571,7 +8500,7 @@
     </w:p>
     <w:p>
       <w:pPr>
-        <w:pStyle w:val="ListNumber"/>
+        <w:pStyle w:val="Listaconnmeros"/>
         <w:numPr>
           <w:ilvl w:val="1"/>
           <w:numId w:val="24"/>
@@ -8589,7 +8518,7 @@
     </w:p>
     <w:p>
       <w:pPr>
-        <w:pStyle w:val="ListNumber"/>
+        <w:pStyle w:val="Listaconnmeros"/>
         <w:numPr>
           <w:ilvl w:val="0"/>
           <w:numId w:val="0"/>
@@ -8626,7 +8555,7 @@
     </w:p>
     <w:p>
       <w:pPr>
-        <w:pStyle w:val="ListNumber"/>
+        <w:pStyle w:val="Listaconnmeros"/>
         <w:numPr>
           <w:ilvl w:val="0"/>
           <w:numId w:val="0"/>
@@ -8645,7 +8574,7 @@
     </w:p>
     <w:p>
       <w:pPr>
-        <w:pStyle w:val="ListNumber"/>
+        <w:pStyle w:val="Listaconnmeros"/>
         <w:numPr>
           <w:ilvl w:val="0"/>
           <w:numId w:val="0"/>
@@ -8657,7 +8586,7 @@
     </w:p>
     <w:p>
       <w:pPr>
-        <w:pStyle w:val="ListNumber"/>
+        <w:pStyle w:val="Listaconnmeros"/>
         <w:ind w:left="851"/>
         <w:rPr>
           <w:lang w:val="es-ES"/>
@@ -8678,7 +8607,7 @@
     </w:p>
     <w:p>
       <w:pPr>
-        <w:pStyle w:val="ListNumber"/>
+        <w:pStyle w:val="Listaconnmeros"/>
         <w:numPr>
           <w:ilvl w:val="1"/>
           <w:numId w:val="24"/>
@@ -8696,7 +8625,7 @@
     </w:p>
     <w:p>
       <w:pPr>
-        <w:pStyle w:val="ListNumber"/>
+        <w:pStyle w:val="Listaconnmeros"/>
         <w:numPr>
           <w:ilvl w:val="0"/>
           <w:numId w:val="0"/>
@@ -8729,7 +8658,7 @@
     </w:p>
     <w:p>
       <w:pPr>
-        <w:pStyle w:val="ListNumber"/>
+        <w:pStyle w:val="Listaconnmeros"/>
         <w:numPr>
           <w:ilvl w:val="1"/>
           <w:numId w:val="24"/>
@@ -8748,7 +8677,7 @@
     </w:p>
     <w:p>
       <w:pPr>
-        <w:pStyle w:val="ListNumber"/>
+        <w:pStyle w:val="Listaconnmeros"/>
         <w:numPr>
           <w:ilvl w:val="0"/>
           <w:numId w:val="0"/>
@@ -8764,15 +8693,7 @@
       </w:r>
       <w:proofErr w:type="spellEnd"/>
       <w:r>
-        <w:t xml:space="preserve"> </w:t>
-      </w:r>
-      <w:proofErr w:type="spellStart"/>
-      <w:r>
-        <w:t>comarca</w:t>
-      </w:r>
-      <w:proofErr w:type="spellEnd"/>
-      <w:r>
-        <w:t xml:space="preserve"> [</w:t>
+        <w:t xml:space="preserve"> comarca [</w:t>
       </w:r>
       <w:proofErr w:type="spellStart"/>
       <w:r>
@@ -8785,7 +8706,7 @@
     </w:p>
     <w:p>
       <w:pPr>
-        <w:pStyle w:val="ListNumber"/>
+        <w:pStyle w:val="Listaconnmeros"/>
         <w:numPr>
           <w:ilvl w:val="0"/>
           <w:numId w:val="0"/>
@@ -8800,6 +8721,46 @@
           <w:lang w:val="es-ES"/>
         </w:rPr>
         <w:t>Donde [año] corresponde al nombre del directorio que creamos para comarcas.</w:t>
+      </w:r>
+    </w:p>
+    <w:p>
+      <w:pPr>
+        <w:pStyle w:val="Listaconnmeros"/>
+        <w:numPr>
+          <w:ilvl w:val="0"/>
+          <w:numId w:val="0"/>
+        </w:numPr>
+        <w:ind w:left="1440"/>
+        <w:rPr>
+          <w:lang w:val="es-ES"/>
+        </w:rPr>
+      </w:pPr>
+    </w:p>
+    <w:p>
+      <w:pPr>
+        <w:pStyle w:val="Listaconnmeros"/>
+        <w:ind w:left="851"/>
+        <w:rPr>
+          <w:lang w:val="es-ES"/>
+        </w:rPr>
+      </w:pPr>
+      <w:r>
+        <w:rPr>
+          <w:lang w:val="es-ES"/>
+        </w:rPr>
+        <w:t>En algunos casos puede ser necesario limpiar la cache. Para ello hay que ejecutar el siguiente comando:</w:t>
+      </w:r>
+    </w:p>
+    <w:p>
+      <w:pPr>
+        <w:pStyle w:val="Listaconnmeros"/>
+        <w:numPr>
+          <w:ilvl w:val="1"/>
+          <w:numId w:val="24"/>
+        </w:numPr>
+      </w:pPr>
+      <w:r>
+        <w:t>python manage.py clear_cache_local</w:t>
       </w:r>
     </w:p>
     <w:sectPr>
@@ -8818,7 +8779,7 @@
 </file>
 
 <file path=word/endnotes.xml><?xml version="1.0" encoding="utf-8"?>
-<w:endnotes xmlns:wpc="http://schemas.microsoft.com/office/word/2010/wordprocessingCanvas" xmlns:mc="http://schemas.openxmlformats.org/markup-compatibility/2006" xmlns:o="urn:schemas-microsoft-com:office:office" xmlns:r="http://schemas.openxmlformats.org/officeDocument/2006/relationships" xmlns:m="http://schemas.openxmlformats.org/officeDocument/2006/math" xmlns:v="urn:schemas-microsoft-com:vml" xmlns:wp14="http://schemas.microsoft.com/office/word/2010/wordprocessingDrawing" xmlns:wp="http://schemas.openxmlformats.org/drawingml/2006/wordprocessingDrawing" xmlns:w10="urn:schemas-microsoft-com:office:word" xmlns:w="http://schemas.openxmlformats.org/wordprocessingml/2006/main" xmlns:w14="http://schemas.microsoft.com/office/word/2010/wordml" xmlns:w15="http://schemas.microsoft.com/office/word/2012/wordml" xmlns:wpg="http://schemas.microsoft.com/office/word/2010/wordprocessingGroup" xmlns:wpi="http://schemas.microsoft.com/office/word/2010/wordprocessingInk" xmlns:wne="http://schemas.microsoft.com/office/word/2006/wordml" xmlns:wps="http://schemas.microsoft.com/office/word/2010/wordprocessingShape" mc:Ignorable="w14 w15 wp14">
+<w:endnotes xmlns:wpc="http://schemas.microsoft.com/office/word/2010/wordprocessingCanvas" xmlns:cx="http://schemas.microsoft.com/office/drawing/2014/chartex" xmlns:cx1="http://schemas.microsoft.com/office/drawing/2015/9/8/chartex" xmlns:cx2="http://schemas.microsoft.com/office/drawing/2015/10/21/chartex" xmlns:cx3="http://schemas.microsoft.com/office/drawing/2016/5/9/chartex" xmlns:cx4="http://schemas.microsoft.com/office/drawing/2016/5/10/chartex" xmlns:cx5="http://schemas.microsoft.com/office/drawing/2016/5/11/chartex" xmlns:cx6="http://schemas.microsoft.com/office/drawing/2016/5/12/chartex" xmlns:cx7="http://schemas.microsoft.com/office/drawing/2016/5/13/chartex" xmlns:cx8="http://schemas.microsoft.com/office/drawing/2016/5/14/chartex" xmlns:mc="http://schemas.openxmlformats.org/markup-compatibility/2006" xmlns:aink="http://schemas.microsoft.com/office/drawing/2016/ink" xmlns:am3d="http://schemas.microsoft.com/office/drawing/2017/model3d" xmlns:o="urn:schemas-microsoft-com:office:office" xmlns:r="http://schemas.openxmlformats.org/officeDocument/2006/relationships" xmlns:m="http://schemas.openxmlformats.org/officeDocument/2006/math" xmlns:v="urn:schemas-microsoft-com:vml" xmlns:wp14="http://schemas.microsoft.com/office/word/2010/wordprocessingDrawing" xmlns:wp="http://schemas.openxmlformats.org/drawingml/2006/wordprocessingDrawing" xmlns:w10="urn:schemas-microsoft-com:office:word" xmlns:w="http://schemas.openxmlformats.org/wordprocessingml/2006/main" xmlns:w14="http://schemas.microsoft.com/office/word/2010/wordml" xmlns:w15="http://schemas.microsoft.com/office/word/2012/wordml" xmlns:w16cex="http://schemas.microsoft.com/office/word/2018/wordml/cex" xmlns:w16cid="http://schemas.microsoft.com/office/word/2016/wordml/cid" xmlns:w16="http://schemas.microsoft.com/office/word/2018/wordml" xmlns:w16sdtdh="http://schemas.microsoft.com/office/word/2020/wordml/sdtdatahash" xmlns:w16se="http://schemas.microsoft.com/office/word/2015/wordml/symex" xmlns:wpg="http://schemas.microsoft.com/office/word/2010/wordprocessingGroup" xmlns:wpi="http://schemas.microsoft.com/office/word/2010/wordprocessingInk" xmlns:wne="http://schemas.microsoft.com/office/word/2006/wordml" xmlns:wps="http://schemas.microsoft.com/office/word/2010/wordprocessingShape" mc:Ignorable="w14 w15 w16se w16cid w16 w16cex w16sdtdh wp14">
   <w:endnote w:type="separator" w:id="-1">
     <w:p>
       <w:r>
@@ -8841,11 +8802,11 @@
 </file>
 
 <file path=word/footer1.xml><?xml version="1.0" encoding="utf-8"?>
-<w:ftr xmlns:wpc="http://schemas.microsoft.com/office/word/2010/wordprocessingCanvas" xmlns:mc="http://schemas.openxmlformats.org/markup-compatibility/2006" xmlns:o="urn:schemas-microsoft-com:office:office" xmlns:r="http://schemas.openxmlformats.org/officeDocument/2006/relationships" xmlns:m="http://schemas.openxmlformats.org/officeDocument/2006/math" xmlns:v="urn:schemas-microsoft-com:vml" xmlns:wp14="http://schemas.microsoft.com/office/word/2010/wordprocessingDrawing" xmlns:wp="http://schemas.openxmlformats.org/drawingml/2006/wordprocessingDrawing" xmlns:w10="urn:schemas-microsoft-com:office:word" xmlns:w="http://schemas.openxmlformats.org/wordprocessingml/2006/main" xmlns:w14="http://schemas.microsoft.com/office/word/2010/wordml" xmlns:w15="http://schemas.microsoft.com/office/word/2012/wordml" xmlns:wpg="http://schemas.microsoft.com/office/word/2010/wordprocessingGroup" xmlns:wpi="http://schemas.microsoft.com/office/word/2010/wordprocessingInk" xmlns:wne="http://schemas.microsoft.com/office/word/2006/wordml" xmlns:wps="http://schemas.microsoft.com/office/word/2010/wordprocessingShape" mc:Ignorable="w14 w15 wp14">
+<w:ftr xmlns:wpc="http://schemas.microsoft.com/office/word/2010/wordprocessingCanvas" xmlns:cx="http://schemas.microsoft.com/office/drawing/2014/chartex" xmlns:cx1="http://schemas.microsoft.com/office/drawing/2015/9/8/chartex" xmlns:cx2="http://schemas.microsoft.com/office/drawing/2015/10/21/chartex" xmlns:cx3="http://schemas.microsoft.com/office/drawing/2016/5/9/chartex" xmlns:cx4="http://schemas.microsoft.com/office/drawing/2016/5/10/chartex" xmlns:cx5="http://schemas.microsoft.com/office/drawing/2016/5/11/chartex" xmlns:cx6="http://schemas.microsoft.com/office/drawing/2016/5/12/chartex" xmlns:cx7="http://schemas.microsoft.com/office/drawing/2016/5/13/chartex" xmlns:cx8="http://schemas.microsoft.com/office/drawing/2016/5/14/chartex" xmlns:mc="http://schemas.openxmlformats.org/markup-compatibility/2006" xmlns:aink="http://schemas.microsoft.com/office/drawing/2016/ink" xmlns:am3d="http://schemas.microsoft.com/office/drawing/2017/model3d" xmlns:o="urn:schemas-microsoft-com:office:office" xmlns:r="http://schemas.openxmlformats.org/officeDocument/2006/relationships" xmlns:m="http://schemas.openxmlformats.org/officeDocument/2006/math" xmlns:v="urn:schemas-microsoft-com:vml" xmlns:wp14="http://schemas.microsoft.com/office/word/2010/wordprocessingDrawing" xmlns:wp="http://schemas.openxmlformats.org/drawingml/2006/wordprocessingDrawing" xmlns:w10="urn:schemas-microsoft-com:office:word" xmlns:w="http://schemas.openxmlformats.org/wordprocessingml/2006/main" xmlns:w14="http://schemas.microsoft.com/office/word/2010/wordml" xmlns:w15="http://schemas.microsoft.com/office/word/2012/wordml" xmlns:w16cex="http://schemas.microsoft.com/office/word/2018/wordml/cex" xmlns:w16cid="http://schemas.microsoft.com/office/word/2016/wordml/cid" xmlns:w16="http://schemas.microsoft.com/office/word/2018/wordml" xmlns:w16sdtdh="http://schemas.microsoft.com/office/word/2020/wordml/sdtdatahash" xmlns:w16se="http://schemas.microsoft.com/office/word/2015/wordml/symex" xmlns:wpg="http://schemas.microsoft.com/office/word/2010/wordprocessingGroup" xmlns:wpi="http://schemas.microsoft.com/office/word/2010/wordprocessingInk" xmlns:wne="http://schemas.microsoft.com/office/word/2006/wordml" xmlns:wps="http://schemas.microsoft.com/office/word/2010/wordprocessingShape" mc:Ignorable="w14 w15 w16se w16cid w16 w16cex w16sdtdh wp14">
   <w:p/>
   <w:tbl>
     <w:tblPr>
-      <w:tblStyle w:val="TableGrid"/>
+      <w:tblStyle w:val="Tablaconcuadrcula"/>
       <w:tblW w:w="0" w:type="auto"/>
       <w:tblCellSpacing w:w="20" w:type="dxa"/>
       <w:tblBorders>
@@ -8873,25 +8834,39 @@
         </w:tcPr>
         <w:p>
           <w:pPr>
-            <w:pStyle w:val="Footer"/>
+            <w:pStyle w:val="Piedepgina"/>
             <w:jc w:val="both"/>
             <w:rPr>
               <w:rFonts w:cs="Arial"/>
             </w:rPr>
           </w:pPr>
-          <w:fldSimple w:instr=" STYLEREF  &quot;Document Control Information&quot;  \* MERGEFORMAT ">
-            <w:r>
-              <w:rPr>
-                <w:rFonts w:cs="Arial"/>
-                <w:noProof/>
-              </w:rPr>
-              <w:t>Control del Documento</w:t>
-            </w:r>
-          </w:fldSimple>
+          <w:r>
+            <w:fldChar w:fldCharType="begin"/>
+          </w:r>
+          <w:r>
+            <w:instrText xml:space="preserve"> STYLEREF  "Document Control Information"  \* MERGEFORMAT </w:instrText>
+          </w:r>
+          <w:r>
+            <w:fldChar w:fldCharType="separate"/>
+          </w:r>
+          <w:r>
+            <w:rPr>
+              <w:rFonts w:cs="Arial"/>
+              <w:noProof/>
+            </w:rPr>
+            <w:t>Control del Documento</w:t>
+          </w:r>
+          <w:r>
+            <w:rPr>
+              <w:rFonts w:cs="Arial"/>
+              <w:noProof/>
+            </w:rPr>
+            <w:fldChar w:fldCharType="end"/>
+          </w:r>
         </w:p>
         <w:p>
           <w:pPr>
-            <w:pStyle w:val="Footer"/>
+            <w:pStyle w:val="Piedepgina"/>
             <w:jc w:val="both"/>
             <w:rPr>
               <w:rFonts w:cs="Arial"/>
@@ -8920,7 +8895,7 @@
               <w:rFonts w:cs="Arial"/>
               <w:noProof/>
             </w:rPr>
-            <w:t>19-May-17</w:t>
+            <w:t>22-May-17</w:t>
           </w:r>
           <w:r>
             <w:rPr>
@@ -8936,7 +8911,7 @@
         </w:tcPr>
         <w:p>
           <w:pPr>
-            <w:pStyle w:val="Footer"/>
+            <w:pStyle w:val="Piedepgina"/>
             <w:jc w:val="center"/>
             <w:rPr>
               <w:rFonts w:cs="Arial"/>
@@ -8987,24 +8962,37 @@
         </w:tcPr>
         <w:p>
           <w:pPr>
-            <w:pStyle w:val="Footer"/>
+            <w:pStyle w:val="Piedepgina"/>
             <w:jc w:val="right"/>
             <w:rPr>
               <w:rFonts w:cs="Arial"/>
             </w:rPr>
           </w:pPr>
-          <w:fldSimple w:instr=" STYLEREF  &quot;&lt;Insert name of the project&gt;&quot;  \* MERGEFORMAT ">
-            <w:r>
-              <w:rPr>
-                <w:noProof/>
-              </w:rPr>
-              <w:t>Aragón Open Data</w:t>
-            </w:r>
-          </w:fldSimple>
+          <w:r>
+            <w:fldChar w:fldCharType="begin"/>
+          </w:r>
+          <w:r>
+            <w:instrText xml:space="preserve"> STYLEREF  "&lt;Insert name of the project&gt;"  \* MERGEFORMAT </w:instrText>
+          </w:r>
+          <w:r>
+            <w:fldChar w:fldCharType="separate"/>
+          </w:r>
+          <w:r>
+            <w:rPr>
+              <w:noProof/>
+            </w:rPr>
+            <w:t>Aragón Open Data</w:t>
+          </w:r>
+          <w:r>
+            <w:rPr>
+              <w:noProof/>
+            </w:rPr>
+            <w:fldChar w:fldCharType="end"/>
+          </w:r>
         </w:p>
         <w:p>
           <w:pPr>
-            <w:pStyle w:val="Footer"/>
+            <w:pStyle w:val="Piedepgina"/>
             <w:jc w:val="center"/>
           </w:pPr>
         </w:p>
@@ -9016,11 +9004,11 @@
 </file>
 
 <file path=word/footer2.xml><?xml version="1.0" encoding="utf-8"?>
-<w:ftr xmlns:wpc="http://schemas.microsoft.com/office/word/2010/wordprocessingCanvas" xmlns:mc="http://schemas.openxmlformats.org/markup-compatibility/2006" xmlns:o="urn:schemas-microsoft-com:office:office" xmlns:r="http://schemas.openxmlformats.org/officeDocument/2006/relationships" xmlns:m="http://schemas.openxmlformats.org/officeDocument/2006/math" xmlns:v="urn:schemas-microsoft-com:vml" xmlns:wp14="http://schemas.microsoft.com/office/word/2010/wordprocessingDrawing" xmlns:wp="http://schemas.openxmlformats.org/drawingml/2006/wordprocessingDrawing" xmlns:w10="urn:schemas-microsoft-com:office:word" xmlns:w="http://schemas.openxmlformats.org/wordprocessingml/2006/main" xmlns:w14="http://schemas.microsoft.com/office/word/2010/wordml" xmlns:w15="http://schemas.microsoft.com/office/word/2012/wordml" xmlns:wpg="http://schemas.microsoft.com/office/word/2010/wordprocessingGroup" xmlns:wpi="http://schemas.microsoft.com/office/word/2010/wordprocessingInk" xmlns:wne="http://schemas.microsoft.com/office/word/2006/wordml" xmlns:wps="http://schemas.microsoft.com/office/word/2010/wordprocessingShape" mc:Ignorable="w14 w15 wp14">
+<w:ftr xmlns:wpc="http://schemas.microsoft.com/office/word/2010/wordprocessingCanvas" xmlns:cx="http://schemas.microsoft.com/office/drawing/2014/chartex" xmlns:cx1="http://schemas.microsoft.com/office/drawing/2015/9/8/chartex" xmlns:cx2="http://schemas.microsoft.com/office/drawing/2015/10/21/chartex" xmlns:cx3="http://schemas.microsoft.com/office/drawing/2016/5/9/chartex" xmlns:cx4="http://schemas.microsoft.com/office/drawing/2016/5/10/chartex" xmlns:cx5="http://schemas.microsoft.com/office/drawing/2016/5/11/chartex" xmlns:cx6="http://schemas.microsoft.com/office/drawing/2016/5/12/chartex" xmlns:cx7="http://schemas.microsoft.com/office/drawing/2016/5/13/chartex" xmlns:cx8="http://schemas.microsoft.com/office/drawing/2016/5/14/chartex" xmlns:mc="http://schemas.openxmlformats.org/markup-compatibility/2006" xmlns:aink="http://schemas.microsoft.com/office/drawing/2016/ink" xmlns:am3d="http://schemas.microsoft.com/office/drawing/2017/model3d" xmlns:o="urn:schemas-microsoft-com:office:office" xmlns:r="http://schemas.openxmlformats.org/officeDocument/2006/relationships" xmlns:m="http://schemas.openxmlformats.org/officeDocument/2006/math" xmlns:v="urn:schemas-microsoft-com:vml" xmlns:wp14="http://schemas.microsoft.com/office/word/2010/wordprocessingDrawing" xmlns:wp="http://schemas.openxmlformats.org/drawingml/2006/wordprocessingDrawing" xmlns:w10="urn:schemas-microsoft-com:office:word" xmlns:w="http://schemas.openxmlformats.org/wordprocessingml/2006/main" xmlns:w14="http://schemas.microsoft.com/office/word/2010/wordml" xmlns:w15="http://schemas.microsoft.com/office/word/2012/wordml" xmlns:w16cex="http://schemas.microsoft.com/office/word/2018/wordml/cex" xmlns:w16cid="http://schemas.microsoft.com/office/word/2016/wordml/cid" xmlns:w16="http://schemas.microsoft.com/office/word/2018/wordml" xmlns:w16sdtdh="http://schemas.microsoft.com/office/word/2020/wordml/sdtdatahash" xmlns:w16se="http://schemas.microsoft.com/office/word/2015/wordml/symex" xmlns:wpg="http://schemas.microsoft.com/office/word/2010/wordprocessingGroup" xmlns:wpi="http://schemas.microsoft.com/office/word/2010/wordprocessingInk" xmlns:wne="http://schemas.microsoft.com/office/word/2006/wordml" xmlns:wps="http://schemas.microsoft.com/office/word/2010/wordprocessingShape" mc:Ignorable="w14 w15 w16se w16cid w16 w16cex w16sdtdh wp14">
   <w:p/>
   <w:tbl>
     <w:tblPr>
-      <w:tblStyle w:val="TableGrid"/>
+      <w:tblStyle w:val="Tablaconcuadrcula"/>
       <w:tblW w:w="0" w:type="auto"/>
       <w:tblCellSpacing w:w="20" w:type="dxa"/>
       <w:tblBorders>
@@ -9048,7 +9036,7 @@
         </w:tcPr>
         <w:p>
           <w:pPr>
-            <w:pStyle w:val="Footer"/>
+            <w:pStyle w:val="Piedepgina"/>
             <w:jc w:val="both"/>
             <w:rPr>
               <w:rFonts w:cs="Arial"/>
@@ -9060,7 +9048,7 @@
         </w:p>
         <w:p>
           <w:pPr>
-            <w:pStyle w:val="Footer"/>
+            <w:pStyle w:val="Piedepgina"/>
             <w:jc w:val="both"/>
             <w:rPr>
               <w:rFonts w:cs="Arial"/>
@@ -9089,7 +9077,7 @@
               <w:rFonts w:cs="Arial"/>
               <w:noProof/>
             </w:rPr>
-            <w:t>19-May-17</w:t>
+            <w:t>22-May-17</w:t>
           </w:r>
           <w:r>
             <w:rPr>
@@ -9105,7 +9093,7 @@
         </w:tcPr>
         <w:p>
           <w:pPr>
-            <w:pStyle w:val="Footer"/>
+            <w:pStyle w:val="Piedepgina"/>
             <w:jc w:val="center"/>
             <w:rPr>
               <w:rFonts w:cs="Arial"/>
@@ -9156,25 +9144,39 @@
         </w:tcPr>
         <w:p>
           <w:pPr>
-            <w:pStyle w:val="Footer"/>
+            <w:pStyle w:val="Piedepgina"/>
             <w:jc w:val="right"/>
             <w:rPr>
               <w:rFonts w:cs="Arial"/>
             </w:rPr>
           </w:pPr>
-          <w:fldSimple w:instr=" STYLEREF  &quot;&lt;Insert name of the project&gt;&quot;  \* MERGEFORMAT ">
-            <w:r>
-              <w:rPr>
-                <w:rFonts w:cs="Arial"/>
-                <w:noProof/>
-              </w:rPr>
-              <w:t>Aragón Open Data</w:t>
-            </w:r>
-          </w:fldSimple>
+          <w:r>
+            <w:fldChar w:fldCharType="begin"/>
+          </w:r>
+          <w:r>
+            <w:instrText xml:space="preserve"> STYLEREF  "&lt;Insert name of the project&gt;"  \* MERGEFORMAT </w:instrText>
+          </w:r>
+          <w:r>
+            <w:fldChar w:fldCharType="separate"/>
+          </w:r>
+          <w:r>
+            <w:rPr>
+              <w:rFonts w:cs="Arial"/>
+              <w:noProof/>
+            </w:rPr>
+            <w:t>Aragón Open Data</w:t>
+          </w:r>
+          <w:r>
+            <w:rPr>
+              <w:rFonts w:cs="Arial"/>
+              <w:noProof/>
+            </w:rPr>
+            <w:fldChar w:fldCharType="end"/>
+          </w:r>
         </w:p>
         <w:p>
           <w:pPr>
-            <w:pStyle w:val="Footer"/>
+            <w:pStyle w:val="Piedepgina"/>
             <w:jc w:val="center"/>
           </w:pPr>
         </w:p>
@@ -9186,13 +9188,13 @@
 </file>
 
 <file path=word/footer3.xml><?xml version="1.0" encoding="utf-8"?>
-<w:ftr xmlns:wpc="http://schemas.microsoft.com/office/word/2010/wordprocessingCanvas" xmlns:mc="http://schemas.openxmlformats.org/markup-compatibility/2006" xmlns:o="urn:schemas-microsoft-com:office:office" xmlns:r="http://schemas.openxmlformats.org/officeDocument/2006/relationships" xmlns:m="http://schemas.openxmlformats.org/officeDocument/2006/math" xmlns:v="urn:schemas-microsoft-com:vml" xmlns:wp14="http://schemas.microsoft.com/office/word/2010/wordprocessingDrawing" xmlns:wp="http://schemas.openxmlformats.org/drawingml/2006/wordprocessingDrawing" xmlns:w10="urn:schemas-microsoft-com:office:word" xmlns:w="http://schemas.openxmlformats.org/wordprocessingml/2006/main" xmlns:w14="http://schemas.microsoft.com/office/word/2010/wordml" xmlns:w15="http://schemas.microsoft.com/office/word/2012/wordml" xmlns:wpg="http://schemas.microsoft.com/office/word/2010/wordprocessingGroup" xmlns:wpi="http://schemas.microsoft.com/office/word/2010/wordprocessingInk" xmlns:wne="http://schemas.microsoft.com/office/word/2006/wordml" xmlns:wps="http://schemas.microsoft.com/office/word/2010/wordprocessingShape" mc:Ignorable="w14 w15 wp14">
+<w:ftr xmlns:wpc="http://schemas.microsoft.com/office/word/2010/wordprocessingCanvas" xmlns:cx="http://schemas.microsoft.com/office/drawing/2014/chartex" xmlns:cx1="http://schemas.microsoft.com/office/drawing/2015/9/8/chartex" xmlns:cx2="http://schemas.microsoft.com/office/drawing/2015/10/21/chartex" xmlns:cx3="http://schemas.microsoft.com/office/drawing/2016/5/9/chartex" xmlns:cx4="http://schemas.microsoft.com/office/drawing/2016/5/10/chartex" xmlns:cx5="http://schemas.microsoft.com/office/drawing/2016/5/11/chartex" xmlns:cx6="http://schemas.microsoft.com/office/drawing/2016/5/12/chartex" xmlns:cx7="http://schemas.microsoft.com/office/drawing/2016/5/13/chartex" xmlns:cx8="http://schemas.microsoft.com/office/drawing/2016/5/14/chartex" xmlns:mc="http://schemas.openxmlformats.org/markup-compatibility/2006" xmlns:aink="http://schemas.microsoft.com/office/drawing/2016/ink" xmlns:am3d="http://schemas.microsoft.com/office/drawing/2017/model3d" xmlns:o="urn:schemas-microsoft-com:office:office" xmlns:r="http://schemas.openxmlformats.org/officeDocument/2006/relationships" xmlns:m="http://schemas.openxmlformats.org/officeDocument/2006/math" xmlns:v="urn:schemas-microsoft-com:vml" xmlns:wp14="http://schemas.microsoft.com/office/word/2010/wordprocessingDrawing" xmlns:wp="http://schemas.openxmlformats.org/drawingml/2006/wordprocessingDrawing" xmlns:w10="urn:schemas-microsoft-com:office:word" xmlns:w="http://schemas.openxmlformats.org/wordprocessingml/2006/main" xmlns:w14="http://schemas.microsoft.com/office/word/2010/wordml" xmlns:w15="http://schemas.microsoft.com/office/word/2012/wordml" xmlns:w16cex="http://schemas.microsoft.com/office/word/2018/wordml/cex" xmlns:w16cid="http://schemas.microsoft.com/office/word/2016/wordml/cid" xmlns:w16="http://schemas.microsoft.com/office/word/2018/wordml" xmlns:w16sdtdh="http://schemas.microsoft.com/office/word/2020/wordml/sdtdatahash" xmlns:w16se="http://schemas.microsoft.com/office/word/2015/wordml/symex" xmlns:wpg="http://schemas.microsoft.com/office/word/2010/wordprocessingGroup" xmlns:wpi="http://schemas.microsoft.com/office/word/2010/wordprocessingInk" xmlns:wne="http://schemas.microsoft.com/office/word/2006/wordml" xmlns:wps="http://schemas.microsoft.com/office/word/2010/wordprocessingShape" mc:Ignorable="w14 w15 w16se w16cid w16 w16cex w16sdtdh wp14">
   <w:p/>
 </w:ftr>
 </file>
 
 <file path=word/footnotes.xml><?xml version="1.0" encoding="utf-8"?>
-<w:footnotes xmlns:wpc="http://schemas.microsoft.com/office/word/2010/wordprocessingCanvas" xmlns:mc="http://schemas.openxmlformats.org/markup-compatibility/2006" xmlns:o="urn:schemas-microsoft-com:office:office" xmlns:r="http://schemas.openxmlformats.org/officeDocument/2006/relationships" xmlns:m="http://schemas.openxmlformats.org/officeDocument/2006/math" xmlns:v="urn:schemas-microsoft-com:vml" xmlns:wp14="http://schemas.microsoft.com/office/word/2010/wordprocessingDrawing" xmlns:wp="http://schemas.openxmlformats.org/drawingml/2006/wordprocessingDrawing" xmlns:w10="urn:schemas-microsoft-com:office:word" xmlns:w="http://schemas.openxmlformats.org/wordprocessingml/2006/main" xmlns:w14="http://schemas.microsoft.com/office/word/2010/wordml" xmlns:w15="http://schemas.microsoft.com/office/word/2012/wordml" xmlns:wpg="http://schemas.microsoft.com/office/word/2010/wordprocessingGroup" xmlns:wpi="http://schemas.microsoft.com/office/word/2010/wordprocessingInk" xmlns:wne="http://schemas.microsoft.com/office/word/2006/wordml" xmlns:wps="http://schemas.microsoft.com/office/word/2010/wordprocessingShape" mc:Ignorable="w14 w15 wp14">
+<w:footnotes xmlns:wpc="http://schemas.microsoft.com/office/word/2010/wordprocessingCanvas" xmlns:cx="http://schemas.microsoft.com/office/drawing/2014/chartex" xmlns:cx1="http://schemas.microsoft.com/office/drawing/2015/9/8/chartex" xmlns:cx2="http://schemas.microsoft.com/office/drawing/2015/10/21/chartex" xmlns:cx3="http://schemas.microsoft.com/office/drawing/2016/5/9/chartex" xmlns:cx4="http://schemas.microsoft.com/office/drawing/2016/5/10/chartex" xmlns:cx5="http://schemas.microsoft.com/office/drawing/2016/5/11/chartex" xmlns:cx6="http://schemas.microsoft.com/office/drawing/2016/5/12/chartex" xmlns:cx7="http://schemas.microsoft.com/office/drawing/2016/5/13/chartex" xmlns:cx8="http://schemas.microsoft.com/office/drawing/2016/5/14/chartex" xmlns:mc="http://schemas.openxmlformats.org/markup-compatibility/2006" xmlns:aink="http://schemas.microsoft.com/office/drawing/2016/ink" xmlns:am3d="http://schemas.microsoft.com/office/drawing/2017/model3d" xmlns:o="urn:schemas-microsoft-com:office:office" xmlns:r="http://schemas.openxmlformats.org/officeDocument/2006/relationships" xmlns:m="http://schemas.openxmlformats.org/officeDocument/2006/math" xmlns:v="urn:schemas-microsoft-com:vml" xmlns:wp14="http://schemas.microsoft.com/office/word/2010/wordprocessingDrawing" xmlns:wp="http://schemas.openxmlformats.org/drawingml/2006/wordprocessingDrawing" xmlns:w10="urn:schemas-microsoft-com:office:word" xmlns:w="http://schemas.openxmlformats.org/wordprocessingml/2006/main" xmlns:w14="http://schemas.microsoft.com/office/word/2010/wordml" xmlns:w15="http://schemas.microsoft.com/office/word/2012/wordml" xmlns:w16cex="http://schemas.microsoft.com/office/word/2018/wordml/cex" xmlns:w16cid="http://schemas.microsoft.com/office/word/2016/wordml/cid" xmlns:w16="http://schemas.microsoft.com/office/word/2018/wordml" xmlns:w16sdtdh="http://schemas.microsoft.com/office/word/2020/wordml/sdtdatahash" xmlns:w16se="http://schemas.microsoft.com/office/word/2015/wordml/symex" xmlns:wpg="http://schemas.microsoft.com/office/word/2010/wordprocessingGroup" xmlns:wpi="http://schemas.microsoft.com/office/word/2010/wordprocessingInk" xmlns:wne="http://schemas.microsoft.com/office/word/2006/wordml" xmlns:wps="http://schemas.microsoft.com/office/word/2010/wordprocessingShape" mc:Ignorable="w14 w15 w16se w16cid w16 w16cex w16sdtdh wp14">
   <w:footnote w:type="separator" w:id="-1">
     <w:p>
       <w:r>
@@ -9215,7 +9217,7 @@
 </file>
 
 <file path=word/header1.xml><?xml version="1.0" encoding="utf-8"?>
-<w:hdr xmlns:wpc="http://schemas.microsoft.com/office/word/2010/wordprocessingCanvas" xmlns:mc="http://schemas.openxmlformats.org/markup-compatibility/2006" xmlns:o="urn:schemas-microsoft-com:office:office" xmlns:r="http://schemas.openxmlformats.org/officeDocument/2006/relationships" xmlns:m="http://schemas.openxmlformats.org/officeDocument/2006/math" xmlns:v="urn:schemas-microsoft-com:vml" xmlns:wp14="http://schemas.microsoft.com/office/word/2010/wordprocessingDrawing" xmlns:wp="http://schemas.openxmlformats.org/drawingml/2006/wordprocessingDrawing" xmlns:w10="urn:schemas-microsoft-com:office:word" xmlns:w="http://schemas.openxmlformats.org/wordprocessingml/2006/main" xmlns:w14="http://schemas.microsoft.com/office/word/2010/wordml" xmlns:w15="http://schemas.microsoft.com/office/word/2012/wordml" xmlns:wpg="http://schemas.microsoft.com/office/word/2010/wordprocessingGroup" xmlns:wpi="http://schemas.microsoft.com/office/word/2010/wordprocessingInk" xmlns:wne="http://schemas.microsoft.com/office/word/2006/wordml" xmlns:wps="http://schemas.microsoft.com/office/word/2010/wordprocessingShape" mc:Ignorable="w14 w15 wp14">
+<w:hdr xmlns:wpc="http://schemas.microsoft.com/office/word/2010/wordprocessingCanvas" xmlns:cx="http://schemas.microsoft.com/office/drawing/2014/chartex" xmlns:cx1="http://schemas.microsoft.com/office/drawing/2015/9/8/chartex" xmlns:cx2="http://schemas.microsoft.com/office/drawing/2015/10/21/chartex" xmlns:cx3="http://schemas.microsoft.com/office/drawing/2016/5/9/chartex" xmlns:cx4="http://schemas.microsoft.com/office/drawing/2016/5/10/chartex" xmlns:cx5="http://schemas.microsoft.com/office/drawing/2016/5/11/chartex" xmlns:cx6="http://schemas.microsoft.com/office/drawing/2016/5/12/chartex" xmlns:cx7="http://schemas.microsoft.com/office/drawing/2016/5/13/chartex" xmlns:cx8="http://schemas.microsoft.com/office/drawing/2016/5/14/chartex" xmlns:mc="http://schemas.openxmlformats.org/markup-compatibility/2006" xmlns:aink="http://schemas.microsoft.com/office/drawing/2016/ink" xmlns:am3d="http://schemas.microsoft.com/office/drawing/2017/model3d" xmlns:o="urn:schemas-microsoft-com:office:office" xmlns:r="http://schemas.openxmlformats.org/officeDocument/2006/relationships" xmlns:m="http://schemas.openxmlformats.org/officeDocument/2006/math" xmlns:v="urn:schemas-microsoft-com:vml" xmlns:wp14="http://schemas.microsoft.com/office/word/2010/wordprocessingDrawing" xmlns:wp="http://schemas.openxmlformats.org/drawingml/2006/wordprocessingDrawing" xmlns:w10="urn:schemas-microsoft-com:office:word" xmlns:w="http://schemas.openxmlformats.org/wordprocessingml/2006/main" xmlns:w14="http://schemas.microsoft.com/office/word/2010/wordml" xmlns:w15="http://schemas.microsoft.com/office/word/2012/wordml" xmlns:w16cex="http://schemas.microsoft.com/office/word/2018/wordml/cex" xmlns:w16cid="http://schemas.microsoft.com/office/word/2016/wordml/cid" xmlns:w16="http://schemas.microsoft.com/office/word/2018/wordml" xmlns:w16sdtdh="http://schemas.microsoft.com/office/word/2020/wordml/sdtdatahash" xmlns:w16se="http://schemas.microsoft.com/office/word/2015/wordml/symex" xmlns:wpg="http://schemas.microsoft.com/office/word/2010/wordprocessingGroup" xmlns:wpi="http://schemas.microsoft.com/office/word/2010/wordprocessingInk" xmlns:wne="http://schemas.microsoft.com/office/word/2006/wordml" xmlns:wps="http://schemas.microsoft.com/office/word/2010/wordprocessingShape" mc:Ignorable="w14 w15 w16se w16cid w16 w16cex w16sdtdh wp14">
   <w:tbl>
     <w:tblPr>
       <w:tblW w:w="0" w:type="auto"/>
@@ -9312,7 +9314,7 @@
         </w:tcPr>
         <w:p>
           <w:pPr>
-            <w:pStyle w:val="Header"/>
+            <w:pStyle w:val="Encabezado"/>
             <w:rPr>
               <w:rFonts w:ascii="Arial" w:hAnsi="Arial" w:cs="Arial"/>
               <w:b w:val="0"/>
@@ -9389,7 +9391,7 @@
         </w:tcPr>
         <w:p>
           <w:pPr>
-            <w:pStyle w:val="Header"/>
+            <w:pStyle w:val="Encabezado"/>
             <w:jc w:val="right"/>
             <w:rPr>
               <w:b w:val="0"/>
@@ -9478,7 +9480,7 @@
 </file>
 
 <file path=word/header2.xml><?xml version="1.0" encoding="utf-8"?>
-<w:hdr xmlns:wpc="http://schemas.microsoft.com/office/word/2010/wordprocessingCanvas" xmlns:mc="http://schemas.openxmlformats.org/markup-compatibility/2006" xmlns:o="urn:schemas-microsoft-com:office:office" xmlns:r="http://schemas.openxmlformats.org/officeDocument/2006/relationships" xmlns:m="http://schemas.openxmlformats.org/officeDocument/2006/math" xmlns:v="urn:schemas-microsoft-com:vml" xmlns:wp14="http://schemas.microsoft.com/office/word/2010/wordprocessingDrawing" xmlns:wp="http://schemas.openxmlformats.org/drawingml/2006/wordprocessingDrawing" xmlns:w10="urn:schemas-microsoft-com:office:word" xmlns:w="http://schemas.openxmlformats.org/wordprocessingml/2006/main" xmlns:w14="http://schemas.microsoft.com/office/word/2010/wordml" xmlns:w15="http://schemas.microsoft.com/office/word/2012/wordml" xmlns:wpg="http://schemas.microsoft.com/office/word/2010/wordprocessingGroup" xmlns:wpi="http://schemas.microsoft.com/office/word/2010/wordprocessingInk" xmlns:wne="http://schemas.microsoft.com/office/word/2006/wordml" xmlns:wps="http://schemas.microsoft.com/office/word/2010/wordprocessingShape" mc:Ignorable="w14 w15 wp14">
+<w:hdr xmlns:wpc="http://schemas.microsoft.com/office/word/2010/wordprocessingCanvas" xmlns:cx="http://schemas.microsoft.com/office/drawing/2014/chartex" xmlns:cx1="http://schemas.microsoft.com/office/drawing/2015/9/8/chartex" xmlns:cx2="http://schemas.microsoft.com/office/drawing/2015/10/21/chartex" xmlns:cx3="http://schemas.microsoft.com/office/drawing/2016/5/9/chartex" xmlns:cx4="http://schemas.microsoft.com/office/drawing/2016/5/10/chartex" xmlns:cx5="http://schemas.microsoft.com/office/drawing/2016/5/11/chartex" xmlns:cx6="http://schemas.microsoft.com/office/drawing/2016/5/12/chartex" xmlns:cx7="http://schemas.microsoft.com/office/drawing/2016/5/13/chartex" xmlns:cx8="http://schemas.microsoft.com/office/drawing/2016/5/14/chartex" xmlns:mc="http://schemas.openxmlformats.org/markup-compatibility/2006" xmlns:aink="http://schemas.microsoft.com/office/drawing/2016/ink" xmlns:am3d="http://schemas.microsoft.com/office/drawing/2017/model3d" xmlns:o="urn:schemas-microsoft-com:office:office" xmlns:r="http://schemas.openxmlformats.org/officeDocument/2006/relationships" xmlns:m="http://schemas.openxmlformats.org/officeDocument/2006/math" xmlns:v="urn:schemas-microsoft-com:vml" xmlns:wp14="http://schemas.microsoft.com/office/word/2010/wordprocessingDrawing" xmlns:wp="http://schemas.openxmlformats.org/drawingml/2006/wordprocessingDrawing" xmlns:w10="urn:schemas-microsoft-com:office:word" xmlns:w="http://schemas.openxmlformats.org/wordprocessingml/2006/main" xmlns:w14="http://schemas.microsoft.com/office/word/2010/wordml" xmlns:w15="http://schemas.microsoft.com/office/word/2012/wordml" xmlns:w16cex="http://schemas.microsoft.com/office/word/2018/wordml/cex" xmlns:w16cid="http://schemas.microsoft.com/office/word/2016/wordml/cid" xmlns:w16="http://schemas.microsoft.com/office/word/2018/wordml" xmlns:w16sdtdh="http://schemas.microsoft.com/office/word/2020/wordml/sdtdatahash" xmlns:w16se="http://schemas.microsoft.com/office/word/2015/wordml/symex" xmlns:wpg="http://schemas.microsoft.com/office/word/2010/wordprocessingGroup" xmlns:wpi="http://schemas.microsoft.com/office/word/2010/wordprocessingInk" xmlns:wne="http://schemas.microsoft.com/office/word/2006/wordml" xmlns:wps="http://schemas.microsoft.com/office/word/2010/wordprocessingShape" mc:Ignorable="w14 w15 w16se w16cid w16 w16cex w16sdtdh wp14">
   <w:p>
     <w:pPr>
       <w:tabs>
@@ -9597,7 +9599,7 @@
 </file>
 
 <file path=word/header3.xml><?xml version="1.0" encoding="utf-8"?>
-<w:hdr xmlns:wpc="http://schemas.microsoft.com/office/word/2010/wordprocessingCanvas" xmlns:mc="http://schemas.openxmlformats.org/markup-compatibility/2006" xmlns:o="urn:schemas-microsoft-com:office:office" xmlns:r="http://schemas.openxmlformats.org/officeDocument/2006/relationships" xmlns:m="http://schemas.openxmlformats.org/officeDocument/2006/math" xmlns:v="urn:schemas-microsoft-com:vml" xmlns:wp14="http://schemas.microsoft.com/office/word/2010/wordprocessingDrawing" xmlns:wp="http://schemas.openxmlformats.org/drawingml/2006/wordprocessingDrawing" xmlns:w10="urn:schemas-microsoft-com:office:word" xmlns:w="http://schemas.openxmlformats.org/wordprocessingml/2006/main" xmlns:w14="http://schemas.microsoft.com/office/word/2010/wordml" xmlns:w15="http://schemas.microsoft.com/office/word/2012/wordml" xmlns:wpg="http://schemas.microsoft.com/office/word/2010/wordprocessingGroup" xmlns:wpi="http://schemas.microsoft.com/office/word/2010/wordprocessingInk" xmlns:wne="http://schemas.microsoft.com/office/word/2006/wordml" xmlns:wps="http://schemas.microsoft.com/office/word/2010/wordprocessingShape" mc:Ignorable="w14 w15 wp14">
+<w:hdr xmlns:wpc="http://schemas.microsoft.com/office/word/2010/wordprocessingCanvas" xmlns:cx="http://schemas.microsoft.com/office/drawing/2014/chartex" xmlns:cx1="http://schemas.microsoft.com/office/drawing/2015/9/8/chartex" xmlns:cx2="http://schemas.microsoft.com/office/drawing/2015/10/21/chartex" xmlns:cx3="http://schemas.microsoft.com/office/drawing/2016/5/9/chartex" xmlns:cx4="http://schemas.microsoft.com/office/drawing/2016/5/10/chartex" xmlns:cx5="http://schemas.microsoft.com/office/drawing/2016/5/11/chartex" xmlns:cx6="http://schemas.microsoft.com/office/drawing/2016/5/12/chartex" xmlns:cx7="http://schemas.microsoft.com/office/drawing/2016/5/13/chartex" xmlns:cx8="http://schemas.microsoft.com/office/drawing/2016/5/14/chartex" xmlns:mc="http://schemas.openxmlformats.org/markup-compatibility/2006" xmlns:aink="http://schemas.microsoft.com/office/drawing/2016/ink" xmlns:am3d="http://schemas.microsoft.com/office/drawing/2017/model3d" xmlns:o="urn:schemas-microsoft-com:office:office" xmlns:r="http://schemas.openxmlformats.org/officeDocument/2006/relationships" xmlns:m="http://schemas.openxmlformats.org/officeDocument/2006/math" xmlns:v="urn:schemas-microsoft-com:vml" xmlns:wp14="http://schemas.microsoft.com/office/word/2010/wordprocessingDrawing" xmlns:wp="http://schemas.openxmlformats.org/drawingml/2006/wordprocessingDrawing" xmlns:w10="urn:schemas-microsoft-com:office:word" xmlns:w="http://schemas.openxmlformats.org/wordprocessingml/2006/main" xmlns:w14="http://schemas.microsoft.com/office/word/2010/wordml" xmlns:w15="http://schemas.microsoft.com/office/word/2012/wordml" xmlns:w16cex="http://schemas.microsoft.com/office/word/2018/wordml/cex" xmlns:w16cid="http://schemas.microsoft.com/office/word/2016/wordml/cid" xmlns:w16="http://schemas.microsoft.com/office/word/2018/wordml" xmlns:w16sdtdh="http://schemas.microsoft.com/office/word/2020/wordml/sdtdatahash" xmlns:w16se="http://schemas.microsoft.com/office/word/2015/wordml/symex" xmlns:wpg="http://schemas.microsoft.com/office/word/2010/wordprocessingGroup" xmlns:wpi="http://schemas.microsoft.com/office/word/2010/wordprocessingInk" xmlns:wne="http://schemas.microsoft.com/office/word/2006/wordml" xmlns:wps="http://schemas.microsoft.com/office/word/2010/wordprocessingShape" mc:Ignorable="w14 w15 w16se w16cid w16 w16cex w16sdtdh wp14">
   <w:tbl>
     <w:tblPr>
       <w:tblW w:w="0" w:type="auto"/>
@@ -9694,7 +9696,7 @@
         </w:tcPr>
         <w:p>
           <w:pPr>
-            <w:pStyle w:val="Header"/>
+            <w:pStyle w:val="Encabezado"/>
             <w:rPr>
               <w:rFonts w:ascii="Arial" w:hAnsi="Arial" w:cs="Arial"/>
               <w:b w:val="0"/>
@@ -9771,7 +9773,7 @@
         </w:tcPr>
         <w:p>
           <w:pPr>
-            <w:pStyle w:val="Header"/>
+            <w:pStyle w:val="Encabezado"/>
             <w:jc w:val="right"/>
             <w:rPr>
               <w:b w:val="0"/>
@@ -9861,10 +9863,10 @@
 </file>
 
 <file path=word/header4.xml><?xml version="1.0" encoding="utf-8"?>
-<w:hdr xmlns:wpc="http://schemas.microsoft.com/office/word/2010/wordprocessingCanvas" xmlns:mc="http://schemas.openxmlformats.org/markup-compatibility/2006" xmlns:o="urn:schemas-microsoft-com:office:office" xmlns:r="http://schemas.openxmlformats.org/officeDocument/2006/relationships" xmlns:m="http://schemas.openxmlformats.org/officeDocument/2006/math" xmlns:v="urn:schemas-microsoft-com:vml" xmlns:wp14="http://schemas.microsoft.com/office/word/2010/wordprocessingDrawing" xmlns:wp="http://schemas.openxmlformats.org/drawingml/2006/wordprocessingDrawing" xmlns:w10="urn:schemas-microsoft-com:office:word" xmlns:w="http://schemas.openxmlformats.org/wordprocessingml/2006/main" xmlns:w14="http://schemas.microsoft.com/office/word/2010/wordml" xmlns:w15="http://schemas.microsoft.com/office/word/2012/wordml" xmlns:wpg="http://schemas.microsoft.com/office/word/2010/wordprocessingGroup" xmlns:wpi="http://schemas.microsoft.com/office/word/2010/wordprocessingInk" xmlns:wne="http://schemas.microsoft.com/office/word/2006/wordml" xmlns:wps="http://schemas.microsoft.com/office/word/2010/wordprocessingShape" mc:Ignorable="w14 w15 wp14">
+<w:hdr xmlns:wpc="http://schemas.microsoft.com/office/word/2010/wordprocessingCanvas" xmlns:cx="http://schemas.microsoft.com/office/drawing/2014/chartex" xmlns:cx1="http://schemas.microsoft.com/office/drawing/2015/9/8/chartex" xmlns:cx2="http://schemas.microsoft.com/office/drawing/2015/10/21/chartex" xmlns:cx3="http://schemas.microsoft.com/office/drawing/2016/5/9/chartex" xmlns:cx4="http://schemas.microsoft.com/office/drawing/2016/5/10/chartex" xmlns:cx5="http://schemas.microsoft.com/office/drawing/2016/5/11/chartex" xmlns:cx6="http://schemas.microsoft.com/office/drawing/2016/5/12/chartex" xmlns:cx7="http://schemas.microsoft.com/office/drawing/2016/5/13/chartex" xmlns:cx8="http://schemas.microsoft.com/office/drawing/2016/5/14/chartex" xmlns:mc="http://schemas.openxmlformats.org/markup-compatibility/2006" xmlns:aink="http://schemas.microsoft.com/office/drawing/2016/ink" xmlns:am3d="http://schemas.microsoft.com/office/drawing/2017/model3d" xmlns:o="urn:schemas-microsoft-com:office:office" xmlns:r="http://schemas.openxmlformats.org/officeDocument/2006/relationships" xmlns:m="http://schemas.openxmlformats.org/officeDocument/2006/math" xmlns:v="urn:schemas-microsoft-com:vml" xmlns:wp14="http://schemas.microsoft.com/office/word/2010/wordprocessingDrawing" xmlns:wp="http://schemas.openxmlformats.org/drawingml/2006/wordprocessingDrawing" xmlns:w10="urn:schemas-microsoft-com:office:word" xmlns:w="http://schemas.openxmlformats.org/wordprocessingml/2006/main" xmlns:w14="http://schemas.microsoft.com/office/word/2010/wordml" xmlns:w15="http://schemas.microsoft.com/office/word/2012/wordml" xmlns:w16cex="http://schemas.microsoft.com/office/word/2018/wordml/cex" xmlns:w16cid="http://schemas.microsoft.com/office/word/2016/wordml/cid" xmlns:w16="http://schemas.microsoft.com/office/word/2018/wordml" xmlns:w16sdtdh="http://schemas.microsoft.com/office/word/2020/wordml/sdtdatahash" xmlns:w16se="http://schemas.microsoft.com/office/word/2015/wordml/symex" xmlns:wpg="http://schemas.microsoft.com/office/word/2010/wordprocessingGroup" xmlns:wpi="http://schemas.microsoft.com/office/word/2010/wordprocessingInk" xmlns:wne="http://schemas.microsoft.com/office/word/2006/wordml" xmlns:wps="http://schemas.microsoft.com/office/word/2010/wordprocessingShape" mc:Ignorable="w14 w15 w16se w16cid w16 w16cex w16sdtdh wp14">
   <w:p>
     <w:pPr>
-      <w:pStyle w:val="Header"/>
+      <w:pStyle w:val="Encabezado"/>
       <w:jc w:val="left"/>
     </w:pPr>
   </w:p>
@@ -9964,7 +9966,7 @@
         </w:tcPr>
         <w:p>
           <w:pPr>
-            <w:pStyle w:val="Header"/>
+            <w:pStyle w:val="Encabezado"/>
             <w:rPr>
               <w:rFonts w:ascii="Arial" w:hAnsi="Arial" w:cs="Arial"/>
               <w:b w:val="0"/>
@@ -10041,7 +10043,7 @@
         </w:tcPr>
         <w:p>
           <w:pPr>
-            <w:pStyle w:val="Header"/>
+            <w:pStyle w:val="Encabezado"/>
             <w:jc w:val="right"/>
             <w:rPr>
               <w:b w:val="0"/>
@@ -10116,7 +10118,7 @@
   </w:tbl>
   <w:p>
     <w:pPr>
-      <w:pStyle w:val="Header"/>
+      <w:pStyle w:val="Encabezado"/>
     </w:pPr>
     <w:r>
       <w:pict w14:anchorId="55D3831E">
@@ -10126,14 +10128,14 @@
   </w:p>
   <w:p>
     <w:pPr>
-      <w:pStyle w:val="Header"/>
+      <w:pStyle w:val="Encabezado"/>
     </w:pPr>
   </w:p>
 </w:hdr>
 </file>
 
 <file path=word/numbering.xml><?xml version="1.0" encoding="utf-8"?>
-<w:numbering xmlns:wpc="http://schemas.microsoft.com/office/word/2010/wordprocessingCanvas" xmlns:mc="http://schemas.openxmlformats.org/markup-compatibility/2006" xmlns:o="urn:schemas-microsoft-com:office:office" xmlns:r="http://schemas.openxmlformats.org/officeDocument/2006/relationships" xmlns:m="http://schemas.openxmlformats.org/officeDocument/2006/math" xmlns:v="urn:schemas-microsoft-com:vml" xmlns:wp14="http://schemas.microsoft.com/office/word/2010/wordprocessingDrawing" xmlns:wp="http://schemas.openxmlformats.org/drawingml/2006/wordprocessingDrawing" xmlns:w10="urn:schemas-microsoft-com:office:word" xmlns:w="http://schemas.openxmlformats.org/wordprocessingml/2006/main" xmlns:w14="http://schemas.microsoft.com/office/word/2010/wordml" xmlns:w15="http://schemas.microsoft.com/office/word/2012/wordml" xmlns:wpg="http://schemas.microsoft.com/office/word/2010/wordprocessingGroup" xmlns:wpi="http://schemas.microsoft.com/office/word/2010/wordprocessingInk" xmlns:wne="http://schemas.microsoft.com/office/word/2006/wordml" xmlns:wps="http://schemas.microsoft.com/office/word/2010/wordprocessingShape" mc:Ignorable="w14 w15 wp14">
+<w:numbering xmlns:wpc="http://schemas.microsoft.com/office/word/2010/wordprocessingCanvas" xmlns:cx="http://schemas.microsoft.com/office/drawing/2014/chartex" xmlns:cx1="http://schemas.microsoft.com/office/drawing/2015/9/8/chartex" xmlns:cx2="http://schemas.microsoft.com/office/drawing/2015/10/21/chartex" xmlns:cx3="http://schemas.microsoft.com/office/drawing/2016/5/9/chartex" xmlns:cx4="http://schemas.microsoft.com/office/drawing/2016/5/10/chartex" xmlns:cx5="http://schemas.microsoft.com/office/drawing/2016/5/11/chartex" xmlns:cx6="http://schemas.microsoft.com/office/drawing/2016/5/12/chartex" xmlns:cx7="http://schemas.microsoft.com/office/drawing/2016/5/13/chartex" xmlns:cx8="http://schemas.microsoft.com/office/drawing/2016/5/14/chartex" xmlns:mc="http://schemas.openxmlformats.org/markup-compatibility/2006" xmlns:aink="http://schemas.microsoft.com/office/drawing/2016/ink" xmlns:am3d="http://schemas.microsoft.com/office/drawing/2017/model3d" xmlns:o="urn:schemas-microsoft-com:office:office" xmlns:r="http://schemas.openxmlformats.org/officeDocument/2006/relationships" xmlns:m="http://schemas.openxmlformats.org/officeDocument/2006/math" xmlns:v="urn:schemas-microsoft-com:vml" xmlns:wp14="http://schemas.microsoft.com/office/word/2010/wordprocessingDrawing" xmlns:wp="http://schemas.openxmlformats.org/drawingml/2006/wordprocessingDrawing" xmlns:w10="urn:schemas-microsoft-com:office:word" xmlns:w="http://schemas.openxmlformats.org/wordprocessingml/2006/main" xmlns:w14="http://schemas.microsoft.com/office/word/2010/wordml" xmlns:w15="http://schemas.microsoft.com/office/word/2012/wordml" xmlns:w16cex="http://schemas.microsoft.com/office/word/2018/wordml/cex" xmlns:w16cid="http://schemas.microsoft.com/office/word/2016/wordml/cid" xmlns:w16="http://schemas.microsoft.com/office/word/2018/wordml" xmlns:w16sdtdh="http://schemas.microsoft.com/office/word/2020/wordml/sdtdatahash" xmlns:w16se="http://schemas.microsoft.com/office/word/2015/wordml/symex" xmlns:wpg="http://schemas.microsoft.com/office/word/2010/wordprocessingGroup" xmlns:wpi="http://schemas.microsoft.com/office/word/2010/wordprocessingInk" xmlns:wne="http://schemas.microsoft.com/office/word/2006/wordml" xmlns:wps="http://schemas.microsoft.com/office/word/2010/wordprocessingShape" mc:Ignorable="w14 w15 w16se w16cid w16 w16cex w16sdtdh wp14">
   <w:abstractNum w:abstractNumId="0" w15:restartNumberingAfterBreak="0">
     <w:nsid w:val="FFFFFF7C"/>
     <w:multiLevelType w:val="singleLevel"/>
@@ -10141,7 +10143,7 @@
     <w:lvl w:ilvl="0">
       <w:start w:val="1"/>
       <w:numFmt w:val="decimal"/>
-      <w:pStyle w:val="ListNumber5"/>
+      <w:pStyle w:val="Listaconnmeros5"/>
       <w:lvlText w:val="%1."/>
       <w:lvlJc w:val="left"/>
       <w:pPr>
@@ -10159,7 +10161,7 @@
     <w:lvl w:ilvl="0">
       <w:start w:val="1"/>
       <w:numFmt w:val="decimal"/>
-      <w:pStyle w:val="ListNumber4"/>
+      <w:pStyle w:val="Listaconnmeros4"/>
       <w:lvlText w:val="%1."/>
       <w:lvlJc w:val="left"/>
       <w:pPr>
@@ -10177,7 +10179,7 @@
     <w:lvl w:ilvl="0">
       <w:start w:val="1"/>
       <w:numFmt w:val="decimal"/>
-      <w:pStyle w:val="ListNumber3"/>
+      <w:pStyle w:val="Listaconnmeros3"/>
       <w:lvlText w:val="%1."/>
       <w:lvlJc w:val="left"/>
       <w:pPr>
@@ -10195,7 +10197,7 @@
     <w:lvl w:ilvl="0">
       <w:start w:val="1"/>
       <w:numFmt w:val="lowerLetter"/>
-      <w:pStyle w:val="ListNumber2"/>
+      <w:pStyle w:val="Listaconnmeros2"/>
       <w:lvlText w:val="%1."/>
       <w:lvlJc w:val="left"/>
       <w:pPr>
@@ -10210,7 +10212,7 @@
     <w:lvl w:ilvl="0">
       <w:start w:val="1"/>
       <w:numFmt w:val="bullet"/>
-      <w:pStyle w:val="ListBullet5"/>
+      <w:pStyle w:val="Listaconvietas5"/>
       <w:lvlText w:val=""/>
       <w:lvlJc w:val="left"/>
       <w:pPr>
@@ -10231,7 +10233,7 @@
     <w:lvl w:ilvl="0">
       <w:start w:val="1"/>
       <w:numFmt w:val="bullet"/>
-      <w:pStyle w:val="ListBullet4"/>
+      <w:pStyle w:val="Listaconvietas4"/>
       <w:lvlText w:val=""/>
       <w:lvlJc w:val="left"/>
       <w:pPr>
@@ -10252,7 +10254,7 @@
     <w:lvl w:ilvl="0">
       <w:start w:val="1"/>
       <w:numFmt w:val="bullet"/>
-      <w:pStyle w:val="ListBullet3"/>
+      <w:pStyle w:val="Listaconvietas3"/>
       <w:lvlText w:val=""/>
       <w:lvlJc w:val="left"/>
       <w:pPr>
@@ -10273,7 +10275,7 @@
     <w:lvl w:ilvl="0">
       <w:start w:val="1"/>
       <w:numFmt w:val="bullet"/>
-      <w:pStyle w:val="ListBullet2"/>
+      <w:pStyle w:val="Listaconvietas2"/>
       <w:lvlText w:val=""/>
       <w:lvlJc w:val="left"/>
       <w:pPr>
@@ -10292,7 +10294,7 @@
     <w:lvl w:ilvl="0">
       <w:start w:val="1"/>
       <w:numFmt w:val="bullet"/>
-      <w:pStyle w:val="ListBullet"/>
+      <w:pStyle w:val="Listaconvietas"/>
       <w:lvlText w:val=""/>
       <w:lvlJc w:val="left"/>
       <w:pPr>
@@ -10756,7 +10758,7 @@
     <w:lvl w:ilvl="0">
       <w:start w:val="1"/>
       <w:numFmt w:val="decimal"/>
-      <w:pStyle w:val="Heading1"/>
+      <w:pStyle w:val="Ttulo1"/>
       <w:lvlText w:val="%1"/>
       <w:lvlJc w:val="left"/>
       <w:pPr>
@@ -10771,7 +10773,7 @@
     <w:lvl w:ilvl="1">
       <w:start w:val="1"/>
       <w:numFmt w:val="decimal"/>
-      <w:pStyle w:val="Heading2"/>
+      <w:pStyle w:val="Ttulo2"/>
       <w:lvlText w:val="%1.%2"/>
       <w:lvlJc w:val="left"/>
       <w:pPr>
@@ -10781,7 +10783,7 @@
     <w:lvl w:ilvl="2">
       <w:start w:val="1"/>
       <w:numFmt w:val="decimal"/>
-      <w:pStyle w:val="Heading3"/>
+      <w:pStyle w:val="Ttulo3"/>
       <w:lvlText w:val="%1.%2.%3"/>
       <w:lvlJc w:val="left"/>
       <w:pPr>
@@ -10791,7 +10793,7 @@
     <w:lvl w:ilvl="3">
       <w:start w:val="1"/>
       <w:numFmt w:val="decimal"/>
-      <w:pStyle w:val="Heading4"/>
+      <w:pStyle w:val="Ttulo4"/>
       <w:lvlText w:val="%1.%2.%3.%4"/>
       <w:lvlJc w:val="left"/>
       <w:pPr>
@@ -10801,7 +10803,7 @@
     <w:lvl w:ilvl="4">
       <w:start w:val="1"/>
       <w:numFmt w:val="decimal"/>
-      <w:pStyle w:val="Heading5"/>
+      <w:pStyle w:val="Ttulo5"/>
       <w:lvlText w:val="%1.%2.%3.%4.%5"/>
       <w:lvlJc w:val="left"/>
       <w:pPr>
@@ -10811,7 +10813,7 @@
     <w:lvl w:ilvl="5">
       <w:start w:val="1"/>
       <w:numFmt w:val="decimal"/>
-      <w:pStyle w:val="Heading6"/>
+      <w:pStyle w:val="Ttulo6"/>
       <w:lvlText w:val="%1.%2.%3.%4.%5.%6"/>
       <w:lvlJc w:val="left"/>
       <w:pPr>
@@ -10821,7 +10823,7 @@
     <w:lvl w:ilvl="6">
       <w:start w:val="1"/>
       <w:numFmt w:val="decimal"/>
-      <w:pStyle w:val="Heading7"/>
+      <w:pStyle w:val="Ttulo7"/>
       <w:lvlText w:val="%1.%2.%3.%4.%5.%6.%7"/>
       <w:lvlJc w:val="left"/>
       <w:pPr>
@@ -10831,7 +10833,7 @@
     <w:lvl w:ilvl="7">
       <w:start w:val="1"/>
       <w:numFmt w:val="decimal"/>
-      <w:pStyle w:val="Heading8"/>
+      <w:pStyle w:val="Ttulo8"/>
       <w:lvlText w:val="%1.%2.%3.%4.%5.%6.%7.%8"/>
       <w:lvlJc w:val="left"/>
       <w:pPr>
@@ -10841,7 +10843,7 @@
     <w:lvl w:ilvl="8">
       <w:start w:val="1"/>
       <w:numFmt w:val="decimal"/>
-      <w:pStyle w:val="Heading9"/>
+      <w:pStyle w:val="Ttulo9"/>
       <w:lvlText w:val="%1.%2.%3.%4.%5.%6.%7.%8.%9"/>
       <w:lvlJc w:val="left"/>
       <w:pPr>
@@ -11687,7 +11689,7 @@
     <w:lvl w:ilvl="0" w:tplc="EBD6FFC0">
       <w:start w:val="1"/>
       <w:numFmt w:val="lowerLetter"/>
-      <w:pStyle w:val="List2"/>
+      <w:pStyle w:val="Lista2"/>
       <w:lvlText w:val="%1."/>
       <w:lvlJc w:val="left"/>
       <w:pPr>
@@ -13340,7 +13342,7 @@
     <w:nsid w:val="75BD13BC"/>
     <w:multiLevelType w:val="multilevel"/>
     <w:tmpl w:val="04090023"/>
-    <w:styleLink w:val="ArticleSection"/>
+    <w:styleLink w:val="ArtculoSeccin"/>
     <w:lvl w:ilvl="0">
       <w:start w:val="1"/>
       <w:numFmt w:val="upperRoman"/>
@@ -13458,7 +13460,7 @@
     <w:lvl w:ilvl="0">
       <w:start w:val="1"/>
       <w:numFmt w:val="decimal"/>
-      <w:pStyle w:val="List"/>
+      <w:pStyle w:val="Lista"/>
       <w:lvlText w:val="%1."/>
       <w:lvlJc w:val="left"/>
       <w:pPr>
@@ -13659,7 +13661,7 @@
     <w:lvl w:ilvl="0" w:tplc="4DB0CB82">
       <w:start w:val="1"/>
       <w:numFmt w:val="decimal"/>
-      <w:pStyle w:val="ListNumber"/>
+      <w:pStyle w:val="Listaconnmeros"/>
       <w:lvlText w:val="%1."/>
       <w:lvlJc w:val="left"/>
       <w:pPr>
@@ -14134,12 +14136,15 @@
   <w:num w:numId="44">
     <w:abstractNumId w:val="37"/>
   </w:num>
+  <w:num w:numId="45">
+    <w:abstractNumId w:val="41"/>
+  </w:num>
   <w:numIdMacAtCleanup w:val="40"/>
 </w:numbering>
 </file>
 
 <file path=word/styles.xml><?xml version="1.0" encoding="utf-8"?>
-<w:styles xmlns:mc="http://schemas.openxmlformats.org/markup-compatibility/2006" xmlns:r="http://schemas.openxmlformats.org/officeDocument/2006/relationships" xmlns:w="http://schemas.openxmlformats.org/wordprocessingml/2006/main" xmlns:w14="http://schemas.microsoft.com/office/word/2010/wordml" xmlns:w15="http://schemas.microsoft.com/office/word/2012/wordml" mc:Ignorable="w14 w15">
+<w:styles xmlns:mc="http://schemas.openxmlformats.org/markup-compatibility/2006" xmlns:r="http://schemas.openxmlformats.org/officeDocument/2006/relationships" xmlns:w="http://schemas.openxmlformats.org/wordprocessingml/2006/main" xmlns:w14="http://schemas.microsoft.com/office/word/2010/wordml" xmlns:w15="http://schemas.microsoft.com/office/word/2012/wordml" xmlns:w16cex="http://schemas.microsoft.com/office/word/2018/wordml/cex" xmlns:w16cid="http://schemas.microsoft.com/office/word/2016/wordml/cid" xmlns:w16="http://schemas.microsoft.com/office/word/2018/wordml" xmlns:w16sdtdh="http://schemas.microsoft.com/office/word/2020/wordml/sdtdatahash" xmlns:w16se="http://schemas.microsoft.com/office/word/2015/wordml/symex" mc:Ignorable="w14 w15 w16se w16cid w16 w16cex w16sdtdh">
   <w:docDefaults>
     <w:rPrDefault>
       <w:rPr>
@@ -14149,7 +14154,7 @@
     </w:rPrDefault>
     <w:pPrDefault/>
   </w:docDefaults>
-  <w:latentStyles w:defLockedState="0" w:defUIPriority="0" w:defSemiHidden="0" w:defUnhideWhenUsed="0" w:defQFormat="0" w:count="371">
+  <w:latentStyles w:defLockedState="0" w:defUIPriority="0" w:defSemiHidden="0" w:defUnhideWhenUsed="0" w:defQFormat="0" w:count="376">
     <w:lsdException w:name="heading 1" w:qFormat="1"/>
     <w:lsdException w:name="heading 2" w:qFormat="1"/>
     <w:lsdException w:name="heading 3" w:qFormat="1"/>
@@ -14242,7 +14247,6 @@
     <w:lsdException w:name="HTML Sample" w:semiHidden="1" w:unhideWhenUsed="1"/>
     <w:lsdException w:name="HTML Typewriter" w:semiHidden="1" w:unhideWhenUsed="1"/>
     <w:lsdException w:name="HTML Variable" w:semiHidden="1" w:unhideWhenUsed="1"/>
-    <w:lsdException w:name="Normal Table" w:semiHidden="1" w:unhideWhenUsed="1"/>
     <w:lsdException w:name="annotation subject" w:semiHidden="1" w:unhideWhenUsed="1"/>
     <w:lsdException w:name="No List" w:semiHidden="1" w:unhideWhenUsed="1"/>
     <w:lsdException w:name="Outline List 1" w:semiHidden="1" w:unhideWhenUsed="1"/>
@@ -14285,11 +14289,8 @@
     <w:lsdException w:name="Table Contemporary" w:semiHidden="1" w:unhideWhenUsed="1"/>
     <w:lsdException w:name="Table Elegant" w:semiHidden="1" w:unhideWhenUsed="1"/>
     <w:lsdException w:name="Table Professional" w:semiHidden="1" w:unhideWhenUsed="1"/>
-    <w:lsdException w:name="Table Subtle 1" w:semiHidden="1" w:unhideWhenUsed="1"/>
     <w:lsdException w:name="Table Subtle 2" w:semiHidden="1" w:unhideWhenUsed="1"/>
     <w:lsdException w:name="Table Web 1" w:semiHidden="1" w:unhideWhenUsed="1"/>
-    <w:lsdException w:name="Table Web 2" w:semiHidden="1" w:unhideWhenUsed="1"/>
-    <w:lsdException w:name="Table Web 3" w:semiHidden="1" w:unhideWhenUsed="1"/>
     <w:lsdException w:name="Balloon Text" w:semiHidden="1" w:unhideWhenUsed="1"/>
     <w:lsdException w:name="Table Theme" w:semiHidden="1" w:unhideWhenUsed="1"/>
     <w:lsdException w:name="Placeholder Text" w:semiHidden="1" w:uiPriority="99"/>
@@ -14507,6 +14508,11 @@
     <w:lsdException w:name="List Table 5 Dark Accent 6" w:uiPriority="50"/>
     <w:lsdException w:name="List Table 6 Colorful Accent 6" w:uiPriority="51"/>
     <w:lsdException w:name="List Table 7 Colorful Accent 6" w:uiPriority="52"/>
+    <w:lsdException w:name="Mention" w:semiHidden="1" w:uiPriority="99" w:unhideWhenUsed="1"/>
+    <w:lsdException w:name="Smart Hyperlink" w:semiHidden="1" w:uiPriority="99" w:unhideWhenUsed="1"/>
+    <w:lsdException w:name="Hashtag" w:semiHidden="1" w:uiPriority="99" w:unhideWhenUsed="1"/>
+    <w:lsdException w:name="Unresolved Mention" w:semiHidden="1" w:uiPriority="99" w:unhideWhenUsed="1"/>
+    <w:lsdException w:name="Smart Link" w:semiHidden="1" w:uiPriority="99" w:unhideWhenUsed="1"/>
   </w:latentStyles>
   <w:style w:type="paragraph" w:default="1" w:styleId="Normal">
     <w:name w:val="Normal"/>
@@ -14515,10 +14521,10 @@
       <w:rFonts w:ascii="Arial" w:hAnsi="Arial"/>
     </w:rPr>
   </w:style>
-  <w:style w:type="paragraph" w:styleId="Heading1">
+  <w:style w:type="paragraph" w:styleId="Ttulo1">
     <w:name w:val="heading 1"/>
     <w:next w:val="Bodycopy"/>
-    <w:link w:val="Heading1Char"/>
+    <w:link w:val="Ttulo1Car"/>
     <w:autoRedefine/>
     <w:qFormat/>
     <w:rsid w:val="00864EB3"/>
@@ -14539,7 +14545,7 @@
       <w:szCs w:val="24"/>
     </w:rPr>
   </w:style>
-  <w:style w:type="paragraph" w:styleId="Heading2">
+  <w:style w:type="paragraph" w:styleId="Ttulo2">
     <w:name w:val="heading 2"/>
     <w:next w:val="Bodycopy"/>
     <w:autoRedefine/>
@@ -14562,10 +14568,10 @@
       <w:lang w:val="en-GB"/>
     </w:rPr>
   </w:style>
-  <w:style w:type="paragraph" w:styleId="Heading3">
+  <w:style w:type="paragraph" w:styleId="Ttulo3">
     <w:name w:val="heading 3"/>
     <w:next w:val="Bodycopy"/>
-    <w:link w:val="Heading3Char"/>
+    <w:link w:val="Ttulo3Car"/>
     <w:autoRedefine/>
     <w:qFormat/>
     <w:rsid w:val="007922AA"/>
@@ -14585,7 +14591,7 @@
       <w:lang w:val="en-GB"/>
     </w:rPr>
   </w:style>
-  <w:style w:type="paragraph" w:styleId="Heading4">
+  <w:style w:type="paragraph" w:styleId="Ttulo4">
     <w:name w:val="heading 4"/>
     <w:next w:val="Bodycopy"/>
     <w:rsid w:val="00254965"/>
@@ -14606,7 +14612,7 @@
       <w:szCs w:val="18"/>
     </w:rPr>
   </w:style>
-  <w:style w:type="paragraph" w:styleId="Heading5">
+  <w:style w:type="paragraph" w:styleId="Ttulo5">
     <w:name w:val="heading 5"/>
     <w:basedOn w:val="Normal"/>
     <w:next w:val="Bodycopy"/>
@@ -14624,7 +14630,7 @@
       <w:i/>
     </w:rPr>
   </w:style>
-  <w:style w:type="paragraph" w:styleId="Heading6">
+  <w:style w:type="paragraph" w:styleId="Ttulo6">
     <w:name w:val="heading 6"/>
     <w:basedOn w:val="Normal"/>
     <w:next w:val="Normal"/>
@@ -14640,7 +14646,7 @@
       <w:i/>
     </w:rPr>
   </w:style>
-  <w:style w:type="paragraph" w:styleId="Heading7">
+  <w:style w:type="paragraph" w:styleId="Ttulo7">
     <w:name w:val="heading 7"/>
     <w:basedOn w:val="Normal"/>
     <w:next w:val="Normal"/>
@@ -14657,7 +14663,7 @@
       <w:i/>
     </w:rPr>
   </w:style>
-  <w:style w:type="paragraph" w:styleId="Heading8">
+  <w:style w:type="paragraph" w:styleId="Ttulo8">
     <w:name w:val="heading 8"/>
     <w:basedOn w:val="Normal"/>
     <w:next w:val="Normal"/>
@@ -14674,7 +14680,7 @@
       <w:i/>
     </w:rPr>
   </w:style>
-  <w:style w:type="paragraph" w:styleId="Heading9">
+  <w:style w:type="paragraph" w:styleId="Ttulo9">
     <w:name w:val="heading 9"/>
     <w:basedOn w:val="Normal"/>
     <w:next w:val="Normal"/>
@@ -14691,13 +14697,13 @@
       <w:i/>
     </w:rPr>
   </w:style>
-  <w:style w:type="character" w:default="1" w:styleId="DefaultParagraphFont">
+  <w:style w:type="character" w:default="1" w:styleId="Fuentedeprrafopredeter">
     <w:name w:val="Default Paragraph Font"/>
     <w:uiPriority w:val="1"/>
     <w:semiHidden/>
     <w:unhideWhenUsed/>
   </w:style>
-  <w:style w:type="table" w:default="1" w:styleId="TableNormal">
+  <w:style w:type="table" w:default="1" w:styleId="Tablanormal">
     <w:name w:val="Normal Table"/>
     <w:uiPriority w:val="99"/>
     <w:semiHidden/>
@@ -14712,7 +14718,7 @@
       </w:tblCellMar>
     </w:tblPr>
   </w:style>
-  <w:style w:type="numbering" w:default="1" w:styleId="NoList">
+  <w:style w:type="numbering" w:default="1" w:styleId="Sinlista">
     <w:name w:val="No List"/>
     <w:uiPriority w:val="99"/>
     <w:semiHidden/>
@@ -14732,10 +14738,10 @@
       <w:lang w:val="en-GB"/>
     </w:rPr>
   </w:style>
-  <w:style w:type="paragraph" w:styleId="Footer">
+  <w:style w:type="paragraph" w:styleId="Piedepgina">
     <w:name w:val="footer"/>
     <w:basedOn w:val="Normal"/>
-    <w:link w:val="FooterChar"/>
+    <w:link w:val="PiedepginaCar"/>
     <w:uiPriority w:val="99"/>
     <w:rsid w:val="00A70DB8"/>
     <w:pPr>
@@ -14749,9 +14755,9 @@
       <w:sz w:val="16"/>
     </w:rPr>
   </w:style>
-  <w:style w:type="character" w:styleId="Hyperlink">
+  <w:style w:type="character" w:styleId="Hipervnculo">
     <w:name w:val="Hyperlink"/>
-    <w:basedOn w:val="DefaultParagraphFont"/>
+    <w:basedOn w:val="Fuentedeprrafopredeter"/>
     <w:uiPriority w:val="99"/>
     <w:rsid w:val="00B42FE0"/>
     <w:rPr>
@@ -14764,7 +14770,7 @@
   </w:style>
   <w:style w:type="paragraph" w:customStyle="1" w:styleId="Bullet2">
     <w:name w:val="Bullet 2"/>
-    <w:basedOn w:val="ListBullet2"/>
+    <w:basedOn w:val="Listaconvietas2"/>
     <w:autoRedefine/>
     <w:qFormat/>
     <w:rsid w:val="00E757EE"/>
@@ -14781,7 +14787,7 @@
   </w:style>
   <w:style w:type="paragraph" w:customStyle="1" w:styleId="Bullet1">
     <w:name w:val="Bullet 1"/>
-    <w:basedOn w:val="ListBullet"/>
+    <w:basedOn w:val="Listaconvietas"/>
     <w:autoRedefine/>
     <w:qFormat/>
     <w:rsid w:val="00107326"/>
@@ -14793,7 +14799,7 @@
       <w:jc w:val="both"/>
     </w:pPr>
   </w:style>
-  <w:style w:type="paragraph" w:styleId="TOC1">
+  <w:style w:type="paragraph" w:styleId="TDC1">
     <w:name w:val="toc 1"/>
     <w:basedOn w:val="Normal"/>
     <w:next w:val="Normal"/>
@@ -14812,7 +14818,7 @@
       <w:b/>
     </w:rPr>
   </w:style>
-  <w:style w:type="paragraph" w:styleId="TOC2">
+  <w:style w:type="paragraph" w:styleId="TDC2">
     <w:name w:val="toc 2"/>
     <w:basedOn w:val="Normal"/>
     <w:next w:val="Normal"/>
@@ -14831,7 +14837,7 @@
       <w:noProof/>
     </w:rPr>
   </w:style>
-  <w:style w:type="paragraph" w:styleId="TOC3">
+  <w:style w:type="paragraph" w:styleId="TDC3">
     <w:name w:val="toc 3"/>
     <w:basedOn w:val="Normal"/>
     <w:next w:val="Normal"/>
@@ -14846,7 +14852,7 @@
       <w:ind w:left="763"/>
     </w:pPr>
   </w:style>
-  <w:style w:type="paragraph" w:styleId="TOC4">
+  <w:style w:type="paragraph" w:styleId="TDC4">
     <w:name w:val="toc 4"/>
     <w:basedOn w:val="Normal"/>
     <w:next w:val="Normal"/>
@@ -14863,7 +14869,7 @@
       <w:sz w:val="18"/>
     </w:rPr>
   </w:style>
-  <w:style w:type="paragraph" w:styleId="TOC5">
+  <w:style w:type="paragraph" w:styleId="TDC5">
     <w:name w:val="toc 5"/>
     <w:basedOn w:val="Normal"/>
     <w:next w:val="Normal"/>
@@ -14876,7 +14882,7 @@
       <w:sz w:val="18"/>
     </w:rPr>
   </w:style>
-  <w:style w:type="paragraph" w:styleId="TOC6">
+  <w:style w:type="paragraph" w:styleId="TDC6">
     <w:name w:val="toc 6"/>
     <w:basedOn w:val="Normal"/>
     <w:next w:val="Normal"/>
@@ -14889,7 +14895,7 @@
       <w:sz w:val="18"/>
     </w:rPr>
   </w:style>
-  <w:style w:type="paragraph" w:styleId="TOC7">
+  <w:style w:type="paragraph" w:styleId="TDC7">
     <w:name w:val="toc 7"/>
     <w:basedOn w:val="Normal"/>
     <w:next w:val="Normal"/>
@@ -14902,7 +14908,7 @@
       <w:sz w:val="18"/>
     </w:rPr>
   </w:style>
-  <w:style w:type="paragraph" w:styleId="TOC8">
+  <w:style w:type="paragraph" w:styleId="TDC8">
     <w:name w:val="toc 8"/>
     <w:basedOn w:val="Normal"/>
     <w:next w:val="Normal"/>
@@ -14915,7 +14921,7 @@
       <w:sz w:val="18"/>
     </w:rPr>
   </w:style>
-  <w:style w:type="paragraph" w:styleId="TOC9">
+  <w:style w:type="paragraph" w:styleId="TDC9">
     <w:name w:val="toc 9"/>
     <w:basedOn w:val="Normal"/>
     <w:next w:val="Normal"/>
@@ -14985,7 +14991,7 @@
   </w:style>
   <w:style w:type="paragraph" w:customStyle="1" w:styleId="FooterLandscape">
     <w:name w:val="FooterLandscape"/>
-    <w:basedOn w:val="Footer"/>
+    <w:basedOn w:val="Piedepgina"/>
     <w:semiHidden/>
     <w:rsid w:val="00176BE9"/>
     <w:pPr>
@@ -15028,7 +15034,7 @@
   </w:style>
   <w:style w:type="numbering" w:styleId="111111">
     <w:name w:val="Outline List 2"/>
-    <w:basedOn w:val="NoList"/>
+    <w:basedOn w:val="Sinlista"/>
     <w:semiHidden/>
     <w:rsid w:val="00176BE9"/>
     <w:pPr>
@@ -15039,7 +15045,7 @@
   </w:style>
   <w:style w:type="numbering" w:styleId="1ai">
     <w:name w:val="Outline List 1"/>
-    <w:basedOn w:val="NoList"/>
+    <w:basedOn w:val="Sinlista"/>
     <w:semiHidden/>
     <w:rsid w:val="00176BE9"/>
     <w:pPr>
@@ -15048,9 +15054,9 @@
       </w:numPr>
     </w:pPr>
   </w:style>
-  <w:style w:type="numbering" w:styleId="ArticleSection">
+  <w:style w:type="numbering" w:styleId="ArtculoSeccin">
     <w:name w:val="Outline List 3"/>
-    <w:basedOn w:val="NoList"/>
+    <w:basedOn w:val="Sinlista"/>
     <w:semiHidden/>
     <w:rsid w:val="00176BE9"/>
     <w:pPr>
@@ -15059,20 +15065,20 @@
       </w:numPr>
     </w:pPr>
   </w:style>
-  <w:style w:type="character" w:customStyle="1" w:styleId="BodyTextIndentChar">
-    <w:name w:val="Body Text Indent Char"/>
-    <w:basedOn w:val="DefaultParagraphFont"/>
-    <w:link w:val="BodyTextIndent"/>
+  <w:style w:type="character" w:customStyle="1" w:styleId="SangradetextonormalCar">
+    <w:name w:val="Sangría de texto normal Car"/>
+    <w:basedOn w:val="Fuentedeprrafopredeter"/>
+    <w:link w:val="Sangradetextonormal"/>
     <w:semiHidden/>
     <w:rsid w:val="00FC6AF0"/>
     <w:rPr>
       <w:rFonts w:ascii="Arial" w:hAnsi="Arial"/>
     </w:rPr>
   </w:style>
-  <w:style w:type="paragraph" w:styleId="BodyTextIndent">
+  <w:style w:type="paragraph" w:styleId="Sangradetextonormal">
     <w:name w:val="Body Text Indent"/>
     <w:basedOn w:val="Normal"/>
-    <w:link w:val="BodyTextIndentChar"/>
+    <w:link w:val="SangradetextonormalCar"/>
     <w:semiHidden/>
     <w:rsid w:val="00176BE9"/>
     <w:pPr>
@@ -15095,7 +15101,7 @@
       <w:szCs w:val="24"/>
     </w:rPr>
   </w:style>
-  <w:style w:type="paragraph" w:styleId="Closing">
+  <w:style w:type="paragraph" w:styleId="Cierre">
     <w:name w:val="Closing"/>
     <w:basedOn w:val="Normal"/>
     <w:semiHidden/>
@@ -15104,20 +15110,20 @@
       <w:ind w:left="4320"/>
     </w:pPr>
   </w:style>
-  <w:style w:type="paragraph" w:styleId="Date">
+  <w:style w:type="paragraph" w:styleId="Fecha">
     <w:name w:val="Date"/>
     <w:basedOn w:val="Normal"/>
     <w:next w:val="Normal"/>
     <w:semiHidden/>
     <w:rsid w:val="00176BE9"/>
   </w:style>
-  <w:style w:type="paragraph" w:styleId="E-mailSignature">
+  <w:style w:type="paragraph" w:styleId="Firmadecorreoelectrnico">
     <w:name w:val="E-mail Signature"/>
     <w:basedOn w:val="Normal"/>
     <w:semiHidden/>
     <w:rsid w:val="00176BE9"/>
   </w:style>
-  <w:style w:type="paragraph" w:styleId="EnvelopeAddress">
+  <w:style w:type="paragraph" w:styleId="Direccinsobre">
     <w:name w:val="envelope address"/>
     <w:basedOn w:val="Normal"/>
     <w:semiHidden/>
@@ -15132,7 +15138,7 @@
       <w:szCs w:val="24"/>
     </w:rPr>
   </w:style>
-  <w:style w:type="paragraph" w:styleId="EnvelopeReturn">
+  <w:style w:type="paragraph" w:styleId="Remitedesobre">
     <w:name w:val="envelope return"/>
     <w:basedOn w:val="Normal"/>
     <w:semiHidden/>
@@ -15141,9 +15147,9 @@
       <w:rFonts w:cs="Arial"/>
     </w:rPr>
   </w:style>
-  <w:style w:type="character" w:styleId="FollowedHyperlink">
+  <w:style w:type="character" w:styleId="Hipervnculovisitado">
     <w:name w:val="FollowedHyperlink"/>
-    <w:basedOn w:val="DefaultParagraphFont"/>
+    <w:basedOn w:val="Fuentedeprrafopredeter"/>
     <w:semiHidden/>
     <w:rsid w:val="00176BE9"/>
     <w:rPr>
@@ -15151,13 +15157,13 @@
       <w:u w:val="single"/>
     </w:rPr>
   </w:style>
-  <w:style w:type="character" w:styleId="HTMLAcronym">
+  <w:style w:type="character" w:styleId="AcrnimoHTML">
     <w:name w:val="HTML Acronym"/>
-    <w:basedOn w:val="DefaultParagraphFont"/>
+    <w:basedOn w:val="Fuentedeprrafopredeter"/>
     <w:semiHidden/>
     <w:rsid w:val="00176BE9"/>
   </w:style>
-  <w:style w:type="paragraph" w:styleId="HTMLAddress">
+  <w:style w:type="paragraph" w:styleId="DireccinHTML">
     <w:name w:val="HTML Address"/>
     <w:basedOn w:val="Normal"/>
     <w:semiHidden/>
@@ -15167,9 +15173,9 @@
       <w:iCs/>
     </w:rPr>
   </w:style>
-  <w:style w:type="character" w:styleId="HTMLCite">
+  <w:style w:type="character" w:styleId="CitaHTML">
     <w:name w:val="HTML Cite"/>
-    <w:basedOn w:val="DefaultParagraphFont"/>
+    <w:basedOn w:val="Fuentedeprrafopredeter"/>
     <w:semiHidden/>
     <w:rsid w:val="00176BE9"/>
     <w:rPr>
@@ -15177,9 +15183,9 @@
       <w:iCs/>
     </w:rPr>
   </w:style>
-  <w:style w:type="character" w:styleId="HTMLCode">
+  <w:style w:type="character" w:styleId="CdigoHTML">
     <w:name w:val="HTML Code"/>
-    <w:basedOn w:val="DefaultParagraphFont"/>
+    <w:basedOn w:val="Fuentedeprrafopredeter"/>
     <w:semiHidden/>
     <w:rsid w:val="00176BE9"/>
     <w:rPr>
@@ -15188,9 +15194,9 @@
       <w:szCs w:val="20"/>
     </w:rPr>
   </w:style>
-  <w:style w:type="character" w:styleId="HTMLDefinition">
+  <w:style w:type="character" w:styleId="DefinicinHTML">
     <w:name w:val="HTML Definition"/>
-    <w:basedOn w:val="DefaultParagraphFont"/>
+    <w:basedOn w:val="Fuentedeprrafopredeter"/>
     <w:semiHidden/>
     <w:rsid w:val="00176BE9"/>
     <w:rPr>
@@ -15198,9 +15204,9 @@
       <w:iCs/>
     </w:rPr>
   </w:style>
-  <w:style w:type="character" w:styleId="HTMLKeyboard">
+  <w:style w:type="character" w:styleId="TecladoHTML">
     <w:name w:val="HTML Keyboard"/>
-    <w:basedOn w:val="DefaultParagraphFont"/>
+    <w:basedOn w:val="Fuentedeprrafopredeter"/>
     <w:semiHidden/>
     <w:rsid w:val="00176BE9"/>
     <w:rPr>
@@ -15209,7 +15215,7 @@
       <w:szCs w:val="20"/>
     </w:rPr>
   </w:style>
-  <w:style w:type="paragraph" w:styleId="HTMLPreformatted">
+  <w:style w:type="paragraph" w:styleId="HTMLconformatoprevio">
     <w:name w:val="HTML Preformatted"/>
     <w:basedOn w:val="Normal"/>
     <w:semiHidden/>
@@ -15218,18 +15224,18 @@
       <w:rFonts w:ascii="Courier New" w:hAnsi="Courier New" w:cs="Courier New"/>
     </w:rPr>
   </w:style>
-  <w:style w:type="character" w:styleId="HTMLSample">
+  <w:style w:type="character" w:styleId="EjemplodeHTML">
     <w:name w:val="HTML Sample"/>
-    <w:basedOn w:val="DefaultParagraphFont"/>
+    <w:basedOn w:val="Fuentedeprrafopredeter"/>
     <w:semiHidden/>
     <w:rsid w:val="00176BE9"/>
     <w:rPr>
       <w:rFonts w:ascii="Courier New" w:hAnsi="Courier New" w:cs="Courier New"/>
     </w:rPr>
   </w:style>
-  <w:style w:type="character" w:styleId="HTMLTypewriter">
+  <w:style w:type="character" w:styleId="MquinadeescribirHTML">
     <w:name w:val="HTML Typewriter"/>
-    <w:basedOn w:val="DefaultParagraphFont"/>
+    <w:basedOn w:val="Fuentedeprrafopredeter"/>
     <w:semiHidden/>
     <w:rsid w:val="00176BE9"/>
     <w:rPr>
@@ -15238,9 +15244,9 @@
       <w:szCs w:val="20"/>
     </w:rPr>
   </w:style>
-  <w:style w:type="character" w:styleId="HTMLVariable">
+  <w:style w:type="character" w:styleId="VariableHTML">
     <w:name w:val="HTML Variable"/>
-    <w:basedOn w:val="DefaultParagraphFont"/>
+    <w:basedOn w:val="Fuentedeprrafopredeter"/>
     <w:semiHidden/>
     <w:rsid w:val="00176BE9"/>
     <w:rPr>
@@ -15248,13 +15254,13 @@
       <w:iCs/>
     </w:rPr>
   </w:style>
-  <w:style w:type="character" w:styleId="LineNumber">
+  <w:style w:type="character" w:styleId="Nmerodelnea">
     <w:name w:val="line number"/>
-    <w:basedOn w:val="DefaultParagraphFont"/>
+    <w:basedOn w:val="Fuentedeprrafopredeter"/>
     <w:semiHidden/>
     <w:rsid w:val="00176BE9"/>
   </w:style>
-  <w:style w:type="paragraph" w:styleId="List">
+  <w:style w:type="paragraph" w:styleId="Lista">
     <w:name w:val="List"/>
     <w:basedOn w:val="Bodycopy"/>
     <w:autoRedefine/>
@@ -15268,7 +15274,7 @@
       <w:spacing w:after="0"/>
     </w:pPr>
   </w:style>
-  <w:style w:type="paragraph" w:styleId="List2">
+  <w:style w:type="paragraph" w:styleId="Lista2">
     <w:name w:val="List 2"/>
     <w:basedOn w:val="Bodycopy"/>
     <w:autoRedefine/>
@@ -15282,7 +15288,7 @@
       <w:spacing w:after="0"/>
     </w:pPr>
   </w:style>
-  <w:style w:type="paragraph" w:styleId="List3">
+  <w:style w:type="paragraph" w:styleId="Lista3">
     <w:name w:val="List 3"/>
     <w:basedOn w:val="Normal"/>
     <w:semiHidden/>
@@ -15291,7 +15297,7 @@
       <w:ind w:left="1080" w:hanging="360"/>
     </w:pPr>
   </w:style>
-  <w:style w:type="paragraph" w:styleId="List4">
+  <w:style w:type="paragraph" w:styleId="Lista4">
     <w:name w:val="List 4"/>
     <w:basedOn w:val="Normal"/>
     <w:semiHidden/>
@@ -15300,7 +15306,7 @@
       <w:ind w:left="1440" w:hanging="360"/>
     </w:pPr>
   </w:style>
-  <w:style w:type="paragraph" w:styleId="List5">
+  <w:style w:type="paragraph" w:styleId="Lista5">
     <w:name w:val="List 5"/>
     <w:basedOn w:val="Normal"/>
     <w:semiHidden/>
@@ -15309,10 +15315,10 @@
       <w:ind w:left="1800" w:hanging="360"/>
     </w:pPr>
   </w:style>
-  <w:style w:type="paragraph" w:styleId="ListBullet">
+  <w:style w:type="paragraph" w:styleId="Listaconvietas">
     <w:name w:val="List Bullet"/>
     <w:basedOn w:val="Bodycopy"/>
-    <w:link w:val="ListBulletChar"/>
+    <w:link w:val="ListaconvietasCar"/>
     <w:autoRedefine/>
     <w:rsid w:val="007A548C"/>
     <w:pPr>
@@ -15322,7 +15328,7 @@
       <w:spacing w:after="0"/>
     </w:pPr>
   </w:style>
-  <w:style w:type="paragraph" w:styleId="ListBullet2">
+  <w:style w:type="paragraph" w:styleId="Listaconvietas2">
     <w:name w:val="List Bullet 2"/>
     <w:basedOn w:val="Bodycopy"/>
     <w:autoRedefine/>
@@ -15341,7 +15347,7 @@
       <w:szCs w:val="18"/>
     </w:rPr>
   </w:style>
-  <w:style w:type="paragraph" w:styleId="ListBullet3">
+  <w:style w:type="paragraph" w:styleId="Listaconvietas3">
     <w:name w:val="List Bullet 3"/>
     <w:basedOn w:val="Normal"/>
     <w:autoRedefine/>
@@ -15353,7 +15359,7 @@
       </w:numPr>
     </w:pPr>
   </w:style>
-  <w:style w:type="paragraph" w:styleId="ListBullet4">
+  <w:style w:type="paragraph" w:styleId="Listaconvietas4">
     <w:name w:val="List Bullet 4"/>
     <w:basedOn w:val="Normal"/>
     <w:autoRedefine/>
@@ -15365,7 +15371,7 @@
       </w:numPr>
     </w:pPr>
   </w:style>
-  <w:style w:type="paragraph" w:styleId="ListBullet5">
+  <w:style w:type="paragraph" w:styleId="Listaconvietas5">
     <w:name w:val="List Bullet 5"/>
     <w:basedOn w:val="Normal"/>
     <w:autoRedefine/>
@@ -15377,7 +15383,7 @@
       </w:numPr>
     </w:pPr>
   </w:style>
-  <w:style w:type="paragraph" w:styleId="ListContinue">
+  <w:style w:type="paragraph" w:styleId="Continuarlista">
     <w:name w:val="List Continue"/>
     <w:basedOn w:val="Normal"/>
     <w:semiHidden/>
@@ -15387,7 +15393,7 @@
       <w:ind w:left="360"/>
     </w:pPr>
   </w:style>
-  <w:style w:type="paragraph" w:styleId="ListContinue2">
+  <w:style w:type="paragraph" w:styleId="Continuarlista2">
     <w:name w:val="List Continue 2"/>
     <w:basedOn w:val="Normal"/>
     <w:semiHidden/>
@@ -15397,7 +15403,7 @@
       <w:ind w:left="720"/>
     </w:pPr>
   </w:style>
-  <w:style w:type="paragraph" w:styleId="ListContinue3">
+  <w:style w:type="paragraph" w:styleId="Continuarlista3">
     <w:name w:val="List Continue 3"/>
     <w:basedOn w:val="Normal"/>
     <w:semiHidden/>
@@ -15407,7 +15413,7 @@
       <w:ind w:left="1080"/>
     </w:pPr>
   </w:style>
-  <w:style w:type="paragraph" w:styleId="ListContinue4">
+  <w:style w:type="paragraph" w:styleId="Continuarlista4">
     <w:name w:val="List Continue 4"/>
     <w:basedOn w:val="Normal"/>
     <w:semiHidden/>
@@ -15417,7 +15423,7 @@
       <w:ind w:left="1440"/>
     </w:pPr>
   </w:style>
-  <w:style w:type="paragraph" w:styleId="ListContinue5">
+  <w:style w:type="paragraph" w:styleId="Continuarlista5">
     <w:name w:val="List Continue 5"/>
     <w:basedOn w:val="Normal"/>
     <w:semiHidden/>
@@ -15427,10 +15433,10 @@
       <w:ind w:left="1800"/>
     </w:pPr>
   </w:style>
-  <w:style w:type="paragraph" w:styleId="ListNumber">
+  <w:style w:type="paragraph" w:styleId="Listaconnmeros">
     <w:name w:val="List Number"/>
     <w:basedOn w:val="Normal"/>
-    <w:link w:val="ListNumberChar"/>
+    <w:link w:val="ListaconnmerosCar"/>
     <w:qFormat/>
     <w:rsid w:val="00A61555"/>
     <w:pPr>
@@ -15440,7 +15446,7 @@
       <w:spacing w:after="60"/>
     </w:pPr>
   </w:style>
-  <w:style w:type="paragraph" w:styleId="ListNumber2">
+  <w:style w:type="paragraph" w:styleId="Listaconnmeros2">
     <w:name w:val="List Number 2"/>
     <w:basedOn w:val="Normal"/>
     <w:qFormat/>
@@ -15452,7 +15458,7 @@
       <w:spacing w:after="60"/>
     </w:pPr>
   </w:style>
-  <w:style w:type="paragraph" w:styleId="ListNumber3">
+  <w:style w:type="paragraph" w:styleId="Listaconnmeros3">
     <w:name w:val="List Number 3"/>
     <w:basedOn w:val="Normal"/>
     <w:semiHidden/>
@@ -15463,7 +15469,7 @@
       </w:numPr>
     </w:pPr>
   </w:style>
-  <w:style w:type="paragraph" w:styleId="ListNumber4">
+  <w:style w:type="paragraph" w:styleId="Listaconnmeros4">
     <w:name w:val="List Number 4"/>
     <w:basedOn w:val="Normal"/>
     <w:semiHidden/>
@@ -15474,7 +15480,7 @@
       </w:numPr>
     </w:pPr>
   </w:style>
-  <w:style w:type="paragraph" w:styleId="ListNumber5">
+  <w:style w:type="paragraph" w:styleId="Listaconnmeros5">
     <w:name w:val="List Number 5"/>
     <w:basedOn w:val="Normal"/>
     <w:semiHidden/>
@@ -15485,7 +15491,7 @@
       </w:numPr>
     </w:pPr>
   </w:style>
-  <w:style w:type="paragraph" w:styleId="MessageHeader">
+  <w:style w:type="paragraph" w:styleId="Encabezadodemensaje">
     <w:name w:val="Message Header"/>
     <w:basedOn w:val="Normal"/>
     <w:semiHidden/>
@@ -15517,7 +15523,7 @@
       <w:szCs w:val="24"/>
     </w:rPr>
   </w:style>
-  <w:style w:type="paragraph" w:styleId="NormalIndent">
+  <w:style w:type="paragraph" w:styleId="Sangranormal">
     <w:name w:val="Normal Indent"/>
     <w:basedOn w:val="Normal"/>
     <w:semiHidden/>
@@ -15526,14 +15532,14 @@
       <w:ind w:left="720"/>
     </w:pPr>
   </w:style>
-  <w:style w:type="paragraph" w:styleId="NoteHeading">
+  <w:style w:type="paragraph" w:styleId="Encabezadodenota">
     <w:name w:val="Note Heading"/>
     <w:basedOn w:val="Normal"/>
     <w:next w:val="Normal"/>
     <w:semiHidden/>
     <w:rsid w:val="00176BE9"/>
   </w:style>
-  <w:style w:type="paragraph" w:styleId="PlainText">
+  <w:style w:type="paragraph" w:styleId="Textosinformato">
     <w:name w:val="Plain Text"/>
     <w:basedOn w:val="Normal"/>
     <w:semiHidden/>
@@ -15542,14 +15548,14 @@
       <w:rFonts w:ascii="Courier New" w:hAnsi="Courier New" w:cs="Courier New"/>
     </w:rPr>
   </w:style>
-  <w:style w:type="paragraph" w:styleId="Salutation">
+  <w:style w:type="paragraph" w:styleId="Saludo">
     <w:name w:val="Salutation"/>
     <w:basedOn w:val="Normal"/>
     <w:next w:val="Normal"/>
     <w:semiHidden/>
     <w:rsid w:val="00176BE9"/>
   </w:style>
-  <w:style w:type="paragraph" w:styleId="Signature">
+  <w:style w:type="paragraph" w:styleId="Firma">
     <w:name w:val="Signature"/>
     <w:basedOn w:val="Normal"/>
     <w:semiHidden/>
@@ -15558,9 +15564,9 @@
       <w:ind w:left="4320"/>
     </w:pPr>
   </w:style>
-  <w:style w:type="table" w:styleId="Table3Deffects1">
+  <w:style w:type="table" w:styleId="Tablaconefectos3D1">
     <w:name w:val="Table 3D effects 1"/>
-    <w:basedOn w:val="TableNormal"/>
+    <w:basedOn w:val="Tablanormal"/>
     <w:semiHidden/>
     <w:rsid w:val="00176BE9"/>
     <w:tblPr/>
@@ -15664,9 +15670,9 @@
       </w:tcPr>
     </w:tblStylePr>
   </w:style>
-  <w:style w:type="table" w:styleId="Table3Deffects2">
+  <w:style w:type="table" w:styleId="Tablaconefectos3D2">
     <w:name w:val="Table 3D effects 2"/>
-    <w:basedOn w:val="TableNormal"/>
+    <w:basedOn w:val="Tablanormal"/>
     <w:semiHidden/>
     <w:rsid w:val="00176BE9"/>
     <w:tblPr>
@@ -15735,9 +15741,9 @@
       </w:tcPr>
     </w:tblStylePr>
   </w:style>
-  <w:style w:type="table" w:styleId="Table3Deffects3">
+  <w:style w:type="table" w:styleId="Tablaconefectos3D3">
     <w:name w:val="Table 3D effects 3"/>
-    <w:basedOn w:val="TableNormal"/>
+    <w:basedOn w:val="Tablanormal"/>
     <w:semiHidden/>
     <w:rsid w:val="00176BE9"/>
     <w:tblPr>
@@ -15822,9 +15828,9 @@
       </w:tcPr>
     </w:tblStylePr>
   </w:style>
-  <w:style w:type="table" w:styleId="TableClassic1">
+  <w:style w:type="table" w:styleId="Tablaclsica1">
     <w:name w:val="Table Classic 1"/>
-    <w:basedOn w:val="TableNormal"/>
+    <w:basedOn w:val="Tablanormal"/>
     <w:semiHidden/>
     <w:rsid w:val="00176BE9"/>
     <w:tblPr>
@@ -15902,9 +15908,9 @@
       </w:tcPr>
     </w:tblStylePr>
   </w:style>
-  <w:style w:type="table" w:styleId="TableClassic2">
+  <w:style w:type="table" w:styleId="Tablaclsica2">
     <w:name w:val="Table Classic 2"/>
-    <w:basedOn w:val="TableNormal"/>
+    <w:basedOn w:val="Tablanormal"/>
     <w:semiHidden/>
     <w:rsid w:val="00176BE9"/>
     <w:tblPr>
@@ -15990,9 +15996,9 @@
       </w:tcPr>
     </w:tblStylePr>
   </w:style>
-  <w:style w:type="table" w:styleId="TableClassic3">
+  <w:style w:type="table" w:styleId="Tablaclsica3">
     <w:name w:val="Table Classic 3"/>
-    <w:basedOn w:val="TableNormal"/>
+    <w:basedOn w:val="Tablanormal"/>
     <w:semiHidden/>
     <w:rsid w:val="00176BE9"/>
     <w:rPr>
@@ -16056,9 +16062,9 @@
       </w:tcPr>
     </w:tblStylePr>
   </w:style>
-  <w:style w:type="table" w:styleId="TableClassic4">
+  <w:style w:type="table" w:styleId="Tablaclsica4">
     <w:name w:val="Table Classic 4"/>
-    <w:basedOn w:val="TableNormal"/>
+    <w:basedOn w:val="Tablanormal"/>
     <w:semiHidden/>
     <w:rsid w:val="00176BE9"/>
     <w:tblPr>
@@ -16143,9 +16149,9 @@
       </w:tcPr>
     </w:tblStylePr>
   </w:style>
-  <w:style w:type="table" w:styleId="TableColorful1">
+  <w:style w:type="table" w:styleId="Tablavistosa1">
     <w:name w:val="Table Colorful 1"/>
-    <w:basedOn w:val="TableNormal"/>
+    <w:basedOn w:val="Tablanormal"/>
     <w:semiHidden/>
     <w:rsid w:val="00176BE9"/>
     <w:rPr>
@@ -16221,9 +16227,9 @@
       </w:tcPr>
     </w:tblStylePr>
   </w:style>
-  <w:style w:type="table" w:styleId="TableColorful2">
+  <w:style w:type="table" w:styleId="Tablavistosa2">
     <w:name w:val="Table Colorful 2"/>
-    <w:basedOn w:val="TableNormal"/>
+    <w:basedOn w:val="Tablanormal"/>
     <w:semiHidden/>
     <w:rsid w:val="00176BE9"/>
     <w:tblPr>
@@ -16293,9 +16299,9 @@
       </w:tcPr>
     </w:tblStylePr>
   </w:style>
-  <w:style w:type="table" w:styleId="TableColorful3">
+  <w:style w:type="table" w:styleId="Tablavistosa3">
     <w:name w:val="Table Colorful 3"/>
-    <w:basedOn w:val="TableNormal"/>
+    <w:basedOn w:val="Tablanormal"/>
     <w:semiHidden/>
     <w:rsid w:val="00176BE9"/>
     <w:tblPr>
@@ -16349,9 +16355,9 @@
       </w:tcPr>
     </w:tblStylePr>
   </w:style>
-  <w:style w:type="table" w:styleId="TableColumns1">
+  <w:style w:type="table" w:styleId="Tablaconcolumnas1">
     <w:name w:val="Table Columns 1"/>
-    <w:basedOn w:val="TableNormal"/>
+    <w:basedOn w:val="Tablanormal"/>
     <w:semiHidden/>
     <w:rsid w:val="00176BE9"/>
     <w:rPr>
@@ -16465,9 +16471,9 @@
       </w:tcPr>
     </w:tblStylePr>
   </w:style>
-  <w:style w:type="table" w:styleId="TableColumns2">
+  <w:style w:type="table" w:styleId="Tablaconcolumnas2">
     <w:name w:val="Table Columns 2"/>
-    <w:basedOn w:val="TableNormal"/>
+    <w:basedOn w:val="Tablanormal"/>
     <w:semiHidden/>
     <w:rsid w:val="00176BE9"/>
     <w:rPr>
@@ -16575,9 +16581,9 @@
       </w:tcPr>
     </w:tblStylePr>
   </w:style>
-  <w:style w:type="table" w:styleId="TableColumns3">
+  <w:style w:type="table" w:styleId="Tablaconcolumnas3">
     <w:name w:val="Table Columns 3"/>
-    <w:basedOn w:val="TableNormal"/>
+    <w:basedOn w:val="Tablanormal"/>
     <w:semiHidden/>
     <w:rsid w:val="00176BE9"/>
     <w:rPr>
@@ -16679,9 +16685,9 @@
       </w:tcPr>
     </w:tblStylePr>
   </w:style>
-  <w:style w:type="table" w:styleId="TableColumns4">
+  <w:style w:type="table" w:styleId="Tablaconcolumnas4">
     <w:name w:val="Table Columns 4"/>
-    <w:basedOn w:val="TableNormal"/>
+    <w:basedOn w:val="Tablanormal"/>
     <w:semiHidden/>
     <w:rsid w:val="00176BE9"/>
     <w:tblPr>
@@ -16745,9 +16751,9 @@
       </w:tcPr>
     </w:tblStylePr>
   </w:style>
-  <w:style w:type="table" w:styleId="TableColumns5">
+  <w:style w:type="table" w:styleId="Tablaconcolumnas5">
     <w:name w:val="Table Columns 5"/>
-    <w:basedOn w:val="TableNormal"/>
+    <w:basedOn w:val="Tablanormal"/>
     <w:semiHidden/>
     <w:rsid w:val="00176BE9"/>
     <w:tblPr>
@@ -16831,9 +16837,9 @@
       </w:rPr>
     </w:tblStylePr>
   </w:style>
-  <w:style w:type="table" w:styleId="TableContemporary">
+  <w:style w:type="table" w:styleId="Tablamoderna">
     <w:name w:val="Table Contemporary"/>
-    <w:basedOn w:val="TableNormal"/>
+    <w:basedOn w:val="Tablanormal"/>
     <w:semiHidden/>
     <w:rsid w:val="00176BE9"/>
     <w:tblPr>
@@ -16885,9 +16891,9 @@
       </w:tcPr>
     </w:tblStylePr>
   </w:style>
-  <w:style w:type="table" w:styleId="TableElegant">
+  <w:style w:type="table" w:styleId="Tablaelegante">
     <w:name w:val="Table Elegant"/>
-    <w:basedOn w:val="TableNormal"/>
+    <w:basedOn w:val="Tablanormal"/>
     <w:semiHidden/>
     <w:rsid w:val="00176BE9"/>
     <w:tblPr>
@@ -16917,9 +16923,9 @@
       </w:tcPr>
     </w:tblStylePr>
   </w:style>
-  <w:style w:type="table" w:styleId="TableGrid">
+  <w:style w:type="table" w:styleId="Tablaconcuadrcula">
     <w:name w:val="Table Grid"/>
-    <w:basedOn w:val="TableNormal"/>
+    <w:basedOn w:val="Tablanormal"/>
     <w:semiHidden/>
     <w:rsid w:val="00176BE9"/>
     <w:tblPr>
@@ -16933,9 +16939,9 @@
       </w:tblBorders>
     </w:tblPr>
   </w:style>
-  <w:style w:type="table" w:styleId="TableGrid1">
+  <w:style w:type="table" w:styleId="Tablaconcuadrcula1">
     <w:name w:val="Table Grid 1"/>
-    <w:basedOn w:val="TableNormal"/>
+    <w:basedOn w:val="Tablanormal"/>
     <w:semiHidden/>
     <w:rsid w:val="00176BE9"/>
     <w:tblPr>
@@ -16978,9 +16984,9 @@
       </w:tcPr>
     </w:tblStylePr>
   </w:style>
-  <w:style w:type="table" w:styleId="TableGrid2">
+  <w:style w:type="table" w:styleId="Cuadrculadetabla2">
     <w:name w:val="Table Grid 2"/>
-    <w:basedOn w:val="TableNormal"/>
+    <w:basedOn w:val="Tablanormal"/>
     <w:semiHidden/>
     <w:rsid w:val="00176BE9"/>
     <w:tblPr>
@@ -17046,9 +17052,9 @@
       </w:tcPr>
     </w:tblStylePr>
   </w:style>
-  <w:style w:type="table" w:styleId="TableGrid3">
+  <w:style w:type="table" w:styleId="Cuadrculadetabla3">
     <w:name w:val="Table Grid 3"/>
-    <w:basedOn w:val="TableNormal"/>
+    <w:basedOn w:val="Tablanormal"/>
     <w:semiHidden/>
     <w:rsid w:val="00176BE9"/>
     <w:tblPr>
@@ -17101,9 +17107,9 @@
       </w:tcPr>
     </w:tblStylePr>
   </w:style>
-  <w:style w:type="table" w:styleId="TableGrid4">
+  <w:style w:type="table" w:styleId="Cuadrculadetabla4">
     <w:name w:val="Table Grid 4"/>
-    <w:basedOn w:val="TableNormal"/>
+    <w:basedOn w:val="Tablanormal"/>
     <w:semiHidden/>
     <w:rsid w:val="00176BE9"/>
     <w:tblPr>
@@ -17162,9 +17168,9 @@
       </w:tcPr>
     </w:tblStylePr>
   </w:style>
-  <w:style w:type="table" w:styleId="TableGrid5">
+  <w:style w:type="table" w:styleId="Tablaconcuadrcula5">
     <w:name w:val="Table Grid 5"/>
-    <w:basedOn w:val="TableNormal"/>
+    <w:basedOn w:val="Tablanormal"/>
     <w:semiHidden/>
     <w:rsid w:val="00176BE9"/>
     <w:tblPr>
@@ -17226,9 +17232,9 @@
       </w:tcPr>
     </w:tblStylePr>
   </w:style>
-  <w:style w:type="table" w:styleId="TableGrid6">
+  <w:style w:type="table" w:styleId="Tablaconcuadrcula6">
     <w:name w:val="Table Grid 6"/>
-    <w:basedOn w:val="TableNormal"/>
+    <w:basedOn w:val="Tablanormal"/>
     <w:semiHidden/>
     <w:rsid w:val="00176BE9"/>
     <w:tblPr>
@@ -17293,9 +17299,9 @@
       </w:tcPr>
     </w:tblStylePr>
   </w:style>
-  <w:style w:type="table" w:styleId="TableGrid7">
+  <w:style w:type="table" w:styleId="Tablaconcuadrcula7">
     <w:name w:val="Table Grid 7"/>
-    <w:basedOn w:val="TableNormal"/>
+    <w:basedOn w:val="Tablanormal"/>
     <w:semiHidden/>
     <w:rsid w:val="00176BE9"/>
     <w:rPr>
@@ -17379,9 +17385,9 @@
       </w:tcPr>
     </w:tblStylePr>
   </w:style>
-  <w:style w:type="table" w:styleId="TableGrid8">
+  <w:style w:type="table" w:styleId="Tablaconcuadrcula8">
     <w:name w:val="Table Grid 8"/>
-    <w:basedOn w:val="TableNormal"/>
+    <w:basedOn w:val="Tablanormal"/>
     <w:semiHidden/>
     <w:rsid w:val="00176BE9"/>
     <w:tblPr>
@@ -17441,9 +17447,9 @@
       </w:tcPr>
     </w:tblStylePr>
   </w:style>
-  <w:style w:type="table" w:styleId="TableList1">
+  <w:style w:type="table" w:styleId="Tablaconlista1">
     <w:name w:val="Table List 1"/>
-    <w:basedOn w:val="TableNormal"/>
+    <w:basedOn w:val="Tablanormal"/>
     <w:semiHidden/>
     <w:rsid w:val="00176BE9"/>
     <w:tblPr>
@@ -17522,9 +17528,9 @@
       </w:tcPr>
     </w:tblStylePr>
   </w:style>
-  <w:style w:type="table" w:styleId="TableList2">
+  <w:style w:type="table" w:styleId="Tablaconlista2">
     <w:name w:val="Table List 2"/>
-    <w:basedOn w:val="TableNormal"/>
+    <w:basedOn w:val="Tablanormal"/>
     <w:semiHidden/>
     <w:rsid w:val="00176BE9"/>
     <w:tblPr>
@@ -17598,9 +17604,9 @@
       </w:tcPr>
     </w:tblStylePr>
   </w:style>
-  <w:style w:type="table" w:styleId="TableList3">
+  <w:style w:type="table" w:styleId="Tablaconlista3">
     <w:name w:val="Table List 3"/>
-    <w:basedOn w:val="TableNormal"/>
+    <w:basedOn w:val="Tablanormal"/>
     <w:semiHidden/>
     <w:rsid w:val="00176BE9"/>
     <w:tblPr>
@@ -17653,9 +17659,9 @@
       </w:tcPr>
     </w:tblStylePr>
   </w:style>
-  <w:style w:type="table" w:styleId="TableList4">
+  <w:style w:type="table" w:styleId="Tablaconlista4">
     <w:name w:val="Table List 4"/>
-    <w:basedOn w:val="TableNormal"/>
+    <w:basedOn w:val="Tablanormal"/>
     <w:semiHidden/>
     <w:rsid w:val="00176BE9"/>
     <w:tblPr>
@@ -17687,9 +17693,9 @@
       </w:tcPr>
     </w:tblStylePr>
   </w:style>
-  <w:style w:type="table" w:styleId="TableList5">
+  <w:style w:type="table" w:styleId="Tablaconlista5">
     <w:name w:val="Table List 5"/>
-    <w:basedOn w:val="TableNormal"/>
+    <w:basedOn w:val="Tablanormal"/>
     <w:semiHidden/>
     <w:rsid w:val="00176BE9"/>
     <w:tblPr>
@@ -17732,9 +17738,9 @@
       </w:tcPr>
     </w:tblStylePr>
   </w:style>
-  <w:style w:type="table" w:styleId="TableList6">
+  <w:style w:type="table" w:styleId="Tablaconlista6">
     <w:name w:val="Table List 6"/>
-    <w:basedOn w:val="TableNormal"/>
+    <w:basedOn w:val="Tablanormal"/>
     <w:semiHidden/>
     <w:rsid w:val="00176BE9"/>
     <w:tblPr>
@@ -17788,9 +17794,9 @@
       </w:tcPr>
     </w:tblStylePr>
   </w:style>
-  <w:style w:type="table" w:styleId="TableList7">
+  <w:style w:type="table" w:styleId="Tablaconlista7">
     <w:name w:val="Table List 7"/>
-    <w:basedOn w:val="TableNormal"/>
+    <w:basedOn w:val="Tablanormal"/>
     <w:semiHidden/>
     <w:rsid w:val="00176BE9"/>
     <w:tblPr>
@@ -17882,9 +17888,9 @@
       </w:tcPr>
     </w:tblStylePr>
   </w:style>
-  <w:style w:type="table" w:styleId="TableList8">
+  <w:style w:type="table" w:styleId="Tablaconlista8">
     <w:name w:val="Table List 8"/>
-    <w:basedOn w:val="TableNormal"/>
+    <w:basedOn w:val="Tablanormal"/>
     <w:semiHidden/>
     <w:rsid w:val="00176BE9"/>
     <w:tblPr>
@@ -17978,9 +17984,9 @@
       </w:tcPr>
     </w:tblStylePr>
   </w:style>
-  <w:style w:type="table" w:styleId="TableProfessional">
+  <w:style w:type="table" w:styleId="Tablaprofesional">
     <w:name w:val="Table Professional"/>
-    <w:basedOn w:val="TableNormal"/>
+    <w:basedOn w:val="Tablanormal"/>
     <w:semiHidden/>
     <w:rsid w:val="00176BE9"/>
     <w:tblPr>
@@ -18012,9 +18018,9 @@
       </w:tcPr>
     </w:tblStylePr>
   </w:style>
-  <w:style w:type="table" w:styleId="TableSimple1">
+  <w:style w:type="table" w:styleId="Tablabsica1">
     <w:name w:val="Table Simple 1"/>
-    <w:basedOn w:val="TableNormal"/>
+    <w:basedOn w:val="Tablanormal"/>
     <w:semiHidden/>
     <w:rsid w:val="00176BE9"/>
     <w:tblPr>
@@ -18047,9 +18053,9 @@
       </w:tcPr>
     </w:tblStylePr>
   </w:style>
-  <w:style w:type="table" w:styleId="TableSimple2">
+  <w:style w:type="table" w:styleId="Tablabsica2">
     <w:name w:val="Table Simple 2"/>
-    <w:basedOn w:val="TableNormal"/>
+    <w:basedOn w:val="Tablanormal"/>
     <w:semiHidden/>
     <w:rsid w:val="00176BE9"/>
     <w:tblPr/>
@@ -18139,9 +18145,9 @@
       </w:tcPr>
     </w:tblStylePr>
   </w:style>
-  <w:style w:type="table" w:styleId="TableSimple3">
+  <w:style w:type="table" w:styleId="Tablabsica3">
     <w:name w:val="Table Simple 3"/>
-    <w:basedOn w:val="TableNormal"/>
+    <w:basedOn w:val="Tablanormal"/>
     <w:semiHidden/>
     <w:rsid w:val="00176BE9"/>
     <w:tblPr>
@@ -18171,9 +18177,9 @@
       </w:tcPr>
     </w:tblStylePr>
   </w:style>
-  <w:style w:type="table" w:styleId="TableSubtle1">
+  <w:style w:type="table" w:styleId="Tablasutil1">
     <w:name w:val="Table Subtle 1"/>
-    <w:basedOn w:val="TableNormal"/>
+    <w:basedOn w:val="Tablanormal"/>
     <w:semiHidden/>
     <w:rsid w:val="00176BE9"/>
     <w:tblPr>
@@ -18259,9 +18265,9 @@
       </w:tcPr>
     </w:tblStylePr>
   </w:style>
-  <w:style w:type="table" w:styleId="TableSubtle2">
+  <w:style w:type="table" w:styleId="Tablasutil2">
     <w:name w:val="Table Subtle 2"/>
-    <w:basedOn w:val="TableNormal"/>
+    <w:basedOn w:val="Tablanormal"/>
     <w:semiHidden/>
     <w:rsid w:val="00176BE9"/>
     <w:tblPr>
@@ -18339,9 +18345,9 @@
       </w:tcPr>
     </w:tblStylePr>
   </w:style>
-  <w:style w:type="table" w:styleId="TableTheme">
+  <w:style w:type="table" w:styleId="Tablacontema">
     <w:name w:val="Table Theme"/>
-    <w:basedOn w:val="TableNormal"/>
+    <w:basedOn w:val="Tablanormal"/>
     <w:semiHidden/>
     <w:rsid w:val="00176BE9"/>
     <w:tblPr>
@@ -18355,9 +18361,9 @@
       </w:tblBorders>
     </w:tblPr>
   </w:style>
-  <w:style w:type="table" w:styleId="TableWeb1">
+  <w:style w:type="table" w:styleId="Tablaweb1">
     <w:name w:val="Table Web 1"/>
-    <w:basedOn w:val="TableNormal"/>
+    <w:basedOn w:val="Tablanormal"/>
     <w:semiHidden/>
     <w:rsid w:val="00176BE9"/>
     <w:tblPr>
@@ -18390,9 +18396,9 @@
       </w:tcPr>
     </w:tblStylePr>
   </w:style>
-  <w:style w:type="table" w:styleId="TableWeb2">
+  <w:style w:type="table" w:styleId="Tablaweb2">
     <w:name w:val="Table Web 2"/>
-    <w:basedOn w:val="TableNormal"/>
+    <w:basedOn w:val="Tablanormal"/>
     <w:semiHidden/>
     <w:rsid w:val="00176BE9"/>
     <w:tblPr>
@@ -18425,9 +18431,9 @@
       </w:tcPr>
     </w:tblStylePr>
   </w:style>
-  <w:style w:type="table" w:styleId="TableWeb3">
+  <w:style w:type="table" w:styleId="Tablaweb3">
     <w:name w:val="Table Web 3"/>
-    <w:basedOn w:val="TableNormal"/>
+    <w:basedOn w:val="Tablanormal"/>
     <w:semiHidden/>
     <w:rsid w:val="00176BE9"/>
     <w:tblPr>
@@ -18483,14 +18489,14 @@
   </w:style>
   <w:style w:type="paragraph" w:customStyle="1" w:styleId="ListNumberLast">
     <w:name w:val="List Number Last"/>
-    <w:basedOn w:val="ListNumber"/>
+    <w:basedOn w:val="Listaconnmeros"/>
     <w:link w:val="ListNumberLastChar"/>
     <w:rsid w:val="00187FEC"/>
   </w:style>
-  <w:style w:type="character" w:customStyle="1" w:styleId="Heading1Char">
-    <w:name w:val="Heading 1 Char"/>
-    <w:basedOn w:val="DefaultParagraphFont"/>
-    <w:link w:val="Heading1"/>
+  <w:style w:type="character" w:customStyle="1" w:styleId="Ttulo1Car">
+    <w:name w:val="Título 1 Car"/>
+    <w:basedOn w:val="Fuentedeprrafopredeter"/>
+    <w:link w:val="Ttulo1"/>
     <w:rsid w:val="00864EB3"/>
     <w:rPr>
       <w:rFonts w:ascii="Arial" w:hAnsi="Arial" w:cs="Arial"/>
@@ -18500,10 +18506,10 @@
       <w:szCs w:val="24"/>
     </w:rPr>
   </w:style>
-  <w:style w:type="character" w:customStyle="1" w:styleId="ListNumberChar">
-    <w:name w:val="List Number Char"/>
-    <w:basedOn w:val="DefaultParagraphFont"/>
-    <w:link w:val="ListNumber"/>
+  <w:style w:type="character" w:customStyle="1" w:styleId="ListaconnmerosCar">
+    <w:name w:val="Lista con números Car"/>
+    <w:basedOn w:val="Fuentedeprrafopredeter"/>
+    <w:link w:val="Listaconnmeros"/>
     <w:rsid w:val="00A61555"/>
     <w:rPr>
       <w:rFonts w:ascii="Arial" w:hAnsi="Arial"/>
@@ -18511,17 +18517,17 @@
   </w:style>
   <w:style w:type="character" w:customStyle="1" w:styleId="ListNumberLastChar">
     <w:name w:val="List Number Last Char"/>
-    <w:basedOn w:val="ListNumberChar"/>
+    <w:basedOn w:val="ListaconnmerosCar"/>
     <w:link w:val="ListNumberLast"/>
     <w:rsid w:val="00187FEC"/>
     <w:rPr>
       <w:rFonts w:ascii="Arial" w:hAnsi="Arial"/>
     </w:rPr>
   </w:style>
-  <w:style w:type="paragraph" w:styleId="BalloonText">
+  <w:style w:type="paragraph" w:styleId="Textodeglobo">
     <w:name w:val="Balloon Text"/>
     <w:basedOn w:val="Normal"/>
-    <w:link w:val="BalloonTextChar"/>
+    <w:link w:val="TextodegloboCar"/>
     <w:rsid w:val="0087668A"/>
     <w:rPr>
       <w:rFonts w:ascii="Tahoma" w:hAnsi="Tahoma" w:cs="Tahoma"/>
@@ -18590,7 +18596,7 @@
   </w:style>
   <w:style w:type="character" w:customStyle="1" w:styleId="DocumentInformationChar">
     <w:name w:val="Document Information Char"/>
-    <w:basedOn w:val="DefaultParagraphFont"/>
+    <w:basedOn w:val="Fuentedeprrafopredeter"/>
     <w:link w:val="DocumentInformation"/>
     <w:rsid w:val="00313719"/>
     <w:rPr>
@@ -18616,7 +18622,7 @@
   </w:style>
   <w:style w:type="character" w:customStyle="1" w:styleId="BodycopyChar">
     <w:name w:val="Body copy Char"/>
-    <w:basedOn w:val="DefaultParagraphFont"/>
+    <w:basedOn w:val="Fuentedeprrafopredeter"/>
     <w:link w:val="Bodycopy"/>
     <w:rsid w:val="00254965"/>
     <w:rPr>
@@ -18624,10 +18630,10 @@
       <w:color w:val="000000"/>
     </w:rPr>
   </w:style>
-  <w:style w:type="character" w:customStyle="1" w:styleId="FooterChar">
-    <w:name w:val="Footer Char"/>
-    <w:basedOn w:val="DefaultParagraphFont"/>
-    <w:link w:val="Footer"/>
+  <w:style w:type="character" w:customStyle="1" w:styleId="PiedepginaCar">
+    <w:name w:val="Pie de página Car"/>
+    <w:basedOn w:val="Fuentedeprrafopredeter"/>
+    <w:link w:val="Piedepgina"/>
     <w:uiPriority w:val="99"/>
     <w:rsid w:val="00A70DB8"/>
     <w:rPr>
@@ -18664,10 +18670,10 @@
       <w:szCs w:val="24"/>
     </w:rPr>
   </w:style>
-  <w:style w:type="character" w:customStyle="1" w:styleId="BalloonTextChar">
-    <w:name w:val="Balloon Text Char"/>
-    <w:basedOn w:val="DefaultParagraphFont"/>
-    <w:link w:val="BalloonText"/>
+  <w:style w:type="character" w:customStyle="1" w:styleId="TextodegloboCar">
+    <w:name w:val="Texto de globo Car"/>
+    <w:basedOn w:val="Fuentedeprrafopredeter"/>
+    <w:link w:val="Textodeglobo"/>
     <w:rsid w:val="0087668A"/>
     <w:rPr>
       <w:rFonts w:ascii="Tahoma" w:hAnsi="Tahoma" w:cs="Tahoma"/>
@@ -18713,9 +18719,9 @@
       <w:sz w:val="16"/>
     </w:rPr>
   </w:style>
-  <w:style w:type="character" w:styleId="PlaceholderText">
+  <w:style w:type="character" w:styleId="Textodelmarcadordeposicin">
     <w:name w:val="Placeholder Text"/>
-    <w:basedOn w:val="DefaultParagraphFont"/>
+    <w:basedOn w:val="Fuentedeprrafopredeter"/>
     <w:uiPriority w:val="99"/>
     <w:semiHidden/>
     <w:rsid w:val="005B0707"/>
@@ -18795,7 +18801,7 @@
   </w:style>
   <w:style w:type="paragraph" w:customStyle="1" w:styleId="List2Last">
     <w:name w:val="List 2 Last"/>
-    <w:basedOn w:val="List2"/>
+    <w:basedOn w:val="Lista2"/>
     <w:next w:val="Bodycopy"/>
     <w:autoRedefine/>
     <w:rsid w:val="00BD58C9"/>
@@ -18805,7 +18811,7 @@
   </w:style>
   <w:style w:type="paragraph" w:customStyle="1" w:styleId="ListLast">
     <w:name w:val="List Last"/>
-    <w:basedOn w:val="List"/>
+    <w:basedOn w:val="Lista"/>
     <w:autoRedefine/>
     <w:rsid w:val="00460FC2"/>
     <w:pPr>
@@ -18835,10 +18841,10 @@
       </w:numPr>
     </w:pPr>
   </w:style>
-  <w:style w:type="character" w:customStyle="1" w:styleId="Heading3Char">
-    <w:name w:val="Heading 3 Char"/>
-    <w:basedOn w:val="DefaultParagraphFont"/>
-    <w:link w:val="Heading3"/>
+  <w:style w:type="character" w:customStyle="1" w:styleId="Ttulo3Car">
+    <w:name w:val="Título 3 Car"/>
+    <w:basedOn w:val="Fuentedeprrafopredeter"/>
+    <w:link w:val="Ttulo3"/>
     <w:rsid w:val="007922AA"/>
     <w:rPr>
       <w:rFonts w:ascii="Arial" w:hAnsi="Arial" w:cs="Arial"/>
@@ -18868,10 +18874,10 @@
       <w:ind w:left="216" w:hanging="216"/>
     </w:pPr>
   </w:style>
-  <w:style w:type="paragraph" w:styleId="Header">
+  <w:style w:type="paragraph" w:styleId="Encabezado">
     <w:name w:val="header"/>
     <w:basedOn w:val="Normal"/>
-    <w:link w:val="HeaderChar"/>
+    <w:link w:val="EncabezadoCar"/>
     <w:uiPriority w:val="99"/>
     <w:rsid w:val="007807A2"/>
     <w:pPr>
@@ -18886,10 +18892,10 @@
       <w:b/>
     </w:rPr>
   </w:style>
-  <w:style w:type="character" w:customStyle="1" w:styleId="HeaderChar">
-    <w:name w:val="Header Char"/>
-    <w:basedOn w:val="DefaultParagraphFont"/>
-    <w:link w:val="Header"/>
+  <w:style w:type="character" w:customStyle="1" w:styleId="EncabezadoCar">
+    <w:name w:val="Encabezado Car"/>
+    <w:basedOn w:val="Fuentedeprrafopredeter"/>
+    <w:link w:val="Encabezado"/>
     <w:uiPriority w:val="99"/>
     <w:rsid w:val="007807A2"/>
     <w:rPr>
@@ -19004,7 +19010,7 @@
       </w:numPr>
     </w:pPr>
   </w:style>
-  <w:style w:type="paragraph" w:styleId="ListParagraph">
+  <w:style w:type="paragraph" w:styleId="Prrafodelista">
     <w:name w:val="List Paragraph"/>
     <w:basedOn w:val="Normal"/>
     <w:uiPriority w:val="34"/>
@@ -19019,25 +19025,25 @@
       <w:szCs w:val="22"/>
     </w:rPr>
   </w:style>
-  <w:style w:type="character" w:styleId="CommentReference">
+  <w:style w:type="character" w:styleId="Refdecomentario">
     <w:name w:val="annotation reference"/>
-    <w:basedOn w:val="DefaultParagraphFont"/>
+    <w:basedOn w:val="Fuentedeprrafopredeter"/>
     <w:rsid w:val="00A51826"/>
     <w:rPr>
       <w:sz w:val="16"/>
       <w:szCs w:val="16"/>
     </w:rPr>
   </w:style>
-  <w:style w:type="paragraph" w:styleId="CommentText">
+  <w:style w:type="paragraph" w:styleId="Textocomentario">
     <w:name w:val="annotation text"/>
     <w:basedOn w:val="Normal"/>
-    <w:link w:val="CommentTextChar"/>
+    <w:link w:val="TextocomentarioCar"/>
     <w:rsid w:val="00A51826"/>
   </w:style>
-  <w:style w:type="character" w:customStyle="1" w:styleId="CommentTextChar">
-    <w:name w:val="Comment Text Char"/>
-    <w:basedOn w:val="DefaultParagraphFont"/>
-    <w:link w:val="CommentText"/>
+  <w:style w:type="character" w:customStyle="1" w:styleId="TextocomentarioCar">
+    <w:name w:val="Texto comentario Car"/>
+    <w:basedOn w:val="Fuentedeprrafopredeter"/>
+    <w:link w:val="Textocomentario"/>
     <w:rsid w:val="00A51826"/>
     <w:rPr>
       <w:rFonts w:ascii="Arial" w:hAnsi="Arial"/>
@@ -19056,7 +19062,7 @@
   </w:style>
   <w:style w:type="character" w:customStyle="1" w:styleId="MDCPSBODYTEXT1Char">
     <w:name w:val="MDCPS BODY TEXT 1 Char"/>
-    <w:basedOn w:val="DefaultParagraphFont"/>
+    <w:basedOn w:val="Fuentedeprrafopredeter"/>
     <w:link w:val="MDCPSBODYTEXT1"/>
     <w:rsid w:val="00A51826"/>
     <w:rPr>
@@ -19064,10 +19070,10 @@
       <w:iCs/>
     </w:rPr>
   </w:style>
-  <w:style w:type="character" w:customStyle="1" w:styleId="ListBulletChar">
-    <w:name w:val="List Bullet Char"/>
-    <w:basedOn w:val="DefaultParagraphFont"/>
-    <w:link w:val="ListBullet"/>
+  <w:style w:type="character" w:customStyle="1" w:styleId="ListaconvietasCar">
+    <w:name w:val="Lista con viñetas Car"/>
+    <w:basedOn w:val="Fuentedeprrafopredeter"/>
+    <w:link w:val="Listaconvietas"/>
     <w:rsid w:val="00A51826"/>
     <w:rPr>
       <w:rFonts w:ascii="Arial" w:eastAsia="Times" w:hAnsi="Arial"/>
@@ -19088,51 +19094,51 @@
   </w:style>
   <w:style w:type="character" w:customStyle="1" w:styleId="IPGBodyTextCharCharCharCharCharCharCharCharCharCharCharChar">
     <w:name w:val="IPG Body Text Char Char Char Char Char Char Char Char Char Char Char Char"/>
-    <w:basedOn w:val="DefaultParagraphFont"/>
+    <w:basedOn w:val="Fuentedeprrafopredeter"/>
     <w:link w:val="IPGBodyTextCharCharCharCharCharCharCharCharCharCharChar"/>
     <w:rsid w:val="00A51826"/>
     <w:rPr>
       <w:rFonts w:ascii="Arial" w:hAnsi="Arial" w:cs="Arial"/>
     </w:rPr>
   </w:style>
-  <w:style w:type="paragraph" w:styleId="FootnoteText">
+  <w:style w:type="paragraph" w:styleId="Textonotapie">
     <w:name w:val="footnote text"/>
     <w:basedOn w:val="Normal"/>
-    <w:link w:val="FootnoteTextChar"/>
+    <w:link w:val="TextonotapieCar"/>
     <w:rsid w:val="00A51826"/>
   </w:style>
-  <w:style w:type="character" w:customStyle="1" w:styleId="FootnoteTextChar">
-    <w:name w:val="Footnote Text Char"/>
-    <w:basedOn w:val="DefaultParagraphFont"/>
-    <w:link w:val="FootnoteText"/>
+  <w:style w:type="character" w:customStyle="1" w:styleId="TextonotapieCar">
+    <w:name w:val="Texto nota pie Car"/>
+    <w:basedOn w:val="Fuentedeprrafopredeter"/>
+    <w:link w:val="Textonotapie"/>
     <w:rsid w:val="00A51826"/>
     <w:rPr>
       <w:rFonts w:ascii="Arial" w:hAnsi="Arial"/>
     </w:rPr>
   </w:style>
-  <w:style w:type="character" w:styleId="FootnoteReference">
+  <w:style w:type="character" w:styleId="Refdenotaalpie">
     <w:name w:val="footnote reference"/>
-    <w:basedOn w:val="DefaultParagraphFont"/>
+    <w:basedOn w:val="Fuentedeprrafopredeter"/>
     <w:rsid w:val="00A51826"/>
     <w:rPr>
       <w:vertAlign w:val="superscript"/>
     </w:rPr>
   </w:style>
-  <w:style w:type="paragraph" w:styleId="CommentSubject">
+  <w:style w:type="paragraph" w:styleId="Asuntodelcomentario">
     <w:name w:val="annotation subject"/>
-    <w:basedOn w:val="CommentText"/>
-    <w:next w:val="CommentText"/>
-    <w:link w:val="CommentSubjectChar"/>
+    <w:basedOn w:val="Textocomentario"/>
+    <w:next w:val="Textocomentario"/>
+    <w:link w:val="AsuntodelcomentarioCar"/>
     <w:rsid w:val="00E110C4"/>
     <w:rPr>
       <w:b/>
       <w:bCs/>
     </w:rPr>
   </w:style>
-  <w:style w:type="character" w:customStyle="1" w:styleId="CommentSubjectChar">
-    <w:name w:val="Comment Subject Char"/>
-    <w:basedOn w:val="CommentTextChar"/>
-    <w:link w:val="CommentSubject"/>
+  <w:style w:type="character" w:customStyle="1" w:styleId="AsuntodelcomentarioCar">
+    <w:name w:val="Asunto del comentario Car"/>
+    <w:basedOn w:val="TextocomentarioCar"/>
+    <w:link w:val="Asuntodelcomentario"/>
     <w:rsid w:val="00E110C4"/>
     <w:rPr>
       <w:rFonts w:ascii="Arial" w:hAnsi="Arial"/>
@@ -19140,7 +19146,7 @@
       <w:bCs/>
     </w:rPr>
   </w:style>
-  <w:style w:type="paragraph" w:styleId="Revision">
+  <w:style w:type="paragraph" w:styleId="Revisin">
     <w:name w:val="Revision"/>
     <w:hidden/>
     <w:uiPriority w:val="99"/>
@@ -19152,12 +19158,12 @@
   </w:style>
   <w:style w:type="character" w:customStyle="1" w:styleId="hps">
     <w:name w:val="hps"/>
-    <w:basedOn w:val="DefaultParagraphFont"/>
+    <w:basedOn w:val="Fuentedeprrafopredeter"/>
     <w:rsid w:val="00F62AFB"/>
   </w:style>
-  <w:style w:type="table" w:styleId="GridTable4-Accent3">
+  <w:style w:type="table" w:styleId="Tablaconcuadrcula4-nfasis3">
     <w:name w:val="Grid Table 4 Accent 3"/>
-    <w:basedOn w:val="TableNormal"/>
+    <w:basedOn w:val="Tablanormal"/>
     <w:uiPriority w:val="49"/>
     <w:rsid w:val="00107326"/>
     <w:tblPr>
@@ -19515,42 +19521,23 @@
 </file>
 
 <file path=customXml/item1.xml><?xml version="1.0" encoding="utf-8"?>
-<p:properties xmlns:p="http://schemas.microsoft.com/office/2006/metadata/properties" xmlns:xsi="http://www.w3.org/2001/XMLSchema-instance" xmlns:pc="http://schemas.microsoft.com/office/infopath/2007/PartnerControls">
-  <documentManagement>
-    <Work_x0020_Product_x0020_Status xmlns="ac300e12-423f-44b2-ac1f-2bab96f11555" xsi:nil="true"/>
-    <Work_x0020_Product_x0020_ID xmlns="ac300e12-423f-44b2-ac1f-2bab96f11555" xsi:nil="true"/>
-    <Team xmlns="aeeab28e-f16c-4cbe-810c-42bd7e5d76ac" xsi:nil="true"/>
-    <End_x0020_Product_x0020_ID xmlns="ac300e12-423f-44b2-ac1f-2bab96f11555" xsi:nil="true"/>
-    <Phase xmlns="aeeab28e-f16c-4cbe-810c-42bd7e5d76ac" xsi:nil="true"/>
-  </documentManagement>
-</p:properties>
-</file>
-
-<file path=customXml/item2.xml><?xml version="1.0" encoding="utf-8"?>
-<?mso-contentType ?>
-<FormTemplates xmlns="http://schemas.microsoft.com/sharepoint/v3/contenttype/forms">
-  <Display>DocumentLibraryForm</Display>
-  <Edit>DocumentLibraryForm</Edit>
-  <New>DocumentLibraryForm</New>
-</FormTemplates>
-</file>
-
-<file path=customXml/item3.xml><?xml version="1.0" encoding="utf-8"?>
-<ct:contentTypeSchema xmlns:ct="http://schemas.microsoft.com/office/2006/metadata/contentType" xmlns:ma="http://schemas.microsoft.com/office/2006/metadata/properties/metaAttributes" ct:_="" ma:_="" ma:contentTypeName="Document" ma:contentTypeID="0x010100EF034EB6FC2DFB488020FF4FDA5E6C2D" ma:contentTypeVersion="" ma:contentTypeDescription="Create a new document." ma:contentTypeScope="" ma:versionID="5c653ab3b08e0a58a5af6b1661086f76">
-  <xsd:schema xmlns:xsd="http://www.w3.org/2001/XMLSchema" xmlns:xs="http://www.w3.org/2001/XMLSchema" xmlns:p="http://schemas.microsoft.com/office/2006/metadata/properties" xmlns:ns2="aeeab28e-f16c-4cbe-810c-42bd7e5d76ac" xmlns:ns3="ac300e12-423f-44b2-ac1f-2bab96f11555" targetNamespace="http://schemas.microsoft.com/office/2006/metadata/properties" ma:root="true" ma:fieldsID="e3443a28997458d290d1dab3dc136842" ns2:_="" ns3:_="">
-    <xsd:import namespace="aeeab28e-f16c-4cbe-810c-42bd7e5d76ac"/>
-    <xsd:import namespace="ac300e12-423f-44b2-ac1f-2bab96f11555"/>
+<ct:contentTypeSchema xmlns:ct="http://schemas.microsoft.com/office/2006/metadata/contentType" xmlns:ma="http://schemas.microsoft.com/office/2006/metadata/properties/metaAttributes" ct:_="" ma:_="" ma:contentTypeName="Documento" ma:contentTypeID="0x010100B060F795BF1B7044A7825921556DE6EE" ma:contentTypeVersion="8" ma:contentTypeDescription="Crear nuevo documento." ma:contentTypeScope="" ma:versionID="9c9658d38462989f16bbbc10c23a6bac">
+  <xsd:schema xmlns:xsd="http://www.w3.org/2001/XMLSchema" xmlns:xs="http://www.w3.org/2001/XMLSchema" xmlns:p="http://schemas.microsoft.com/office/2006/metadata/properties" xmlns:ns2="cccc3609-0b5a-4f2a-beae-f47cd7d8e795" targetNamespace="http://schemas.microsoft.com/office/2006/metadata/properties" ma:root="true" ma:fieldsID="af6711fdd39977b088fe4d278e5fc21c" ns2:_="">
+    <xsd:import namespace="cccc3609-0b5a-4f2a-beae-f47cd7d8e795"/>
     <xsd:element name="properties">
       <xsd:complexType>
         <xsd:sequence>
           <xsd:element name="documentManagement">
             <xsd:complexType>
               <xsd:all>
-                <xsd:element ref="ns2:Team" minOccurs="0"/>
-                <xsd:element ref="ns2:Phase" minOccurs="0"/>
-                <xsd:element ref="ns3:Work_x0020_Product_x0020_Status" minOccurs="0"/>
-                <xsd:element ref="ns3:Work_x0020_Product_x0020_ID" minOccurs="0"/>
-                <xsd:element ref="ns3:End_x0020_Product_x0020_ID" minOccurs="0"/>
+                <xsd:element ref="ns2:MediaServiceMetadata" minOccurs="0"/>
+                <xsd:element ref="ns2:MediaServiceFastMetadata" minOccurs="0"/>
+                <xsd:element ref="ns2:MediaServiceAutoKeyPoints" minOccurs="0"/>
+                <xsd:element ref="ns2:MediaServiceKeyPoints" minOccurs="0"/>
+                <xsd:element ref="ns2:MediaServiceAutoTags" minOccurs="0"/>
+                <xsd:element ref="ns2:MediaServiceOCR" minOccurs="0"/>
+                <xsd:element ref="ns2:MediaServiceGenerationTime" minOccurs="0"/>
+                <xsd:element ref="ns2:MediaServiceEventHashCode" minOccurs="0"/>
               </xsd:all>
             </xsd:complexType>
           </xsd:element>
@@ -19558,48 +19545,51 @@
       </xsd:complexType>
     </xsd:element>
   </xsd:schema>
-  <xsd:schema xmlns:xsd="http://www.w3.org/2001/XMLSchema" xmlns:xs="http://www.w3.org/2001/XMLSchema" xmlns:dms="http://schemas.microsoft.com/office/2006/documentManagement/types" xmlns:pc="http://schemas.microsoft.com/office/infopath/2007/PartnerControls" targetNamespace="aeeab28e-f16c-4cbe-810c-42bd7e5d76ac" elementFormDefault="qualified">
+  <xsd:schema xmlns:xsd="http://www.w3.org/2001/XMLSchema" xmlns:xs="http://www.w3.org/2001/XMLSchema" xmlns:dms="http://schemas.microsoft.com/office/2006/documentManagement/types" xmlns:pc="http://schemas.microsoft.com/office/infopath/2007/PartnerControls" targetNamespace="cccc3609-0b5a-4f2a-beae-f47cd7d8e795" elementFormDefault="qualified">
     <xsd:import namespace="http://schemas.microsoft.com/office/2006/documentManagement/types"/>
     <xsd:import namespace="http://schemas.microsoft.com/office/infopath/2007/PartnerControls"/>
-    <xsd:element name="Team" ma:index="2" nillable="true" ma:displayName="Team" ma:list="{A802592F-60A7-46D5-BD50-00FB3CC9576A}" ma:internalName="Team" ma:showField="Name" ma:web="{1345b5eb-654b-45d7-9fd6-4d01085fbf80}">
+    <xsd:element name="MediaServiceMetadata" ma:index="8" nillable="true" ma:displayName="MediaServiceMetadata" ma:hidden="true" ma:internalName="MediaServiceMetadata" ma:readOnly="true">
       <xsd:simpleType>
-        <xsd:restriction base="dms:Lookup"/>
+        <xsd:restriction base="dms:Note"/>
       </xsd:simpleType>
     </xsd:element>
-    <xsd:element name="Phase" ma:index="3" nillable="true" ma:displayName="Phase" ma:list="{20E6888F-EB36-4DBE-AE39-66DCB20735F4}" ma:internalName="Phase" ma:showField="Name" ma:web="{1345b5eb-654b-45d7-9fd6-4d01085fbf80}">
+    <xsd:element name="MediaServiceFastMetadata" ma:index="9" nillable="true" ma:displayName="MediaServiceFastMetadata" ma:hidden="true" ma:internalName="MediaServiceFastMetadata" ma:readOnly="true">
       <xsd:simpleType>
-        <xsd:restriction base="dms:Lookup"/>
+        <xsd:restriction base="dms:Note"/>
       </xsd:simpleType>
     </xsd:element>
-  </xsd:schema>
-  <xsd:schema xmlns:xsd="http://www.w3.org/2001/XMLSchema" xmlns:xs="http://www.w3.org/2001/XMLSchema" xmlns:dms="http://schemas.microsoft.com/office/2006/documentManagement/types" xmlns:pc="http://schemas.microsoft.com/office/infopath/2007/PartnerControls" targetNamespace="ac300e12-423f-44b2-ac1f-2bab96f11555" elementFormDefault="qualified">
-    <xsd:import namespace="http://schemas.microsoft.com/office/2006/documentManagement/types"/>
-    <xsd:import namespace="http://schemas.microsoft.com/office/infopath/2007/PartnerControls"/>
-    <xsd:element name="Work_x0020_Product_x0020_Status" ma:index="4" nillable="true" ma:displayName="Work Product Status" ma:format="Dropdown" ma:internalName="Work_x0020_Product_x0020_Status">
+    <xsd:element name="MediaServiceAutoKeyPoints" ma:index="10" nillable="true" ma:displayName="MediaServiceAutoKeyPoints" ma:hidden="true" ma:internalName="MediaServiceAutoKeyPoints" ma:readOnly="true">
       <xsd:simpleType>
-        <xsd:restriction base="dms:Choice">
-          <xsd:enumeration value="1-Not Started"/>
-          <xsd:enumeration value="2-Being Developed"/>
-          <xsd:enumeration value="3-In Deliverable Review"/>
-          <xsd:enumeration value="4-In Deliverable Client Review"/>
-          <xsd:enumeration value="5-Being Revised"/>
-          <xsd:enumeration value="6-Completed"/>
-          <xsd:enumeration value="7-Canceled"/>
-        </xsd:restriction>
+        <xsd:restriction base="dms:Note"/>
       </xsd:simpleType>
     </xsd:element>
-    <xsd:element name="Work_x0020_Product_x0020_ID" ma:index="5" nillable="true" ma:displayName="Work Product ID" ma:internalName="Work_x0020_Product_x0020_ID">
+    <xsd:element name="MediaServiceKeyPoints" ma:index="11" nillable="true" ma:displayName="KeyPoints" ma:internalName="MediaServiceKeyPoints" ma:readOnly="true">
       <xsd:simpleType>
-        <xsd:restriction base="dms:Text">
+        <xsd:restriction base="dms:Note">
           <xsd:maxLength value="255"/>
         </xsd:restriction>
       </xsd:simpleType>
     </xsd:element>
-    <xsd:element name="End_x0020_Product_x0020_ID" ma:index="6" nillable="true" ma:displayName="End Product ID" ma:internalName="End_x0020_Product_x0020_ID">
+    <xsd:element name="MediaServiceAutoTags" ma:index="12" nillable="true" ma:displayName="Tags" ma:internalName="MediaServiceAutoTags" ma:readOnly="true">
       <xsd:simpleType>
-        <xsd:restriction base="dms:Text">
+        <xsd:restriction base="dms:Text"/>
+      </xsd:simpleType>
+    </xsd:element>
+    <xsd:element name="MediaServiceOCR" ma:index="13" nillable="true" ma:displayName="Extracted Text" ma:internalName="MediaServiceOCR" ma:readOnly="true">
+      <xsd:simpleType>
+        <xsd:restriction base="dms:Note">
           <xsd:maxLength value="255"/>
         </xsd:restriction>
+      </xsd:simpleType>
+    </xsd:element>
+    <xsd:element name="MediaServiceGenerationTime" ma:index="14" nillable="true" ma:displayName="MediaServiceGenerationTime" ma:hidden="true" ma:internalName="MediaServiceGenerationTime" ma:readOnly="true">
+      <xsd:simpleType>
+        <xsd:restriction base="dms:Text"/>
+      </xsd:simpleType>
+    </xsd:element>
+    <xsd:element name="MediaServiceEventHashCode" ma:index="15" nillable="true" ma:displayName="MediaServiceEventHashCode" ma:hidden="true" ma:internalName="MediaServiceEventHashCode" ma:readOnly="true">
+      <xsd:simpleType>
+        <xsd:restriction base="dms:Text"/>
       </xsd:simpleType>
     </xsd:element>
   </xsd:schema>
@@ -19612,8 +19602,8 @@
         <xsd:element ref="dc:creator" minOccurs="0" maxOccurs="1"/>
         <xsd:element ref="dcterms:created" minOccurs="0" maxOccurs="1"/>
         <xsd:element ref="dc:identifier" minOccurs="0" maxOccurs="1"/>
-        <xsd:element name="contentType" minOccurs="0" maxOccurs="1" type="xsd:string" ma:index="7" ma:displayName="Content Type"/>
-        <xsd:element ref="dc:title" minOccurs="0" maxOccurs="1" ma:index="1" ma:displayName="Title"/>
+        <xsd:element name="contentType" minOccurs="0" maxOccurs="1" type="xsd:string" ma:index="0" ma:displayName="Tipo de contenido"/>
+        <xsd:element ref="dc:title" minOccurs="0" maxOccurs="1" ma:index="4" ma:displayName="Título"/>
         <xsd:element ref="dc:subject" minOccurs="0" maxOccurs="1"/>
         <xsd:element ref="dc:description" minOccurs="0" maxOccurs="1"/>
         <xsd:element name="keywords" minOccurs="0" maxOccurs="1" type="xsd:string"/>
@@ -19702,25 +19692,27 @@
 </ct:contentTypeSchema>
 </file>
 
+<file path=customXml/item2.xml><?xml version="1.0" encoding="utf-8"?>
+<?mso-contentType ?>
+<FormTemplates xmlns="http://schemas.microsoft.com/sharepoint/v3/contenttype/forms">
+  <Display>DocumentLibraryForm</Display>
+  <Edit>DocumentLibraryForm</Edit>
+  <New>DocumentLibraryForm</New>
+</FormTemplates>
+</file>
+
+<file path=customXml/item3.xml><?xml version="1.0" encoding="utf-8"?>
+<p:properties xmlns:p="http://schemas.microsoft.com/office/2006/metadata/properties" xmlns:xsi="http://www.w3.org/2001/XMLSchema-instance" xmlns:pc="http://schemas.microsoft.com/office/infopath/2007/PartnerControls">
+  <documentManagement/>
+</p:properties>
+</file>
+
 <file path=customXml/item4.xml><?xml version="1.0" encoding="utf-8"?>
 <b:Sources xmlns:b="http://schemas.openxmlformats.org/officeDocument/2006/bibliography" xmlns="http://schemas.openxmlformats.org/officeDocument/2006/bibliography" SelectedStyle="\APA.XSL" StyleName="APA"/>
 </file>
 
 <file path=customXml/itemProps1.xml><?xml version="1.0" encoding="utf-8"?>
-<ds:datastoreItem xmlns:ds="http://schemas.openxmlformats.org/officeDocument/2006/customXml" ds:itemID="{D27BF097-E495-49AD-85EB-496530B91A5F}">
-  <ds:schemaRefs>
-    <ds:schemaRef ds:uri="http://purl.org/dc/terms/"/>
-    <ds:schemaRef ds:uri="http://schemas.openxmlformats.org/package/2006/metadata/core-properties"/>
-    <ds:schemaRef ds:uri="http://schemas.microsoft.com/office/2006/documentManagement/types"/>
-    <ds:schemaRef ds:uri="http://schemas.microsoft.com/office/infopath/2007/PartnerControls"/>
-    <ds:schemaRef ds:uri="http://purl.org/dc/elements/1.1/"/>
-    <ds:schemaRef ds:uri="http://schemas.microsoft.com/office/2006/metadata/properties"/>
-    <ds:schemaRef ds:uri="ac300e12-423f-44b2-ac1f-2bab96f11555"/>
-    <ds:schemaRef ds:uri="aeeab28e-f16c-4cbe-810c-42bd7e5d76ac"/>
-    <ds:schemaRef ds:uri="http://www.w3.org/XML/1998/namespace"/>
-    <ds:schemaRef ds:uri="http://purl.org/dc/dcmitype/"/>
-  </ds:schemaRefs>
-</ds:datastoreItem>
+<ds:datastoreItem xmlns:ds="http://schemas.openxmlformats.org/officeDocument/2006/customXml" ds:itemID="{19E8A64B-C309-4106-A589-A7C03B93B608}"/>
 </file>
 
 <file path=customXml/itemProps2.xml><?xml version="1.0" encoding="utf-8"?>
@@ -19732,20 +19724,12 @@
 </file>
 
 <file path=customXml/itemProps3.xml><?xml version="1.0" encoding="utf-8"?>
-<ds:datastoreItem xmlns:ds="http://schemas.openxmlformats.org/officeDocument/2006/customXml" ds:itemID="{CEA07930-5CC2-4D4B-876B-8669144C3DB4}">
+<ds:datastoreItem xmlns:ds="http://schemas.openxmlformats.org/officeDocument/2006/customXml" ds:itemID="{D27BF097-E495-49AD-85EB-496530B91A5F}">
   <ds:schemaRefs>
-    <ds:schemaRef ds:uri="http://schemas.microsoft.com/office/2006/metadata/contentType"/>
-    <ds:schemaRef ds:uri="http://schemas.microsoft.com/office/2006/metadata/properties/metaAttributes"/>
-    <ds:schemaRef ds:uri="http://www.w3.org/2001/XMLSchema"/>
     <ds:schemaRef ds:uri="http://schemas.microsoft.com/office/2006/metadata/properties"/>
+    <ds:schemaRef ds:uri="http://schemas.microsoft.com/office/infopath/2007/PartnerControls"/>
+    <ds:schemaRef ds:uri="ac300e12-423f-44b2-ac1f-2bab96f11555"/>
     <ds:schemaRef ds:uri="aeeab28e-f16c-4cbe-810c-42bd7e5d76ac"/>
-    <ds:schemaRef ds:uri="ac300e12-423f-44b2-ac1f-2bab96f11555"/>
-    <ds:schemaRef ds:uri="http://schemas.microsoft.com/office/2006/documentManagement/types"/>
-    <ds:schemaRef ds:uri="http://schemas.microsoft.com/office/infopath/2007/PartnerControls"/>
-    <ds:schemaRef ds:uri="http://schemas.openxmlformats.org/package/2006/metadata/core-properties"/>
-    <ds:schemaRef ds:uri="http://purl.org/dc/elements/1.1/"/>
-    <ds:schemaRef ds:uri="http://purl.org/dc/terms/"/>
-    <ds:schemaRef ds:uri="http://schemas.microsoft.com/internal/obd"/>
   </ds:schemaRefs>
 </ds:datastoreItem>
 </file>

</xml_diff>